<commit_message>
Ajout ressources + modif rapport 1.1
</commit_message>
<xml_diff>
--- a/rapport/Rapport.docx
+++ b/rapport/Rapport.docx
@@ -115,14 +115,27 @@
       <w:r>
         <w:t xml:space="preserve">Figure </w:t>
       </w:r>
-      <w:fldSimple w:instr=" SEQ Figure \* ARABIC ">
-        <w:r>
-          <w:rPr>
-            <w:noProof/>
-          </w:rPr>
-          <w:t>1</w:t>
-        </w:r>
-      </w:fldSimple>
+      <w:r>
+        <w:fldChar w:fldCharType="begin"/>
+      </w:r>
+      <w:r>
+        <w:instrText xml:space="preserve"> SEQ Figure \* ARABIC </w:instrText>
+      </w:r>
+      <w:r>
+        <w:fldChar w:fldCharType="separate"/>
+      </w:r>
+      <w:r>
+        <w:rPr>
+          <w:noProof/>
+        </w:rPr>
+        <w:t>1</w:t>
+      </w:r>
+      <w:r>
+        <w:rPr>
+          <w:noProof/>
+        </w:rPr>
+        <w:fldChar w:fldCharType="end"/>
+      </w:r>
       <w:r>
         <w:t xml:space="preserve"> - Logo du jeu</w:t>
       </w:r>
@@ -901,11 +914,19 @@
           <w:rFonts w:cstheme="minorHAnsi"/>
         </w:rPr>
       </w:pPr>
-      <w:r>
-        <w:rPr>
-          <w:rFonts w:cstheme="minorHAnsi"/>
-        </w:rPr>
-        <w:t>n-joueurs jouent chacun un élève au tour par tour</w:t>
+      <w:proofErr w:type="gramStart"/>
+      <w:r>
+        <w:rPr>
+          <w:rFonts w:cstheme="minorHAnsi"/>
+        </w:rPr>
+        <w:t>n</w:t>
+      </w:r>
+      <w:proofErr w:type="gramEnd"/>
+      <w:r>
+        <w:rPr>
+          <w:rFonts w:cstheme="minorHAnsi"/>
+        </w:rPr>
+        <w:t>-joueurs jouent chacun un élève au tour par tour</w:t>
       </w:r>
     </w:p>
     <w:p>
@@ -1101,26 +1122,27 @@
       <w:r>
         <w:t xml:space="preserve">Figure </w:t>
       </w:r>
-      <w:r>
-        <w:fldChar w:fldCharType="begin"/>
-      </w:r>
-      <w:r>
-        <w:instrText xml:space="preserve"> SEQ Figure \* ARABIC </w:instrText>
-      </w:r>
-      <w:r>
-        <w:fldChar w:fldCharType="separate"/>
-      </w:r>
-      <w:r>
-        <w:rPr>
-          <w:noProof/>
-        </w:rPr>
-        <w:t>2</w:t>
-      </w:r>
-      <w:r>
-        <w:fldChar w:fldCharType="end"/>
-      </w:r>
+      <w:fldSimple w:instr=" SEQ Figure \* ARABIC ">
+        <w:r>
+          <w:rPr>
+            <w:noProof/>
+          </w:rPr>
+          <w:t>2</w:t>
+        </w:r>
+      </w:fldSimple>
       <w:r>
         <w:t xml:space="preserve"> - Textures pour le jeu</w:t>
+      </w:r>
+    </w:p>
+    <w:p>
+      <w:pPr>
+        <w:jc w:val="both"/>
+      </w:pPr>
+      <w:r>
+        <w:t xml:space="preserve">Source : </w:t>
+      </w:r>
+      <w:r>
+        <w:t>https://kenney.nl/assets/rpg-urban-pack</w:t>
       </w:r>
     </w:p>
     <w:p/>

</xml_diff>

<commit_message>
Rapport + README 1.final
</commit_message>
<xml_diff>
--- a/rapport/Rapport.docx
+++ b/rapport/Rapport.docx
@@ -4,12 +4,9 @@
   <w:body>
     <w:p>
       <w:pPr>
-        <w:jc w:val="center"/>
-        <w:rPr>
-          <w:b/>
-          <w:bCs/>
-          <w:sz w:val="44"/>
-          <w:szCs w:val="44"/>
+        <w:pStyle w:val="Titre2"/>
+        <w:rPr>
+          <w:b w:val="0"/>
         </w:rPr>
       </w:pPr>
     </w:p>
@@ -115,27 +112,14 @@
       <w:r>
         <w:t xml:space="preserve">Figure </w:t>
       </w:r>
-      <w:r>
-        <w:fldChar w:fldCharType="begin"/>
-      </w:r>
-      <w:r>
-        <w:instrText xml:space="preserve"> SEQ Figure \* ARABIC </w:instrText>
-      </w:r>
-      <w:r>
-        <w:fldChar w:fldCharType="separate"/>
-      </w:r>
-      <w:r>
-        <w:rPr>
-          <w:noProof/>
-        </w:rPr>
-        <w:t>1</w:t>
-      </w:r>
-      <w:r>
-        <w:rPr>
-          <w:noProof/>
-        </w:rPr>
-        <w:fldChar w:fldCharType="end"/>
-      </w:r>
+      <w:fldSimple w:instr=" SEQ Figure \* ARABIC ">
+        <w:r>
+          <w:rPr>
+            <w:noProof/>
+          </w:rPr>
+          <w:t>1</w:t>
+        </w:r>
+      </w:fldSimple>
       <w:r>
         <w:t xml:space="preserve"> - Logo du jeu</w:t>
       </w:r>
@@ -266,7 +250,7 @@
           <w:r>
             <w:fldChar w:fldCharType="separate"/>
           </w:r>
-          <w:hyperlink w:anchor="_Toc55832816" w:history="1">
+          <w:hyperlink w:anchor="_Toc55923483" w:history="1">
             <w:r>
               <w:rPr>
                 <w:rStyle w:val="Lienhypertexte"/>
@@ -293,7 +277,7 @@
                 <w:noProof/>
                 <w:webHidden/>
               </w:rPr>
-              <w:instrText xml:space="preserve"> PAGEREF _Toc55832816 \h </w:instrText>
+              <w:instrText xml:space="preserve"> PAGEREF _Toc55923483 \h </w:instrText>
             </w:r>
             <w:r>
               <w:rPr>
@@ -336,7 +320,7 @@
               <w:lang w:eastAsia="fr-FR"/>
             </w:rPr>
           </w:pPr>
-          <w:hyperlink w:anchor="_Toc55832817" w:history="1">
+          <w:hyperlink w:anchor="_Toc55923484" w:history="1">
             <w:r>
               <w:rPr>
                 <w:rStyle w:val="Lienhypertexte"/>
@@ -363,7 +347,7 @@
                 <w:noProof/>
                 <w:webHidden/>
               </w:rPr>
-              <w:instrText xml:space="preserve"> PAGEREF _Toc55832817 \h </w:instrText>
+              <w:instrText xml:space="preserve"> PAGEREF _Toc55923484 \h </w:instrText>
             </w:r>
             <w:r>
               <w:rPr>
@@ -406,7 +390,7 @@
               <w:lang w:eastAsia="fr-FR"/>
             </w:rPr>
           </w:pPr>
-          <w:hyperlink w:anchor="_Toc55832818" w:history="1">
+          <w:hyperlink w:anchor="_Toc55923485" w:history="1">
             <w:r>
               <w:rPr>
                 <w:rStyle w:val="Lienhypertexte"/>
@@ -433,7 +417,7 @@
                 <w:noProof/>
                 <w:webHidden/>
               </w:rPr>
-              <w:instrText xml:space="preserve"> PAGEREF _Toc55832818 \h </w:instrText>
+              <w:instrText xml:space="preserve"> PAGEREF _Toc55923485 \h </w:instrText>
             </w:r>
             <w:r>
               <w:rPr>
@@ -476,7 +460,7 @@
               <w:lang w:eastAsia="fr-FR"/>
             </w:rPr>
           </w:pPr>
-          <w:hyperlink w:anchor="_Toc55832819" w:history="1">
+          <w:hyperlink w:anchor="_Toc55923486" w:history="1">
             <w:r>
               <w:rPr>
                 <w:rStyle w:val="Lienhypertexte"/>
@@ -503,7 +487,7 @@
                 <w:noProof/>
                 <w:webHidden/>
               </w:rPr>
-              <w:instrText xml:space="preserve"> PAGEREF _Toc55832819 \h </w:instrText>
+              <w:instrText xml:space="preserve"> PAGEREF _Toc55923486 \h </w:instrText>
             </w:r>
             <w:r>
               <w:rPr>
@@ -524,6 +508,426 @@
                 <w:webHidden/>
               </w:rPr>
               <w:t>4</w:t>
+            </w:r>
+            <w:r>
+              <w:rPr>
+                <w:noProof/>
+                <w:webHidden/>
+              </w:rPr>
+              <w:fldChar w:fldCharType="end"/>
+            </w:r>
+          </w:hyperlink>
+        </w:p>
+        <w:p>
+          <w:pPr>
+            <w:pStyle w:val="TM1"/>
+            <w:tabs>
+              <w:tab w:val="right" w:leader="dot" w:pos="9062"/>
+            </w:tabs>
+            <w:rPr>
+              <w:rFonts w:eastAsiaTheme="minorEastAsia"/>
+              <w:noProof/>
+              <w:lang w:eastAsia="fr-FR"/>
+            </w:rPr>
+          </w:pPr>
+          <w:hyperlink w:anchor="_Toc55923487" w:history="1">
+            <w:r>
+              <w:rPr>
+                <w:rStyle w:val="Lienhypertexte"/>
+                <w:noProof/>
+              </w:rPr>
+              <w:t>2 - Description et états</w:t>
+            </w:r>
+            <w:r>
+              <w:rPr>
+                <w:noProof/>
+                <w:webHidden/>
+              </w:rPr>
+              <w:tab/>
+            </w:r>
+            <w:r>
+              <w:rPr>
+                <w:noProof/>
+                <w:webHidden/>
+              </w:rPr>
+              <w:fldChar w:fldCharType="begin"/>
+            </w:r>
+            <w:r>
+              <w:rPr>
+                <w:noProof/>
+                <w:webHidden/>
+              </w:rPr>
+              <w:instrText xml:space="preserve"> PAGEREF _Toc55923487 \h </w:instrText>
+            </w:r>
+            <w:r>
+              <w:rPr>
+                <w:noProof/>
+                <w:webHidden/>
+              </w:rPr>
+            </w:r>
+            <w:r>
+              <w:rPr>
+                <w:noProof/>
+                <w:webHidden/>
+              </w:rPr>
+              <w:fldChar w:fldCharType="separate"/>
+            </w:r>
+            <w:r>
+              <w:rPr>
+                <w:noProof/>
+                <w:webHidden/>
+              </w:rPr>
+              <w:t>5</w:t>
+            </w:r>
+            <w:r>
+              <w:rPr>
+                <w:noProof/>
+                <w:webHidden/>
+              </w:rPr>
+              <w:fldChar w:fldCharType="end"/>
+            </w:r>
+          </w:hyperlink>
+        </w:p>
+        <w:p>
+          <w:pPr>
+            <w:pStyle w:val="TM2"/>
+            <w:tabs>
+              <w:tab w:val="right" w:leader="dot" w:pos="9062"/>
+            </w:tabs>
+            <w:rPr>
+              <w:rFonts w:eastAsiaTheme="minorEastAsia"/>
+              <w:noProof/>
+              <w:lang w:eastAsia="fr-FR"/>
+            </w:rPr>
+          </w:pPr>
+          <w:hyperlink w:anchor="_Toc55923488" w:history="1">
+            <w:r>
+              <w:rPr>
+                <w:rStyle w:val="Lienhypertexte"/>
+                <w:noProof/>
+              </w:rPr>
+              <w:t>2.1 Déroulement global d’une partie</w:t>
+            </w:r>
+            <w:r>
+              <w:rPr>
+                <w:noProof/>
+                <w:webHidden/>
+              </w:rPr>
+              <w:tab/>
+            </w:r>
+            <w:r>
+              <w:rPr>
+                <w:noProof/>
+                <w:webHidden/>
+              </w:rPr>
+              <w:fldChar w:fldCharType="begin"/>
+            </w:r>
+            <w:r>
+              <w:rPr>
+                <w:noProof/>
+                <w:webHidden/>
+              </w:rPr>
+              <w:instrText xml:space="preserve"> PAGEREF _Toc55923488 \h </w:instrText>
+            </w:r>
+            <w:r>
+              <w:rPr>
+                <w:noProof/>
+                <w:webHidden/>
+              </w:rPr>
+            </w:r>
+            <w:r>
+              <w:rPr>
+                <w:noProof/>
+                <w:webHidden/>
+              </w:rPr>
+              <w:fldChar w:fldCharType="separate"/>
+            </w:r>
+            <w:r>
+              <w:rPr>
+                <w:noProof/>
+                <w:webHidden/>
+              </w:rPr>
+              <w:t>5</w:t>
+            </w:r>
+            <w:r>
+              <w:rPr>
+                <w:noProof/>
+                <w:webHidden/>
+              </w:rPr>
+              <w:fldChar w:fldCharType="end"/>
+            </w:r>
+          </w:hyperlink>
+        </w:p>
+        <w:p>
+          <w:pPr>
+            <w:pStyle w:val="TM2"/>
+            <w:tabs>
+              <w:tab w:val="right" w:leader="dot" w:pos="9062"/>
+            </w:tabs>
+            <w:rPr>
+              <w:rFonts w:eastAsiaTheme="minorEastAsia"/>
+              <w:noProof/>
+              <w:lang w:eastAsia="fr-FR"/>
+            </w:rPr>
+          </w:pPr>
+          <w:hyperlink w:anchor="_Toc55923489" w:history="1">
+            <w:r>
+              <w:rPr>
+                <w:rStyle w:val="Lienhypertexte"/>
+                <w:noProof/>
+              </w:rPr>
+              <w:t>2.2 Phase de déplacement</w:t>
+            </w:r>
+            <w:r>
+              <w:rPr>
+                <w:noProof/>
+                <w:webHidden/>
+              </w:rPr>
+              <w:tab/>
+            </w:r>
+            <w:r>
+              <w:rPr>
+                <w:noProof/>
+                <w:webHidden/>
+              </w:rPr>
+              <w:fldChar w:fldCharType="begin"/>
+            </w:r>
+            <w:r>
+              <w:rPr>
+                <w:noProof/>
+                <w:webHidden/>
+              </w:rPr>
+              <w:instrText xml:space="preserve"> PAGEREF _Toc55923489 \h </w:instrText>
+            </w:r>
+            <w:r>
+              <w:rPr>
+                <w:noProof/>
+                <w:webHidden/>
+              </w:rPr>
+            </w:r>
+            <w:r>
+              <w:rPr>
+                <w:noProof/>
+                <w:webHidden/>
+              </w:rPr>
+              <w:fldChar w:fldCharType="separate"/>
+            </w:r>
+            <w:r>
+              <w:rPr>
+                <w:noProof/>
+                <w:webHidden/>
+              </w:rPr>
+              <w:t>6</w:t>
+            </w:r>
+            <w:r>
+              <w:rPr>
+                <w:noProof/>
+                <w:webHidden/>
+              </w:rPr>
+              <w:fldChar w:fldCharType="end"/>
+            </w:r>
+          </w:hyperlink>
+        </w:p>
+        <w:p>
+          <w:pPr>
+            <w:pStyle w:val="TM2"/>
+            <w:tabs>
+              <w:tab w:val="right" w:leader="dot" w:pos="9062"/>
+            </w:tabs>
+            <w:rPr>
+              <w:rFonts w:eastAsiaTheme="minorEastAsia"/>
+              <w:noProof/>
+              <w:lang w:eastAsia="fr-FR"/>
+            </w:rPr>
+          </w:pPr>
+          <w:hyperlink w:anchor="_Toc55923490" w:history="1">
+            <w:r>
+              <w:rPr>
+                <w:rStyle w:val="Lienhypertexte"/>
+                <w:noProof/>
+              </w:rPr>
+              <w:t>2.3 Phase de combat</w:t>
+            </w:r>
+            <w:r>
+              <w:rPr>
+                <w:noProof/>
+                <w:webHidden/>
+              </w:rPr>
+              <w:tab/>
+            </w:r>
+            <w:r>
+              <w:rPr>
+                <w:noProof/>
+                <w:webHidden/>
+              </w:rPr>
+              <w:fldChar w:fldCharType="begin"/>
+            </w:r>
+            <w:r>
+              <w:rPr>
+                <w:noProof/>
+                <w:webHidden/>
+              </w:rPr>
+              <w:instrText xml:space="preserve"> PAGEREF _Toc55923490 \h </w:instrText>
+            </w:r>
+            <w:r>
+              <w:rPr>
+                <w:noProof/>
+                <w:webHidden/>
+              </w:rPr>
+            </w:r>
+            <w:r>
+              <w:rPr>
+                <w:noProof/>
+                <w:webHidden/>
+              </w:rPr>
+              <w:fldChar w:fldCharType="separate"/>
+            </w:r>
+            <w:r>
+              <w:rPr>
+                <w:noProof/>
+                <w:webHidden/>
+              </w:rPr>
+              <w:t>6</w:t>
+            </w:r>
+            <w:r>
+              <w:rPr>
+                <w:noProof/>
+                <w:webHidden/>
+              </w:rPr>
+              <w:fldChar w:fldCharType="end"/>
+            </w:r>
+          </w:hyperlink>
+        </w:p>
+        <w:p>
+          <w:pPr>
+            <w:pStyle w:val="TM2"/>
+            <w:tabs>
+              <w:tab w:val="right" w:leader="dot" w:pos="9062"/>
+            </w:tabs>
+            <w:rPr>
+              <w:rFonts w:eastAsiaTheme="minorEastAsia"/>
+              <w:noProof/>
+              <w:lang w:eastAsia="fr-FR"/>
+            </w:rPr>
+          </w:pPr>
+          <w:hyperlink w:anchor="_Toc55923491" w:history="1">
+            <w:r>
+              <w:rPr>
+                <w:rStyle w:val="Lienhypertexte"/>
+                <w:noProof/>
+              </w:rPr>
+              <w:t>2.4 Phase d’échange</w:t>
+            </w:r>
+            <w:r>
+              <w:rPr>
+                <w:noProof/>
+                <w:webHidden/>
+              </w:rPr>
+              <w:tab/>
+            </w:r>
+            <w:r>
+              <w:rPr>
+                <w:noProof/>
+                <w:webHidden/>
+              </w:rPr>
+              <w:fldChar w:fldCharType="begin"/>
+            </w:r>
+            <w:r>
+              <w:rPr>
+                <w:noProof/>
+                <w:webHidden/>
+              </w:rPr>
+              <w:instrText xml:space="preserve"> PAGEREF _Toc55923491 \h </w:instrText>
+            </w:r>
+            <w:r>
+              <w:rPr>
+                <w:noProof/>
+                <w:webHidden/>
+              </w:rPr>
+            </w:r>
+            <w:r>
+              <w:rPr>
+                <w:noProof/>
+                <w:webHidden/>
+              </w:rPr>
+              <w:fldChar w:fldCharType="separate"/>
+            </w:r>
+            <w:r>
+              <w:rPr>
+                <w:noProof/>
+                <w:webHidden/>
+              </w:rPr>
+              <w:t>7</w:t>
+            </w:r>
+            <w:r>
+              <w:rPr>
+                <w:noProof/>
+                <w:webHidden/>
+              </w:rPr>
+              <w:fldChar w:fldCharType="end"/>
+            </w:r>
+          </w:hyperlink>
+        </w:p>
+        <w:p>
+          <w:pPr>
+            <w:pStyle w:val="TM1"/>
+            <w:tabs>
+              <w:tab w:val="right" w:leader="dot" w:pos="9062"/>
+            </w:tabs>
+            <w:rPr>
+              <w:rFonts w:eastAsiaTheme="minorEastAsia"/>
+              <w:noProof/>
+              <w:lang w:eastAsia="fr-FR"/>
+            </w:rPr>
+          </w:pPr>
+          <w:hyperlink w:anchor="_Toc55923492" w:history="1">
+            <w:r>
+              <w:rPr>
+                <w:rStyle w:val="Lienhypertexte"/>
+                <w:noProof/>
+              </w:rPr>
+              <w:t>3- Conception Logiciel</w:t>
+            </w:r>
+            <w:r>
+              <w:rPr>
+                <w:noProof/>
+                <w:webHidden/>
+              </w:rPr>
+              <w:tab/>
+            </w:r>
+            <w:r>
+              <w:rPr>
+                <w:noProof/>
+                <w:webHidden/>
+              </w:rPr>
+              <w:fldChar w:fldCharType="begin"/>
+            </w:r>
+            <w:r>
+              <w:rPr>
+                <w:noProof/>
+                <w:webHidden/>
+              </w:rPr>
+              <w:instrText xml:space="preserve"> PAGEREF _Toc55923492 \h </w:instrText>
+            </w:r>
+            <w:r>
+              <w:rPr>
+                <w:noProof/>
+                <w:webHidden/>
+              </w:rPr>
+            </w:r>
+            <w:r>
+              <w:rPr>
+                <w:noProof/>
+                <w:webHidden/>
+              </w:rPr>
+              <w:fldChar w:fldCharType="separate"/>
+            </w:r>
+            <w:r>
+              <w:rPr>
+                <w:noProof/>
+                <w:webHidden/>
+              </w:rPr>
+              <w:t>8</w:t>
             </w:r>
             <w:r>
               <w:rPr>
@@ -554,7 +958,7 @@
       <w:pPr>
         <w:pStyle w:val="Titre1"/>
       </w:pPr>
-      <w:bookmarkStart w:id="0" w:name="_Toc55832816"/>
+      <w:bookmarkStart w:id="0" w:name="_Toc55923483"/>
       <w:r>
         <w:lastRenderedPageBreak/>
         <w:t>1 - Pr</w:t>
@@ -580,7 +984,19 @@
         <w:rPr>
           <w:rFonts w:cstheme="minorHAnsi"/>
         </w:rPr>
-        <w:t xml:space="preserve">Dans le cadre de notre Projet Logiciel Transversal, il nous est demandé de réaliser un jeu vidéo tour par tour permettant d'exploiter les modules étudiés au cours de l'année : Génie Logiciel, Algorithmique, Programmation Parallèle et Web Services. Notre groupe a décidé de baser son jeu sur </w:t>
+        <w:t xml:space="preserve">Dans le cadre de notre Projet Logiciel Transversal, il nous est demandé de réaliser un jeu vidéo tour par tour permettant d'exploiter les modules étudiés au cours de l'année : Génie Logiciel, Algorithmique, Programmation Parallèle et Web Services. </w:t>
+      </w:r>
+      <w:r>
+        <w:rPr>
+          <w:rFonts w:cstheme="minorHAnsi"/>
+        </w:rPr>
+        <w:br/>
+      </w:r>
+      <w:r>
+        <w:rPr>
+          <w:rFonts w:cstheme="minorHAnsi"/>
+        </w:rPr>
+        <w:t xml:space="preserve">Notre groupe a décidé de baser son jeu sur </w:t>
       </w:r>
       <w:r>
         <w:rPr>
@@ -603,7 +1019,7 @@
       <w:pPr>
         <w:pStyle w:val="Titre2"/>
       </w:pPr>
-      <w:bookmarkStart w:id="1" w:name="_Toc55832817"/>
+      <w:bookmarkStart w:id="1" w:name="_Toc55923484"/>
       <w:r>
         <w:t xml:space="preserve">1.1 </w:t>
       </w:r>
@@ -831,7 +1247,7 @@
       <w:pPr>
         <w:pStyle w:val="Titre2"/>
       </w:pPr>
-      <w:bookmarkStart w:id="2" w:name="_Toc55832818"/>
+      <w:bookmarkStart w:id="2" w:name="_Toc55923485"/>
       <w:r>
         <w:t xml:space="preserve">1.2 </w:t>
       </w:r>
@@ -1043,12 +1459,16 @@
       <w:pPr>
         <w:rPr>
           <w:rFonts w:asciiTheme="majorHAnsi" w:eastAsiaTheme="majorEastAsia" w:hAnsiTheme="majorHAnsi" w:cstheme="majorBidi"/>
+          <w:b/>
           <w:color w:val="595959" w:themeColor="text1" w:themeTint="A6"/>
           <w:spacing w:val="15"/>
+          <w:sz w:val="28"/>
           <w:szCs w:val="26"/>
         </w:rPr>
       </w:pPr>
-      <w:bookmarkStart w:id="3" w:name="_Toc55832819"/>
+      <w:r>
+        <w:t>Nous n’avons pas, pour le moment, définie un système d’équilibre concernant les caractéristiques, les dégâts, etc… Cependant les classes sont prévues pour recevoir un tel équilibrage.</w:t>
+      </w:r>
       <w:r>
         <w:br w:type="page"/>
       </w:r>
@@ -1057,6 +1477,7 @@
       <w:pPr>
         <w:pStyle w:val="Titre2"/>
       </w:pPr>
+      <w:bookmarkStart w:id="3" w:name="_Toc55923486"/>
       <w:r>
         <w:lastRenderedPageBreak/>
         <w:t>1.3 Ressources</w:t>
@@ -1072,7 +1493,7 @@
           <w:noProof/>
         </w:rPr>
         <w:drawing>
-          <wp:inline distT="0" distB="0" distL="0" distR="0" wp14:anchorId="661DF0E5" wp14:editId="25AF76AE">
+          <wp:inline distT="0" distB="0" distL="0" distR="0" wp14:anchorId="6DEAC634" wp14:editId="4A59B55D">
             <wp:extent cx="5760720" cy="3231515"/>
             <wp:effectExtent l="0" t="0" r="0" b="6985"/>
             <wp:docPr id="2" name="Image 2"/>
@@ -1138,16 +1559,752 @@
       <w:pPr>
         <w:jc w:val="both"/>
       </w:pPr>
+      <w:bookmarkStart w:id="4" w:name="_Hlk55919321"/>
       <w:r>
         <w:t xml:space="preserve">Source : </w:t>
       </w:r>
       <w:r>
         <w:t>https://kenney.nl/assets/rpg-urban-pack</w:t>
+      </w:r>
+    </w:p>
+    <w:bookmarkEnd w:id="4"/>
+    <w:p>
+      <w:pPr>
+        <w:rPr>
+          <w:rFonts w:asciiTheme="majorHAnsi" w:eastAsiaTheme="majorEastAsia" w:hAnsiTheme="majorHAnsi" w:cstheme="majorBidi"/>
+          <w:spacing w:val="-10"/>
+          <w:kern w:val="28"/>
+          <w:sz w:val="56"/>
+          <w:szCs w:val="32"/>
+        </w:rPr>
+      </w:pPr>
+      <w:r>
+        <w:br w:type="page"/>
+      </w:r>
+    </w:p>
+    <w:p>
+      <w:pPr>
+        <w:pStyle w:val="Titre1"/>
+      </w:pPr>
+      <w:bookmarkStart w:id="5" w:name="_Toc55923487"/>
+      <w:r>
+        <w:lastRenderedPageBreak/>
+        <w:t>2 - Description et états</w:t>
+      </w:r>
+      <w:bookmarkEnd w:id="5"/>
+    </w:p>
+    <w:p>
+      <w:r>
+        <w:t xml:space="preserve">La partie se déroule donc lors de 4 phases de jeu, elles sont </w:t>
+      </w:r>
+      <w:r>
+        <w:t>décrites</w:t>
+      </w:r>
+      <w:r>
+        <w:t xml:space="preserve"> dans les diagrammes d’états ci-dessous : </w:t>
+      </w:r>
+    </w:p>
+    <w:p>
+      <w:pPr>
+        <w:pStyle w:val="Titre2"/>
+      </w:pPr>
+      <w:bookmarkStart w:id="6" w:name="_Toc55923488"/>
+      <w:r>
+        <w:t>2.1 Déroulement global d’une partie</w:t>
+      </w:r>
+      <w:bookmarkEnd w:id="6"/>
+    </w:p>
+    <w:p>
+      <w:r>
+        <w:rPr>
+          <w:noProof/>
+        </w:rPr>
+        <w:drawing>
+          <wp:inline distT="0" distB="0" distL="0" distR="0" wp14:anchorId="1DD9452E" wp14:editId="244EFB1F">
+            <wp:extent cx="5895975" cy="4515528"/>
+            <wp:effectExtent l="0" t="0" r="0" b="0"/>
+            <wp:docPr id="3" name="Image 3"/>
+            <wp:cNvGraphicFramePr>
+              <a:graphicFrameLocks xmlns:a="http://schemas.openxmlformats.org/drawingml/2006/main" noChangeAspect="1"/>
+            </wp:cNvGraphicFramePr>
+            <a:graphic xmlns:a="http://schemas.openxmlformats.org/drawingml/2006/main">
+              <a:graphicData uri="http://schemas.openxmlformats.org/drawingml/2006/picture">
+                <pic:pic xmlns:pic="http://schemas.openxmlformats.org/drawingml/2006/picture">
+                  <pic:nvPicPr>
+                    <pic:cNvPr id="0" name="Picture 1"/>
+                    <pic:cNvPicPr>
+                      <a:picLocks noChangeAspect="1" noChangeArrowheads="1"/>
+                    </pic:cNvPicPr>
+                  </pic:nvPicPr>
+                  <pic:blipFill rotWithShape="1">
+                    <a:blip r:embed="rId10">
+                      <a:extLst>
+                        <a:ext uri="{28A0092B-C50C-407E-A947-70E740481C1C}">
+                          <a14:useLocalDpi xmlns:a14="http://schemas.microsoft.com/office/drawing/2010/main" val="0"/>
+                        </a:ext>
+                      </a:extLst>
+                    </a:blip>
+                    <a:srcRect t="6764"/>
+                    <a:stretch/>
+                  </pic:blipFill>
+                  <pic:spPr bwMode="auto">
+                    <a:xfrm>
+                      <a:off x="0" y="0"/>
+                      <a:ext cx="5920130" cy="4534027"/>
+                    </a:xfrm>
+                    <a:prstGeom prst="rect">
+                      <a:avLst/>
+                    </a:prstGeom>
+                    <a:noFill/>
+                    <a:ln>
+                      <a:noFill/>
+                    </a:ln>
+                    <a:extLst>
+                      <a:ext uri="{53640926-AAD7-44D8-BBD7-CCE9431645EC}">
+                        <a14:shadowObscured xmlns:a14="http://schemas.microsoft.com/office/drawing/2010/main"/>
+                      </a:ext>
+                    </a:extLst>
+                  </pic:spPr>
+                </pic:pic>
+              </a:graphicData>
+            </a:graphic>
+          </wp:inline>
+        </w:drawing>
+      </w:r>
+    </w:p>
+    <w:p>
+      <w:r>
+        <w:t xml:space="preserve">La partie commence par </w:t>
+      </w:r>
+      <w:r>
+        <w:t>deux</w:t>
+      </w:r>
+      <w:r>
+        <w:t xml:space="preserve"> menus permettant de choisir son personnage et de jouer en multi joueurs. Puis la partie tourne autour de </w:t>
+      </w:r>
+      <w:r>
+        <w:t>trois</w:t>
+      </w:r>
+      <w:r>
+        <w:t xml:space="preserve"> phase</w:t>
+      </w:r>
+      <w:r>
+        <w:t>s</w:t>
+      </w:r>
+      <w:r>
+        <w:t>, celle de déplacement, de combat et d’échange. On note que la partie se termine uniquement lors d’une phase de combat</w:t>
+      </w:r>
+      <w:r>
+        <w:t>.</w:t>
+      </w:r>
+    </w:p>
+    <w:p>
+      <w:pPr>
+        <w:rPr>
+          <w:rFonts w:asciiTheme="majorHAnsi" w:eastAsiaTheme="majorEastAsia" w:hAnsiTheme="majorHAnsi" w:cstheme="majorBidi"/>
+          <w:b/>
+          <w:color w:val="595959" w:themeColor="text1" w:themeTint="A6"/>
+          <w:spacing w:val="15"/>
+          <w:sz w:val="28"/>
+          <w:szCs w:val="26"/>
+        </w:rPr>
+      </w:pPr>
+      <w:r>
+        <w:br w:type="page"/>
+      </w:r>
+    </w:p>
+    <w:p>
+      <w:pPr>
+        <w:pStyle w:val="Titre2"/>
+      </w:pPr>
+      <w:bookmarkStart w:id="7" w:name="_Toc55923489"/>
+      <w:r>
+        <w:lastRenderedPageBreak/>
+        <w:t>2.2 Phase de déplacement</w:t>
+      </w:r>
+      <w:bookmarkEnd w:id="7"/>
+      <w:r>
+        <w:t xml:space="preserve"> </w:t>
+      </w:r>
+    </w:p>
+    <w:p>
+      <w:r>
+        <w:rPr>
+          <w:noProof/>
+        </w:rPr>
+        <mc:AlternateContent>
+          <mc:Choice Requires="wps">
+            <w:drawing>
+              <wp:anchor distT="0" distB="0" distL="114300" distR="114300" simplePos="0" relativeHeight="251659264" behindDoc="0" locked="0" layoutInCell="1" allowOverlap="1" wp14:anchorId="335712F8" wp14:editId="6E9DD6C5">
+                <wp:simplePos x="0" y="0"/>
+                <wp:positionH relativeFrom="margin">
+                  <wp:posOffset>3062605</wp:posOffset>
+                </wp:positionH>
+                <wp:positionV relativeFrom="paragraph">
+                  <wp:posOffset>1159510</wp:posOffset>
+                </wp:positionV>
+                <wp:extent cx="3514725" cy="733425"/>
+                <wp:effectExtent l="0" t="0" r="0" b="0"/>
+                <wp:wrapNone/>
+                <wp:docPr id="7" name="Zone de texte 7"/>
+                <wp:cNvGraphicFramePr/>
+                <a:graphic xmlns:a="http://schemas.openxmlformats.org/drawingml/2006/main">
+                  <a:graphicData uri="http://schemas.microsoft.com/office/word/2010/wordprocessingShape">
+                    <wps:wsp>
+                      <wps:cNvSpPr txBox="1"/>
+                      <wps:spPr>
+                        <a:xfrm>
+                          <a:off x="0" y="0"/>
+                          <a:ext cx="3514725" cy="733425"/>
+                        </a:xfrm>
+                        <a:prstGeom prst="rect">
+                          <a:avLst/>
+                        </a:prstGeom>
+                        <a:noFill/>
+                        <a:ln w="6350">
+                          <a:noFill/>
+                        </a:ln>
+                      </wps:spPr>
+                      <wps:txbx>
+                        <w:txbxContent>
+                          <w:p>
+                            <w:r>
+                              <w:t>La phase de déplacement tourne en boucle tant que le groupe n’est pas arrivé à une phase de combat ou une phase d’échange.</w:t>
+                            </w:r>
+                          </w:p>
+                          <w:p/>
+                        </w:txbxContent>
+                      </wps:txbx>
+                      <wps:bodyPr rot="0" spcFirstLastPara="0" vertOverflow="overflow" horzOverflow="overflow" vert="horz" wrap="square" lIns="91440" tIns="45720" rIns="91440" bIns="45720" numCol="1" spcCol="0" rtlCol="0" fromWordArt="0" anchor="t" anchorCtr="0" forceAA="0" compatLnSpc="1">
+                        <a:prstTxWarp prst="textNoShape">
+                          <a:avLst/>
+                        </a:prstTxWarp>
+                        <a:noAutofit/>
+                      </wps:bodyPr>
+                    </wps:wsp>
+                  </a:graphicData>
+                </a:graphic>
+                <wp14:sizeRelH relativeFrom="margin">
+                  <wp14:pctWidth>0</wp14:pctWidth>
+                </wp14:sizeRelH>
+                <wp14:sizeRelV relativeFrom="margin">
+                  <wp14:pctHeight>0</wp14:pctHeight>
+                </wp14:sizeRelV>
+              </wp:anchor>
+            </w:drawing>
+          </mc:Choice>
+          <mc:Fallback>
+            <w:pict>
+              <v:shapetype w14:anchorId="335712F8" id="_x0000_t202" coordsize="21600,21600" o:spt="202" path="m,l,21600r21600,l21600,xe">
+                <v:stroke joinstyle="miter"/>
+                <v:path gradientshapeok="t" o:connecttype="rect"/>
+              </v:shapetype>
+              <v:shape id="Zone de texte 7" o:spid="_x0000_s1026" type="#_x0000_t202" style="position:absolute;margin-left:241.15pt;margin-top:91.3pt;width:276.75pt;height:57.75pt;z-index:251659264;visibility:visible;mso-wrap-style:square;mso-width-percent:0;mso-height-percent:0;mso-wrap-distance-left:9pt;mso-wrap-distance-top:0;mso-wrap-distance-right:9pt;mso-wrap-distance-bottom:0;mso-position-horizontal:absolute;mso-position-horizontal-relative:margin;mso-position-vertical:absolute;mso-position-vertical-relative:text;mso-width-percent:0;mso-height-percent:0;mso-width-relative:margin;mso-height-relative:margin;v-text-anchor:top" o:gfxdata="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" filled="f" stroked="f" strokeweight=".5pt">
+                <v:textbox>
+                  <w:txbxContent>
+                    <w:p>
+                      <w:r>
+                        <w:t>La phase de déplacement tourne en boucle tant que le groupe n’est pas arrivé à une phase de combat ou une phase d’échange.</w:t>
+                      </w:r>
+                    </w:p>
+                    <w:p/>
+                  </w:txbxContent>
+                </v:textbox>
+                <w10:wrap anchorx="margin"/>
+              </v:shape>
+            </w:pict>
+          </mc:Fallback>
+        </mc:AlternateContent>
+      </w:r>
+      <w:r>
+        <w:rPr>
+          <w:noProof/>
+        </w:rPr>
+        <w:drawing>
+          <wp:inline distT="0" distB="0" distL="0" distR="0" wp14:anchorId="1B7B1D65" wp14:editId="1E1F2C1D">
+            <wp:extent cx="3248660" cy="3847829"/>
+            <wp:effectExtent l="0" t="0" r="8890" b="635"/>
+            <wp:docPr id="4" name="Image 4"/>
+            <wp:cNvGraphicFramePr>
+              <a:graphicFrameLocks xmlns:a="http://schemas.openxmlformats.org/drawingml/2006/main" noChangeAspect="1"/>
+            </wp:cNvGraphicFramePr>
+            <a:graphic xmlns:a="http://schemas.openxmlformats.org/drawingml/2006/main">
+              <a:graphicData uri="http://schemas.openxmlformats.org/drawingml/2006/picture">
+                <pic:pic xmlns:pic="http://schemas.openxmlformats.org/drawingml/2006/picture">
+                  <pic:nvPicPr>
+                    <pic:cNvPr id="0" name="Picture 3"/>
+                    <pic:cNvPicPr>
+                      <a:picLocks noChangeAspect="1" noChangeArrowheads="1"/>
+                    </pic:cNvPicPr>
+                  </pic:nvPicPr>
+                  <pic:blipFill rotWithShape="1">
+                    <a:blip r:embed="rId11">
+                      <a:extLst>
+                        <a:ext uri="{28A0092B-C50C-407E-A947-70E740481C1C}">
+                          <a14:useLocalDpi xmlns:a14="http://schemas.microsoft.com/office/drawing/2010/main" val="0"/>
+                        </a:ext>
+                      </a:extLst>
+                    </a:blip>
+                    <a:srcRect t="6913"/>
+                    <a:stretch/>
+                  </pic:blipFill>
+                  <pic:spPr bwMode="auto">
+                    <a:xfrm>
+                      <a:off x="0" y="0"/>
+                      <a:ext cx="3304753" cy="3914268"/>
+                    </a:xfrm>
+                    <a:prstGeom prst="rect">
+                      <a:avLst/>
+                    </a:prstGeom>
+                    <a:noFill/>
+                    <a:ln>
+                      <a:noFill/>
+                    </a:ln>
+                    <a:extLst>
+                      <a:ext uri="{53640926-AAD7-44D8-BBD7-CCE9431645EC}">
+                        <a14:shadowObscured xmlns:a14="http://schemas.microsoft.com/office/drawing/2010/main"/>
+                      </a:ext>
+                    </a:extLst>
+                  </pic:spPr>
+                </pic:pic>
+              </a:graphicData>
+            </a:graphic>
+          </wp:inline>
+        </w:drawing>
+      </w:r>
+    </w:p>
+    <w:p>
+      <w:pPr>
+        <w:pStyle w:val="Titre2"/>
+      </w:pPr>
+      <w:bookmarkStart w:id="8" w:name="_Toc55923490"/>
+      <w:r>
+        <w:t>2.3 Phase de combat</w:t>
+      </w:r>
+      <w:bookmarkEnd w:id="8"/>
+      <w:r>
+        <w:t xml:space="preserve"> </w:t>
+      </w:r>
+    </w:p>
+    <w:p>
+      <w:r>
+        <w:rPr>
+          <w:noProof/>
+        </w:rPr>
+        <mc:AlternateContent>
+          <mc:Choice Requires="wps">
+            <w:drawing>
+              <wp:anchor distT="0" distB="0" distL="114300" distR="114300" simplePos="0" relativeHeight="251660288" behindDoc="0" locked="0" layoutInCell="1" allowOverlap="1" wp14:anchorId="4C5F538C" wp14:editId="23B92AD4">
+                <wp:simplePos x="0" y="0"/>
+                <wp:positionH relativeFrom="column">
+                  <wp:posOffset>3061970</wp:posOffset>
+                </wp:positionH>
+                <wp:positionV relativeFrom="paragraph">
+                  <wp:posOffset>1160780</wp:posOffset>
+                </wp:positionV>
+                <wp:extent cx="3495675" cy="647700"/>
+                <wp:effectExtent l="0" t="0" r="0" b="0"/>
+                <wp:wrapNone/>
+                <wp:docPr id="8" name="Zone de texte 8"/>
+                <wp:cNvGraphicFramePr/>
+                <a:graphic xmlns:a="http://schemas.openxmlformats.org/drawingml/2006/main">
+                  <a:graphicData uri="http://schemas.microsoft.com/office/word/2010/wordprocessingShape">
+                    <wps:wsp>
+                      <wps:cNvSpPr txBox="1"/>
+                      <wps:spPr>
+                        <a:xfrm>
+                          <a:off x="0" y="0"/>
+                          <a:ext cx="3495675" cy="647700"/>
+                        </a:xfrm>
+                        <a:prstGeom prst="rect">
+                          <a:avLst/>
+                        </a:prstGeom>
+                        <a:noFill/>
+                        <a:ln w="6350">
+                          <a:noFill/>
+                        </a:ln>
+                      </wps:spPr>
+                      <wps:txbx>
+                        <w:txbxContent>
+                          <w:p>
+                            <w:r>
+                              <w:t>La phase de combat est une phase classique de combat au tour par tour. Tant que le joueur ou l’adversaire est en état de combattre, le combat continu.</w:t>
+                            </w:r>
+                          </w:p>
+                          <w:p/>
+                        </w:txbxContent>
+                      </wps:txbx>
+                      <wps:bodyPr rot="0" spcFirstLastPara="0" vertOverflow="overflow" horzOverflow="overflow" vert="horz" wrap="square" lIns="91440" tIns="45720" rIns="91440" bIns="45720" numCol="1" spcCol="0" rtlCol="0" fromWordArt="0" anchor="t" anchorCtr="0" forceAA="0" compatLnSpc="1">
+                        <a:prstTxWarp prst="textNoShape">
+                          <a:avLst/>
+                        </a:prstTxWarp>
+                        <a:noAutofit/>
+                      </wps:bodyPr>
+                    </wps:wsp>
+                  </a:graphicData>
+                </a:graphic>
+                <wp14:sizeRelH relativeFrom="margin">
+                  <wp14:pctWidth>0</wp14:pctWidth>
+                </wp14:sizeRelH>
+                <wp14:sizeRelV relativeFrom="margin">
+                  <wp14:pctHeight>0</wp14:pctHeight>
+                </wp14:sizeRelV>
+              </wp:anchor>
+            </w:drawing>
+          </mc:Choice>
+          <mc:Fallback>
+            <w:pict>
+              <v:shape w14:anchorId="4C5F538C" id="Zone de texte 8" o:spid="_x0000_s1027" type="#_x0000_t202" style="position:absolute;margin-left:241.1pt;margin-top:91.4pt;width:275.25pt;height:51pt;z-index:251660288;visibility:visible;mso-wrap-style:square;mso-width-percent:0;mso-height-percent:0;mso-wrap-distance-left:9pt;mso-wrap-distance-top:0;mso-wrap-distance-right:9pt;mso-wrap-distance-bottom:0;mso-position-horizontal:absolute;mso-position-horizontal-relative:text;mso-position-vertical:absolute;mso-position-vertical-relative:text;mso-width-percent:0;mso-height-percent:0;mso-width-relative:margin;mso-height-relative:margin;v-text-anchor:top" o:gfxdata="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" filled="f" stroked="f" strokeweight=".5pt">
+                <v:textbox>
+                  <w:txbxContent>
+                    <w:p>
+                      <w:r>
+                        <w:t>La phase de combat est une phase classique de combat au tour par tour. Tant que le joueur ou l’adversaire est en état de combattre, le combat continu.</w:t>
+                      </w:r>
+                    </w:p>
+                    <w:p/>
+                  </w:txbxContent>
+                </v:textbox>
+              </v:shape>
+            </w:pict>
+          </mc:Fallback>
+        </mc:AlternateContent>
+      </w:r>
+      <w:r>
+        <w:rPr>
+          <w:noProof/>
+        </w:rPr>
+        <w:drawing>
+          <wp:inline distT="0" distB="0" distL="0" distR="0" wp14:anchorId="23AFAF38" wp14:editId="7FACE349">
+            <wp:extent cx="3324225" cy="4373980"/>
+            <wp:effectExtent l="0" t="0" r="0" b="7620"/>
+            <wp:docPr id="5" name="Image 5"/>
+            <wp:cNvGraphicFramePr>
+              <a:graphicFrameLocks xmlns:a="http://schemas.openxmlformats.org/drawingml/2006/main" noChangeAspect="1"/>
+            </wp:cNvGraphicFramePr>
+            <a:graphic xmlns:a="http://schemas.openxmlformats.org/drawingml/2006/main">
+              <a:graphicData uri="http://schemas.openxmlformats.org/drawingml/2006/picture">
+                <pic:pic xmlns:pic="http://schemas.openxmlformats.org/drawingml/2006/picture">
+                  <pic:nvPicPr>
+                    <pic:cNvPr id="0" name="Picture 5"/>
+                    <pic:cNvPicPr>
+                      <a:picLocks noChangeAspect="1" noChangeArrowheads="1"/>
+                    </pic:cNvPicPr>
+                  </pic:nvPicPr>
+                  <pic:blipFill>
+                    <a:blip r:embed="rId12">
+                      <a:extLst>
+                        <a:ext uri="{28A0092B-C50C-407E-A947-70E740481C1C}">
+                          <a14:useLocalDpi xmlns:a14="http://schemas.microsoft.com/office/drawing/2010/main" val="0"/>
+                        </a:ext>
+                      </a:extLst>
+                    </a:blip>
+                    <a:srcRect/>
+                    <a:stretch>
+                      <a:fillRect/>
+                    </a:stretch>
+                  </pic:blipFill>
+                  <pic:spPr bwMode="auto">
+                    <a:xfrm>
+                      <a:off x="0" y="0"/>
+                      <a:ext cx="3345783" cy="4402346"/>
+                    </a:xfrm>
+                    <a:prstGeom prst="rect">
+                      <a:avLst/>
+                    </a:prstGeom>
+                    <a:noFill/>
+                    <a:ln>
+                      <a:noFill/>
+                    </a:ln>
+                  </pic:spPr>
+                </pic:pic>
+              </a:graphicData>
+            </a:graphic>
+          </wp:inline>
+        </w:drawing>
+      </w:r>
+    </w:p>
+    <w:p>
+      <w:pPr>
+        <w:pStyle w:val="Titre2"/>
+      </w:pPr>
+      <w:bookmarkStart w:id="9" w:name="_Toc55923491"/>
+      <w:r>
+        <w:lastRenderedPageBreak/>
+        <w:t>2.4 Phase d’échange</w:t>
+      </w:r>
+      <w:bookmarkEnd w:id="9"/>
+      <w:r>
+        <w:t xml:space="preserve"> </w:t>
+      </w:r>
+    </w:p>
+    <w:p>
+      <w:pPr>
+        <w:sectPr>
+          <w:footerReference w:type="default" r:id="rId13"/>
+          <w:pgSz w:w="11906" w:h="16838"/>
+          <w:pgMar w:top="1417" w:right="1417" w:bottom="1417" w:left="1417" w:header="708" w:footer="708" w:gutter="0"/>
+          <w:cols w:space="708"/>
+          <w:docGrid w:linePitch="360"/>
+        </w:sectPr>
+      </w:pPr>
+      <w:r>
+        <w:rPr>
+          <w:noProof/>
+        </w:rPr>
+        <mc:AlternateContent>
+          <mc:Choice Requires="wps">
+            <w:drawing>
+              <wp:anchor distT="0" distB="0" distL="114300" distR="114300" simplePos="0" relativeHeight="251662336" behindDoc="0" locked="0" layoutInCell="1" allowOverlap="1" wp14:anchorId="0FB5E9FA" wp14:editId="35F45383">
+                <wp:simplePos x="0" y="0"/>
+                <wp:positionH relativeFrom="column">
+                  <wp:posOffset>3691255</wp:posOffset>
+                </wp:positionH>
+                <wp:positionV relativeFrom="paragraph">
+                  <wp:posOffset>1044575</wp:posOffset>
+                </wp:positionV>
+                <wp:extent cx="2438400" cy="790575"/>
+                <wp:effectExtent l="0" t="0" r="0" b="0"/>
+                <wp:wrapNone/>
+                <wp:docPr id="9" name="Zone de texte 9"/>
+                <wp:cNvGraphicFramePr/>
+                <a:graphic xmlns:a="http://schemas.openxmlformats.org/drawingml/2006/main">
+                  <a:graphicData uri="http://schemas.microsoft.com/office/word/2010/wordprocessingShape">
+                    <wps:wsp>
+                      <wps:cNvSpPr txBox="1"/>
+                      <wps:spPr>
+                        <a:xfrm>
+                          <a:off x="0" y="0"/>
+                          <a:ext cx="2438400" cy="790575"/>
+                        </a:xfrm>
+                        <a:prstGeom prst="rect">
+                          <a:avLst/>
+                        </a:prstGeom>
+                        <a:noFill/>
+                        <a:ln w="6350">
+                          <a:noFill/>
+                        </a:ln>
+                      </wps:spPr>
+                      <wps:txbx>
+                        <w:txbxContent>
+                          <w:p>
+                            <w:r>
+                              <w:t xml:space="preserve">La phase d’échange permet d’échanger de l’argent contre des items. </w:t>
+                            </w:r>
+                            <w:r>
+                              <w:br/>
+                            </w:r>
+                            <w:r>
+                              <w:t>Cette phase se termine quand le joueur le décide.</w:t>
+                            </w:r>
+                          </w:p>
+                          <w:p/>
+                        </w:txbxContent>
+                      </wps:txbx>
+                      <wps:bodyPr rot="0" spcFirstLastPara="0" vertOverflow="overflow" horzOverflow="overflow" vert="horz" wrap="square" lIns="91440" tIns="45720" rIns="91440" bIns="45720" numCol="1" spcCol="0" rtlCol="0" fromWordArt="0" anchor="t" anchorCtr="0" forceAA="0" compatLnSpc="1">
+                        <a:prstTxWarp prst="textNoShape">
+                          <a:avLst/>
+                        </a:prstTxWarp>
+                        <a:noAutofit/>
+                      </wps:bodyPr>
+                    </wps:wsp>
+                  </a:graphicData>
+                </a:graphic>
+                <wp14:sizeRelH relativeFrom="margin">
+                  <wp14:pctWidth>0</wp14:pctWidth>
+                </wp14:sizeRelH>
+                <wp14:sizeRelV relativeFrom="margin">
+                  <wp14:pctHeight>0</wp14:pctHeight>
+                </wp14:sizeRelV>
+              </wp:anchor>
+            </w:drawing>
+          </mc:Choice>
+          <mc:Fallback>
+            <w:pict>
+              <v:shape w14:anchorId="0FB5E9FA" id="Zone de texte 9" o:spid="_x0000_s1028" type="#_x0000_t202" style="position:absolute;margin-left:290.65pt;margin-top:82.25pt;width:192pt;height:62.25pt;z-index:251662336;visibility:visible;mso-wrap-style:square;mso-width-percent:0;mso-height-percent:0;mso-wrap-distance-left:9pt;mso-wrap-distance-top:0;mso-wrap-distance-right:9pt;mso-wrap-distance-bottom:0;mso-position-horizontal:absolute;mso-position-horizontal-relative:text;mso-position-vertical:absolute;mso-position-vertical-relative:text;mso-width-percent:0;mso-height-percent:0;mso-width-relative:margin;mso-height-relative:margin;v-text-anchor:top" o:gfxdata="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" filled="f" stroked="f" strokeweight=".5pt">
+                <v:textbox>
+                  <w:txbxContent>
+                    <w:p>
+                      <w:r>
+                        <w:t xml:space="preserve">La phase d’échange permet d’échanger de l’argent contre des items. </w:t>
+                      </w:r>
+                      <w:r>
+                        <w:br/>
+                      </w:r>
+                      <w:r>
+                        <w:t>Cette phase se termine quand le joueur le décide.</w:t>
+                      </w:r>
+                    </w:p>
+                    <w:p/>
+                  </w:txbxContent>
+                </v:textbox>
+              </v:shape>
+            </w:pict>
+          </mc:Fallback>
+        </mc:AlternateContent>
+      </w:r>
+      <w:r>
+        <w:rPr>
+          <w:noProof/>
+        </w:rPr>
+        <w:drawing>
+          <wp:inline distT="0" distB="0" distL="0" distR="0" wp14:anchorId="4746EACF" wp14:editId="415ECAD4">
+            <wp:extent cx="3668397" cy="3371850"/>
+            <wp:effectExtent l="0" t="0" r="8255" b="0"/>
+            <wp:docPr id="6" name="Image 6"/>
+            <wp:cNvGraphicFramePr>
+              <a:graphicFrameLocks xmlns:a="http://schemas.openxmlformats.org/drawingml/2006/main" noChangeAspect="1"/>
+            </wp:cNvGraphicFramePr>
+            <a:graphic xmlns:a="http://schemas.openxmlformats.org/drawingml/2006/main">
+              <a:graphicData uri="http://schemas.openxmlformats.org/drawingml/2006/picture">
+                <pic:pic xmlns:pic="http://schemas.openxmlformats.org/drawingml/2006/picture">
+                  <pic:nvPicPr>
+                    <pic:cNvPr id="0" name="Picture 7"/>
+                    <pic:cNvPicPr>
+                      <a:picLocks noChangeAspect="1" noChangeArrowheads="1"/>
+                    </pic:cNvPicPr>
+                  </pic:nvPicPr>
+                  <pic:blipFill rotWithShape="1">
+                    <a:blip r:embed="rId14">
+                      <a:extLst>
+                        <a:ext uri="{28A0092B-C50C-407E-A947-70E740481C1C}">
+                          <a14:useLocalDpi xmlns:a14="http://schemas.microsoft.com/office/drawing/2010/main" val="0"/>
+                        </a:ext>
+                      </a:extLst>
+                    </a:blip>
+                    <a:srcRect l="5601" t="5716" r="5295" b="6554"/>
+                    <a:stretch/>
+                  </pic:blipFill>
+                  <pic:spPr bwMode="auto">
+                    <a:xfrm>
+                      <a:off x="0" y="0"/>
+                      <a:ext cx="3746644" cy="3443772"/>
+                    </a:xfrm>
+                    <a:prstGeom prst="rect">
+                      <a:avLst/>
+                    </a:prstGeom>
+                    <a:noFill/>
+                    <a:ln>
+                      <a:noFill/>
+                    </a:ln>
+                    <a:extLst>
+                      <a:ext uri="{53640926-AAD7-44D8-BBD7-CCE9431645EC}">
+                        <a14:shadowObscured xmlns:a14="http://schemas.microsoft.com/office/drawing/2010/main"/>
+                      </a:ext>
+                    </a:extLst>
+                  </pic:spPr>
+                </pic:pic>
+              </a:graphicData>
+            </a:graphic>
+          </wp:inline>
+        </w:drawing>
+      </w:r>
+    </w:p>
+    <w:p>
+      <w:pPr>
+        <w:pStyle w:val="Titre1"/>
+        <w:rPr>
+          <w:sz w:val="44"/>
+          <w:szCs w:val="22"/>
+        </w:rPr>
+      </w:pPr>
+      <w:bookmarkStart w:id="10" w:name="_Toc55923492"/>
+      <w:r>
+        <w:rPr>
+          <w:sz w:val="44"/>
+          <w:szCs w:val="22"/>
+        </w:rPr>
+        <w:lastRenderedPageBreak/>
+        <w:t>3- Conception Logiciel</w:t>
+      </w:r>
+      <w:bookmarkEnd w:id="10"/>
+    </w:p>
+    <w:p>
+      <w:pPr>
+        <w:keepNext/>
+        <w:jc w:val="center"/>
+      </w:pPr>
+      <w:r>
+        <w:rPr>
+          <w:noProof/>
+        </w:rPr>
+        <w:drawing>
+          <wp:inline distT="0" distB="0" distL="0" distR="0" wp14:anchorId="212194C6" wp14:editId="57B30BC3">
+            <wp:extent cx="6535191" cy="5699051"/>
+            <wp:effectExtent l="0" t="0" r="0" b="0"/>
+            <wp:docPr id="10" name="Image 10"/>
+            <wp:cNvGraphicFramePr>
+              <a:graphicFrameLocks xmlns:a="http://schemas.openxmlformats.org/drawingml/2006/main" noChangeAspect="1"/>
+            </wp:cNvGraphicFramePr>
+            <a:graphic xmlns:a="http://schemas.openxmlformats.org/drawingml/2006/main">
+              <a:graphicData uri="http://schemas.openxmlformats.org/drawingml/2006/picture">
+                <pic:pic xmlns:pic="http://schemas.openxmlformats.org/drawingml/2006/picture">
+                  <pic:nvPicPr>
+                    <pic:cNvPr id="10" name="Image 10"/>
+                    <pic:cNvPicPr/>
+                  </pic:nvPicPr>
+                  <pic:blipFill>
+                    <a:blip r:embed="rId15">
+                      <a:extLst>
+                        <a:ext uri="{28A0092B-C50C-407E-A947-70E740481C1C}">
+                          <a14:useLocalDpi xmlns:a14="http://schemas.microsoft.com/office/drawing/2010/main" val="0"/>
+                        </a:ext>
+                      </a:extLst>
+                    </a:blip>
+                    <a:stretch>
+                      <a:fillRect/>
+                    </a:stretch>
+                  </pic:blipFill>
+                  <pic:spPr>
+                    <a:xfrm>
+                      <a:off x="0" y="0"/>
+                      <a:ext cx="6660801" cy="5808590"/>
+                    </a:xfrm>
+                    <a:prstGeom prst="rect">
+                      <a:avLst/>
+                    </a:prstGeom>
+                  </pic:spPr>
+                </pic:pic>
+              </a:graphicData>
+            </a:graphic>
+          </wp:inline>
+        </w:drawing>
+      </w:r>
+    </w:p>
+    <w:p>
+      <w:pPr>
+        <w:pStyle w:val="Lgende"/>
+        <w:jc w:val="center"/>
+        <w:sectPr>
+          <w:pgSz w:w="16838" w:h="11906" w:orient="landscape"/>
+          <w:pgMar w:top="720" w:right="720" w:bottom="720" w:left="720" w:header="708" w:footer="708" w:gutter="0"/>
+          <w:cols w:space="708"/>
+          <w:docGrid w:linePitch="360"/>
+        </w:sectPr>
+      </w:pPr>
+      <w:r>
+        <w:t xml:space="preserve">Figure </w:t>
+      </w:r>
+      <w:fldSimple w:instr=" SEQ Figure \* ARABIC ">
+        <w:r>
+          <w:rPr>
+            <w:noProof/>
+          </w:rPr>
+          <w:t>3</w:t>
+        </w:r>
+      </w:fldSimple>
+      <w:r>
+        <w:t xml:space="preserve"> -</w:t>
+      </w:r>
+      <w:r>
+        <w:rPr>
+          <w:noProof/>
+        </w:rPr>
+        <w:t xml:space="preserve"> Diagramme d'éta</w:t>
       </w:r>
     </w:p>
     <w:p/>
     <w:sectPr>
-      <w:footerReference w:type="default" r:id="rId10"/>
       <w:pgSz w:w="11906" w:h="16838"/>
       <w:pgMar w:top="1417" w:right="1417" w:bottom="1417" w:left="1417" w:header="708" w:footer="708" w:gutter="0"/>
       <w:cols w:space="708"/>
@@ -2376,7 +3533,7 @@
     <w:uiPriority w:val="9"/>
     <w:unhideWhenUsed/>
     <w:qFormat/>
-    <w:rsid w:val="00FC045C"/>
+    <w:rsid w:val="001A192B"/>
     <w:pPr>
       <w:widowControl w:val="0"/>
       <w:spacing w:after="0" w:line="240" w:lineRule="auto"/>
@@ -2385,8 +3542,10 @@
     </w:pPr>
     <w:rPr>
       <w:rFonts w:asciiTheme="majorHAnsi" w:eastAsiaTheme="majorEastAsia" w:hAnsiTheme="majorHAnsi" w:cstheme="majorBidi"/>
+      <w:b/>
       <w:color w:val="595959" w:themeColor="text1" w:themeTint="A6"/>
       <w:spacing w:val="15"/>
+      <w:sz w:val="28"/>
       <w:szCs w:val="26"/>
     </w:rPr>
   </w:style>
@@ -2627,11 +3786,13 @@
     <w:basedOn w:val="Policepardfaut"/>
     <w:link w:val="Titre2"/>
     <w:uiPriority w:val="9"/>
-    <w:rsid w:val="00FC045C"/>
+    <w:rsid w:val="001A192B"/>
     <w:rPr>
       <w:rFonts w:asciiTheme="majorHAnsi" w:eastAsiaTheme="majorEastAsia" w:hAnsiTheme="majorHAnsi" w:cstheme="majorBidi"/>
+      <w:b/>
       <w:color w:val="595959" w:themeColor="text1" w:themeTint="A6"/>
       <w:spacing w:val="15"/>
+      <w:sz w:val="28"/>
       <w:szCs w:val="26"/>
     </w:rPr>
   </w:style>

</xml_diff>

<commit_message>
Mise à jour du rapport pour jalon 2.2
</commit_message>
<xml_diff>
--- a/rapport/Rapport.docx
+++ b/rapport/Rapport.docx
@@ -112,27 +112,14 @@
       <w:r>
         <w:t xml:space="preserve">Figure </w:t>
       </w:r>
-      <w:r>
-        <w:fldChar w:fldCharType="begin"/>
-      </w:r>
-      <w:r>
-        <w:instrText xml:space="preserve"> SEQ Figure \* ARABIC </w:instrText>
-      </w:r>
-      <w:r>
-        <w:fldChar w:fldCharType="separate"/>
-      </w:r>
-      <w:r>
-        <w:rPr>
-          <w:noProof/>
-        </w:rPr>
-        <w:t>1</w:t>
-      </w:r>
-      <w:r>
-        <w:rPr>
-          <w:noProof/>
-        </w:rPr>
-        <w:fldChar w:fldCharType="end"/>
-      </w:r>
+      <w:fldSimple w:instr=" SEQ Figure \* ARABIC ">
+        <w:r>
+          <w:rPr>
+            <w:noProof/>
+          </w:rPr>
+          <w:t>1</w:t>
+        </w:r>
+      </w:fldSimple>
       <w:r>
         <w:t xml:space="preserve"> - Logo du jeu</w:t>
       </w:r>
@@ -231,6 +218,7 @@
         <w:rPr>
           <w:b/>
           <w:bCs/>
+          <w:color w:val="auto"/>
         </w:rPr>
       </w:sdtEndPr>
       <w:sdtContent>
@@ -263,7 +251,7 @@
           <w:r>
             <w:fldChar w:fldCharType="separate"/>
           </w:r>
-          <w:hyperlink w:anchor="_Toc56188406" w:history="1">
+          <w:hyperlink w:anchor="_Toc56790669" w:history="1">
             <w:r>
               <w:rPr>
                 <w:rStyle w:val="Lienhypertexte"/>
@@ -290,7 +278,7 @@
                 <w:noProof/>
                 <w:webHidden/>
               </w:rPr>
-              <w:instrText xml:space="preserve"> PAGEREF _Toc56188406 \h </w:instrText>
+              <w:instrText xml:space="preserve"> PAGEREF _Toc56790669 \h </w:instrText>
             </w:r>
             <w:r>
               <w:rPr>
@@ -333,7 +321,7 @@
               <w:lang w:eastAsia="fr-FR"/>
             </w:rPr>
           </w:pPr>
-          <w:hyperlink w:anchor="_Toc56188407" w:history="1">
+          <w:hyperlink w:anchor="_Toc56790670" w:history="1">
             <w:r>
               <w:rPr>
                 <w:rStyle w:val="Lienhypertexte"/>
@@ -360,7 +348,7 @@
                 <w:noProof/>
                 <w:webHidden/>
               </w:rPr>
-              <w:instrText xml:space="preserve"> PAGEREF _Toc56188407 \h </w:instrText>
+              <w:instrText xml:space="preserve"> PAGEREF _Toc56790670 \h </w:instrText>
             </w:r>
             <w:r>
               <w:rPr>
@@ -403,7 +391,7 @@
               <w:lang w:eastAsia="fr-FR"/>
             </w:rPr>
           </w:pPr>
-          <w:hyperlink w:anchor="_Toc56188408" w:history="1">
+          <w:hyperlink w:anchor="_Toc56790671" w:history="1">
             <w:r>
               <w:rPr>
                 <w:rStyle w:val="Lienhypertexte"/>
@@ -430,7 +418,7 @@
                 <w:noProof/>
                 <w:webHidden/>
               </w:rPr>
-              <w:instrText xml:space="preserve"> PAGEREF _Toc56188408 \h </w:instrText>
+              <w:instrText xml:space="preserve"> PAGEREF _Toc56790671 \h </w:instrText>
             </w:r>
             <w:r>
               <w:rPr>
@@ -473,7 +461,7 @@
               <w:lang w:eastAsia="fr-FR"/>
             </w:rPr>
           </w:pPr>
-          <w:hyperlink w:anchor="_Toc56188409" w:history="1">
+          <w:hyperlink w:anchor="_Toc56790672" w:history="1">
             <w:r>
               <w:rPr>
                 <w:rStyle w:val="Lienhypertexte"/>
@@ -500,7 +488,7 @@
                 <w:noProof/>
                 <w:webHidden/>
               </w:rPr>
-              <w:instrText xml:space="preserve"> PAGEREF _Toc56188409 \h </w:instrText>
+              <w:instrText xml:space="preserve"> PAGEREF _Toc56790672 \h </w:instrText>
             </w:r>
             <w:r>
               <w:rPr>
@@ -543,7 +531,7 @@
               <w:lang w:eastAsia="fr-FR"/>
             </w:rPr>
           </w:pPr>
-          <w:hyperlink w:anchor="_Toc56188410" w:history="1">
+          <w:hyperlink w:anchor="_Toc56790673" w:history="1">
             <w:r>
               <w:rPr>
                 <w:rStyle w:val="Lienhypertexte"/>
@@ -570,7 +558,7 @@
                 <w:noProof/>
                 <w:webHidden/>
               </w:rPr>
-              <w:instrText xml:space="preserve"> PAGEREF _Toc56188410 \h </w:instrText>
+              <w:instrText xml:space="preserve"> PAGEREF _Toc56790673 \h </w:instrText>
             </w:r>
             <w:r>
               <w:rPr>
@@ -613,7 +601,7 @@
               <w:lang w:eastAsia="fr-FR"/>
             </w:rPr>
           </w:pPr>
-          <w:hyperlink w:anchor="_Toc56188411" w:history="1">
+          <w:hyperlink w:anchor="_Toc56790674" w:history="1">
             <w:r>
               <w:rPr>
                 <w:rStyle w:val="Lienhypertexte"/>
@@ -640,7 +628,7 @@
                 <w:noProof/>
                 <w:webHidden/>
               </w:rPr>
-              <w:instrText xml:space="preserve"> PAGEREF _Toc56188411 \h </w:instrText>
+              <w:instrText xml:space="preserve"> PAGEREF _Toc56790674 \h </w:instrText>
             </w:r>
             <w:r>
               <w:rPr>
@@ -683,7 +671,7 @@
               <w:lang w:eastAsia="fr-FR"/>
             </w:rPr>
           </w:pPr>
-          <w:hyperlink w:anchor="_Toc56188412" w:history="1">
+          <w:hyperlink w:anchor="_Toc56790675" w:history="1">
             <w:r>
               <w:rPr>
                 <w:rStyle w:val="Lienhypertexte"/>
@@ -710,7 +698,7 @@
                 <w:noProof/>
                 <w:webHidden/>
               </w:rPr>
-              <w:instrText xml:space="preserve"> PAGEREF _Toc56188412 \h </w:instrText>
+              <w:instrText xml:space="preserve"> PAGEREF _Toc56790675 \h </w:instrText>
             </w:r>
             <w:r>
               <w:rPr>
@@ -753,7 +741,7 @@
               <w:lang w:eastAsia="fr-FR"/>
             </w:rPr>
           </w:pPr>
-          <w:hyperlink w:anchor="_Toc56188413" w:history="1">
+          <w:hyperlink w:anchor="_Toc56790676" w:history="1">
             <w:r>
               <w:rPr>
                 <w:rStyle w:val="Lienhypertexte"/>
@@ -780,7 +768,7 @@
                 <w:noProof/>
                 <w:webHidden/>
               </w:rPr>
-              <w:instrText xml:space="preserve"> PAGEREF _Toc56188413 \h </w:instrText>
+              <w:instrText xml:space="preserve"> PAGEREF _Toc56790676 \h </w:instrText>
             </w:r>
             <w:r>
               <w:rPr>
@@ -823,7 +811,7 @@
               <w:lang w:eastAsia="fr-FR"/>
             </w:rPr>
           </w:pPr>
-          <w:hyperlink w:anchor="_Toc56188414" w:history="1">
+          <w:hyperlink w:anchor="_Toc56790677" w:history="1">
             <w:r>
               <w:rPr>
                 <w:rStyle w:val="Lienhypertexte"/>
@@ -850,7 +838,7 @@
                 <w:noProof/>
                 <w:webHidden/>
               </w:rPr>
-              <w:instrText xml:space="preserve"> PAGEREF _Toc56188414 \h </w:instrText>
+              <w:instrText xml:space="preserve"> PAGEREF _Toc56790677 \h </w:instrText>
             </w:r>
             <w:r>
               <w:rPr>
@@ -893,13 +881,13 @@
               <w:lang w:eastAsia="fr-FR"/>
             </w:rPr>
           </w:pPr>
-          <w:hyperlink w:anchor="_Toc56188415" w:history="1">
+          <w:hyperlink w:anchor="_Toc56790678" w:history="1">
             <w:r>
               <w:rPr>
                 <w:rStyle w:val="Lienhypertexte"/>
                 <w:noProof/>
               </w:rPr>
-              <w:t>3- Conception Logiciel</w:t>
+              <w:t>3- Rendu : Stratégie et conception</w:t>
             </w:r>
             <w:r>
               <w:rPr>
@@ -920,77 +908,7 @@
                 <w:noProof/>
                 <w:webHidden/>
               </w:rPr>
-              <w:instrText xml:space="preserve"> PAGEREF _Toc56188415 \h </w:instrText>
-            </w:r>
-            <w:r>
-              <w:rPr>
-                <w:noProof/>
-                <w:webHidden/>
-              </w:rPr>
-            </w:r>
-            <w:r>
-              <w:rPr>
-                <w:noProof/>
-                <w:webHidden/>
-              </w:rPr>
-              <w:fldChar w:fldCharType="separate"/>
-            </w:r>
-            <w:r>
-              <w:rPr>
-                <w:noProof/>
-                <w:webHidden/>
-              </w:rPr>
-              <w:t>8</w:t>
-            </w:r>
-            <w:r>
-              <w:rPr>
-                <w:noProof/>
-                <w:webHidden/>
-              </w:rPr>
-              <w:fldChar w:fldCharType="end"/>
-            </w:r>
-          </w:hyperlink>
-        </w:p>
-        <w:p>
-          <w:pPr>
-            <w:pStyle w:val="TM1"/>
-            <w:tabs>
-              <w:tab w:val="right" w:leader="dot" w:pos="9062"/>
-            </w:tabs>
-            <w:rPr>
-              <w:rFonts w:eastAsiaTheme="minorEastAsia"/>
-              <w:noProof/>
-              <w:lang w:eastAsia="fr-FR"/>
-            </w:rPr>
-          </w:pPr>
-          <w:hyperlink w:anchor="_Toc56188416" w:history="1">
-            <w:r>
-              <w:rPr>
-                <w:rStyle w:val="Lienhypertexte"/>
-                <w:noProof/>
-              </w:rPr>
-              <w:t>4- Rendu : Stratégie et conception</w:t>
-            </w:r>
-            <w:r>
-              <w:rPr>
-                <w:noProof/>
-                <w:webHidden/>
-              </w:rPr>
-              <w:tab/>
-            </w:r>
-            <w:r>
-              <w:rPr>
-                <w:noProof/>
-                <w:webHidden/>
-              </w:rPr>
-              <w:fldChar w:fldCharType="begin"/>
-            </w:r>
-            <w:r>
-              <w:rPr>
-                <w:noProof/>
-                <w:webHidden/>
-              </w:rPr>
-              <w:instrText xml:space="preserve"> PAGEREF _Toc56188416 \h </w:instrText>
+              <w:instrText xml:space="preserve"> PAGEREF _Toc56790678 \h </w:instrText>
             </w:r>
             <w:r>
               <w:rPr>
@@ -1033,13 +951,13 @@
               <w:lang w:eastAsia="fr-FR"/>
             </w:rPr>
           </w:pPr>
-          <w:hyperlink w:anchor="_Toc56188417" w:history="1">
+          <w:hyperlink w:anchor="_Toc56790679" w:history="1">
             <w:r>
               <w:rPr>
                 <w:rStyle w:val="Lienhypertexte"/>
                 <w:noProof/>
               </w:rPr>
-              <w:t>4.1 Stratégie de rendu</w:t>
+              <w:t>3.1 Stratégie de rendu</w:t>
             </w:r>
             <w:r>
               <w:rPr>
@@ -1060,7 +978,7 @@
                 <w:noProof/>
                 <w:webHidden/>
               </w:rPr>
-              <w:instrText xml:space="preserve"> PAGEREF _Toc56188417 \h </w:instrText>
+              <w:instrText xml:space="preserve"> PAGEREF _Toc56790679 \h </w:instrText>
             </w:r>
             <w:r>
               <w:rPr>
@@ -1103,13 +1021,13 @@
               <w:lang w:eastAsia="fr-FR"/>
             </w:rPr>
           </w:pPr>
-          <w:hyperlink w:anchor="_Toc56188418" w:history="1">
+          <w:hyperlink w:anchor="_Toc56790680" w:history="1">
             <w:r>
               <w:rPr>
                 <w:rStyle w:val="Lienhypertexte"/>
                 <w:noProof/>
               </w:rPr>
-              <w:t>4.2 Conception du rendu</w:t>
+              <w:t>3.2 Conception du rendu</w:t>
             </w:r>
             <w:r>
               <w:rPr>
@@ -1130,7 +1048,7 @@
                 <w:noProof/>
                 <w:webHidden/>
               </w:rPr>
-              <w:instrText xml:space="preserve"> PAGEREF _Toc56188418 \h </w:instrText>
+              <w:instrText xml:space="preserve"> PAGEREF _Toc56790680 \h </w:instrText>
             </w:r>
             <w:r>
               <w:rPr>
@@ -1181,7 +1099,7 @@
       <w:pPr>
         <w:pStyle w:val="Titre1"/>
       </w:pPr>
-      <w:bookmarkStart w:id="0" w:name="_Toc56188406"/>
+      <w:bookmarkStart w:id="0" w:name="_Toc56790669"/>
       <w:r>
         <w:lastRenderedPageBreak/>
         <w:t>1 - Pr</w:t>
@@ -1242,7 +1160,7 @@
       <w:pPr>
         <w:pStyle w:val="Titre2"/>
       </w:pPr>
-      <w:bookmarkStart w:id="1" w:name="_Toc56188407"/>
+      <w:bookmarkStart w:id="1" w:name="_Toc56790670"/>
       <w:r>
         <w:t xml:space="preserve">1.1 </w:t>
       </w:r>
@@ -1470,7 +1388,7 @@
       <w:pPr>
         <w:pStyle w:val="Titre2"/>
       </w:pPr>
-      <w:bookmarkStart w:id="2" w:name="_Toc56188408"/>
+      <w:bookmarkStart w:id="2" w:name="_Toc56790671"/>
       <w:r>
         <w:t xml:space="preserve">1.2 </w:t>
       </w:r>
@@ -1553,19 +1471,11 @@
           <w:rFonts w:cstheme="minorHAnsi"/>
         </w:rPr>
       </w:pPr>
-      <w:proofErr w:type="gramStart"/>
       <w:r>
         <w:rPr>
           <w:rFonts w:cstheme="minorHAnsi"/>
         </w:rPr>
-        <w:t>n</w:t>
-      </w:r>
-      <w:proofErr w:type="gramEnd"/>
-      <w:r>
-        <w:rPr>
-          <w:rFonts w:cstheme="minorHAnsi"/>
-        </w:rPr>
-        <w:t>-joueurs jouent chacun un élève au tour par tour</w:t>
+        <w:t>n-joueurs jouent chacun un élève au tour par tour</w:t>
       </w:r>
     </w:p>
     <w:p>
@@ -1700,7 +1610,7 @@
       <w:pPr>
         <w:pStyle w:val="Titre2"/>
       </w:pPr>
-      <w:bookmarkStart w:id="3" w:name="_Toc56188409"/>
+      <w:bookmarkStart w:id="3" w:name="_Toc56790672"/>
       <w:r>
         <w:lastRenderedPageBreak/>
         <w:t>1.3 Ressources</w:t>
@@ -1766,27 +1676,14 @@
       <w:r>
         <w:t xml:space="preserve">Figure </w:t>
       </w:r>
-      <w:r>
-        <w:fldChar w:fldCharType="begin"/>
-      </w:r>
-      <w:r>
-        <w:instrText xml:space="preserve"> SEQ Figure \* ARABIC </w:instrText>
-      </w:r>
-      <w:r>
-        <w:fldChar w:fldCharType="separate"/>
-      </w:r>
-      <w:r>
-        <w:rPr>
-          <w:noProof/>
-        </w:rPr>
-        <w:t>2</w:t>
-      </w:r>
-      <w:r>
-        <w:rPr>
-          <w:noProof/>
-        </w:rPr>
-        <w:fldChar w:fldCharType="end"/>
-      </w:r>
+      <w:fldSimple w:instr=" SEQ Figure \* ARABIC ">
+        <w:r>
+          <w:rPr>
+            <w:noProof/>
+          </w:rPr>
+          <w:t>2</w:t>
+        </w:r>
+      </w:fldSimple>
       <w:r>
         <w:t xml:space="preserve"> - Textures pour le jeu</w:t>
       </w:r>
@@ -1822,7 +1719,7 @@
       <w:pPr>
         <w:pStyle w:val="Titre1"/>
       </w:pPr>
-      <w:bookmarkStart w:id="5" w:name="_Toc56188410"/>
+      <w:bookmarkStart w:id="5" w:name="_Toc56790673"/>
       <w:r>
         <w:lastRenderedPageBreak/>
         <w:t>2 - Description et états</w:t>
@@ -1838,7 +1735,7 @@
       <w:pPr>
         <w:pStyle w:val="Titre2"/>
       </w:pPr>
-      <w:bookmarkStart w:id="6" w:name="_Toc56188411"/>
+      <w:bookmarkStart w:id="6" w:name="_Toc56790674"/>
       <w:r>
         <w:t>2.1 Déroulement global d’une partie</w:t>
       </w:r>
@@ -1929,7 +1826,7 @@
       <w:pPr>
         <w:pStyle w:val="Titre2"/>
       </w:pPr>
-      <w:bookmarkStart w:id="7" w:name="_Toc56188412"/>
+      <w:bookmarkStart w:id="7" w:name="_Toc56790675"/>
       <w:r>
         <w:lastRenderedPageBreak/>
         <w:t>2.2 Phase de déplacement</w:t>
@@ -2089,7 +1986,7 @@
       <w:pPr>
         <w:pStyle w:val="Titre2"/>
       </w:pPr>
-      <w:bookmarkStart w:id="8" w:name="_Toc56188413"/>
+      <w:bookmarkStart w:id="8" w:name="_Toc56790676"/>
       <w:r>
         <w:t>2.3 Phase de combat</w:t>
       </w:r>
@@ -2240,7 +2137,7 @@
       <w:pPr>
         <w:pStyle w:val="Titre2"/>
       </w:pPr>
-      <w:bookmarkStart w:id="9" w:name="_Toc56188414"/>
+      <w:bookmarkStart w:id="9" w:name="_Toc56790677"/>
       <w:r>
         <w:lastRenderedPageBreak/>
         <w:t>2.4 Phase d’échange</w:t>
@@ -2410,25 +2307,6 @@
     </w:p>
     <w:p>
       <w:pPr>
-        <w:pStyle w:val="Titre1"/>
-        <w:rPr>
-          <w:sz w:val="44"/>
-          <w:szCs w:val="22"/>
-        </w:rPr>
-      </w:pPr>
-      <w:bookmarkStart w:id="10" w:name="_Toc56188415"/>
-      <w:r>
-        <w:rPr>
-          <w:sz w:val="44"/>
-          <w:szCs w:val="22"/>
-        </w:rPr>
-        <w:lastRenderedPageBreak/>
-        <w:t>3- Conception Logiciel</w:t>
-      </w:r>
-      <w:bookmarkEnd w:id="10"/>
-    </w:p>
-    <w:p>
-      <w:pPr>
         <w:keepNext/>
         <w:jc w:val="center"/>
       </w:pPr>
@@ -2436,6 +2314,7 @@
         <w:rPr>
           <w:noProof/>
         </w:rPr>
+        <w:lastRenderedPageBreak/>
         <w:drawing>
           <wp:inline distT="0" distB="0" distL="0" distR="0" wp14:anchorId="212194C6" wp14:editId="57B30BC3">
             <wp:extent cx="6535191" cy="5699051"/>
@@ -2493,72 +2372,59 @@
       <w:r>
         <w:t xml:space="preserve">Figure </w:t>
       </w:r>
-      <w:r>
-        <w:fldChar w:fldCharType="begin"/>
-      </w:r>
-      <w:r>
-        <w:instrText xml:space="preserve"> SEQ Figure \* ARABIC </w:instrText>
-      </w:r>
-      <w:r>
-        <w:fldChar w:fldCharType="separate"/>
+      <w:fldSimple w:instr=" SEQ Figure \* ARABIC ">
+        <w:r>
+          <w:rPr>
+            <w:noProof/>
+          </w:rPr>
+          <w:t>3</w:t>
+        </w:r>
+      </w:fldSimple>
+      <w:r>
+        <w:t xml:space="preserve"> -</w:t>
       </w:r>
       <w:r>
         <w:rPr>
           <w:noProof/>
         </w:rPr>
+        <w:t xml:space="preserve"> Diagramme d'éta</w:t>
+      </w:r>
+      <w:r>
+        <w:rPr>
+          <w:noProof/>
+        </w:rPr>
+        <w:t>t</w:t>
+      </w:r>
+    </w:p>
+    <w:p>
+      <w:pPr>
+        <w:pStyle w:val="Titre1"/>
+      </w:pPr>
+      <w:bookmarkStart w:id="10" w:name="_Toc56790678"/>
+      <w:r>
+        <w:lastRenderedPageBreak/>
         <w:t>3</w:t>
       </w:r>
       <w:r>
-        <w:rPr>
-          <w:noProof/>
-        </w:rPr>
-        <w:fldChar w:fldCharType="end"/>
-      </w:r>
-      <w:r>
-        <w:t xml:space="preserve"> -</w:t>
-      </w:r>
-      <w:r>
-        <w:rPr>
-          <w:noProof/>
-        </w:rPr>
-        <w:t xml:space="preserve"> Diagramme d'éta</w:t>
-      </w:r>
-      <w:r>
-        <w:rPr>
-          <w:noProof/>
-        </w:rPr>
-        <w:t>t</w:t>
-      </w:r>
-    </w:p>
-    <w:p>
-      <w:pPr>
-        <w:pStyle w:val="Titre1"/>
-      </w:pPr>
-      <w:bookmarkStart w:id="11" w:name="_Toc56188416"/>
-      <w:r>
-        <w:lastRenderedPageBreak/>
-        <w:t xml:space="preserve">4- </w:t>
-      </w:r>
-      <w:r>
-        <w:t>Rendu : Stratégie et conception</w:t>
+        <w:t>- Rendu : Stratégie et conception</w:t>
+      </w:r>
+      <w:bookmarkEnd w:id="10"/>
+      <w:r>
+        <w:t xml:space="preserve"> </w:t>
+      </w:r>
+    </w:p>
+    <w:p>
+      <w:pPr>
+        <w:pStyle w:val="Titre2"/>
+      </w:pPr>
+      <w:bookmarkStart w:id="11" w:name="_Toc56790679"/>
+      <w:r>
+        <w:t>3</w:t>
+      </w:r>
+      <w:r>
+        <w:t>.1 Stratégie de rendu</w:t>
       </w:r>
       <w:bookmarkEnd w:id="11"/>
-      <w:r>
-        <w:t xml:space="preserve"> </w:t>
-      </w:r>
-    </w:p>
-    <w:p>
-      <w:pPr>
-        <w:pStyle w:val="Titre2"/>
-      </w:pPr>
-      <w:bookmarkStart w:id="12" w:name="_Toc56188417"/>
-      <w:r>
-        <w:t>4.</w:t>
-      </w:r>
-      <w:r>
-        <w:t>1 Stratégie de rendu</w:t>
-      </w:r>
-      <w:bookmarkEnd w:id="12"/>
       <w:r>
         <w:t xml:space="preserve"> </w:t>
       </w:r>
@@ -2668,14 +2534,14 @@
       <w:pPr>
         <w:pStyle w:val="Titre2"/>
       </w:pPr>
-      <w:bookmarkStart w:id="13" w:name="_Toc56188418"/>
-      <w:r>
-        <w:t>4.</w:t>
-      </w:r>
-      <w:r>
-        <w:t>2 Conception du rendu</w:t>
-      </w:r>
-      <w:bookmarkEnd w:id="13"/>
+      <w:bookmarkStart w:id="12" w:name="_Toc56790680"/>
+      <w:r>
+        <w:t>3</w:t>
+      </w:r>
+      <w:r>
+        <w:t>.2 Conception du rendu</w:t>
+      </w:r>
+      <w:bookmarkEnd w:id="12"/>
       <w:r>
         <w:t xml:space="preserve"> </w:t>
       </w:r>
@@ -2716,17 +2582,12 @@
         <w:t xml:space="preserve"> aux layers, il est possible de créer la surface finale à afficher lors d’un appel de </w:t>
       </w:r>
       <w:proofErr w:type="spellStart"/>
-      <w:proofErr w:type="gramStart"/>
       <w:r>
         <w:t>getScene</w:t>
       </w:r>
       <w:proofErr w:type="spellEnd"/>
       <w:r>
-        <w:t>(</w:t>
-      </w:r>
-      <w:proofErr w:type="gramEnd"/>
-      <w:r>
-        <w:t xml:space="preserve">). Les différentes classes sont les suivantes : </w:t>
+        <w:t xml:space="preserve">(). Les différentes classes sont les suivantes : </w:t>
       </w:r>
     </w:p>
     <w:p>
@@ -2767,17 +2628,12 @@
         <w:t xml:space="preserve"> vient synthétiser la partie rendue en proposant d’actualiser la texture finale à l’aide de </w:t>
       </w:r>
       <w:proofErr w:type="spellStart"/>
-      <w:proofErr w:type="gramStart"/>
       <w:r>
         <w:t>setLayer</w:t>
       </w:r>
       <w:proofErr w:type="spellEnd"/>
       <w:r>
-        <w:t>(</w:t>
-      </w:r>
-      <w:proofErr w:type="gramEnd"/>
-      <w:r>
-        <w:t xml:space="preserve">) et </w:t>
+        <w:t xml:space="preserve">() et </w:t>
       </w:r>
       <w:proofErr w:type="spellStart"/>
       <w:r>
@@ -2834,17 +2690,12 @@
         <w:t xml:space="preserve">. </w:t>
       </w:r>
       <w:proofErr w:type="spellStart"/>
-      <w:proofErr w:type="gramStart"/>
       <w:r>
         <w:t>getLayer</w:t>
       </w:r>
       <w:proofErr w:type="spellEnd"/>
       <w:r>
-        <w:t>(</w:t>
-      </w:r>
-      <w:proofErr w:type="gramEnd"/>
-      <w:r>
-        <w:t xml:space="preserve">) permet d’obtenir la surface associée à l’ensemble des tiles qu’elle contient. </w:t>
+        <w:t xml:space="preserve">() permet d’obtenir la surface associée à l’ensemble des tiles qu’elle contient. </w:t>
       </w:r>
     </w:p>
     <w:p>
@@ -2958,16 +2809,1064 @@
       <w:r>
         <w:t xml:space="preserve">Figure </w:t>
       </w:r>
+      <w:r>
+        <w:fldChar w:fldCharType="begin"/>
+      </w:r>
+      <w:r>
+        <w:instrText xml:space="preserve"> SEQ Figure \* ARABIC </w:instrText>
+      </w:r>
+      <w:r>
+        <w:fldChar w:fldCharType="separate"/>
+      </w:r>
+      <w:r>
+        <w:rPr>
+          <w:noProof/>
+        </w:rPr>
+        <w:t>4</w:t>
+      </w:r>
+      <w:r>
+        <w:rPr>
+          <w:noProof/>
+        </w:rPr>
+        <w:fldChar w:fldCharType="end"/>
+      </w:r>
+      <w:r>
+        <w:t xml:space="preserve"> - Diagramme de rendu</w:t>
+      </w:r>
+    </w:p>
+    <w:p>
+      <w:pPr>
+        <w:sectPr>
+          <w:pgSz w:w="16838" w:h="11906" w:orient="landscape"/>
+          <w:pgMar w:top="1417" w:right="1417" w:bottom="1417" w:left="1417" w:header="708" w:footer="708" w:gutter="0"/>
+          <w:cols w:space="708"/>
+          <w:docGrid w:linePitch="360"/>
+        </w:sectPr>
+      </w:pPr>
+    </w:p>
+    <w:p>
+      <w:pPr>
+        <w:pStyle w:val="Titre1"/>
+      </w:pPr>
+      <w:r>
+        <w:lastRenderedPageBreak/>
+        <w:t>4</w:t>
+      </w:r>
+      <w:r>
+        <w:t>-</w:t>
+      </w:r>
+      <w:r>
+        <w:t xml:space="preserve"> Règle</w:t>
+      </w:r>
+      <w:r>
+        <w:t>s de changements d’états et moteur de jeu</w:t>
+      </w:r>
+    </w:p>
+    <w:p>
+      <w:pPr>
+        <w:pStyle w:val="Titre2"/>
+      </w:pPr>
+      <w:r>
+        <w:t>4.1 Changement extérieur</w:t>
+      </w:r>
+    </w:p>
+    <w:p>
+      <w:r>
+        <w:t>Changements provoqués par le joueur.</w:t>
+      </w:r>
+    </w:p>
+    <w:p>
+      <w:pPr>
+        <w:pStyle w:val="Paragraphedeliste"/>
+        <w:numPr>
+          <w:ilvl w:val="0"/>
+          <w:numId w:val="9"/>
+        </w:numPr>
+      </w:pPr>
+      <w:r>
+        <w:t>En mode déplacement : Déplacement du joueur</w:t>
+      </w:r>
+      <w:r>
+        <w:t>.</w:t>
+      </w:r>
+    </w:p>
+    <w:p>
+      <w:pPr>
+        <w:pStyle w:val="Paragraphedeliste"/>
+        <w:numPr>
+          <w:ilvl w:val="0"/>
+          <w:numId w:val="9"/>
+        </w:numPr>
+      </w:pPr>
+      <w:r>
+        <w:t xml:space="preserve">En mode combat : Sélection dans un menu, Utilisation d’une action, </w:t>
+      </w:r>
+      <w:r>
+        <w:br/>
+        <w:t>Action fuite -&gt; Passage en mode déplacement</w:t>
+      </w:r>
+      <w:r>
+        <w:t>.</w:t>
+      </w:r>
+    </w:p>
+    <w:p>
+      <w:pPr>
+        <w:pStyle w:val="Paragraphedeliste"/>
+        <w:numPr>
+          <w:ilvl w:val="0"/>
+          <w:numId w:val="9"/>
+        </w:numPr>
+      </w:pPr>
+      <w:r>
+        <w:t>En mode échange : Sélection dans un menu, Confirmation d’un achat,</w:t>
+      </w:r>
+      <w:r>
+        <w:br/>
+        <w:t>Quitter l’échange -&gt; passage en mode déplacement.</w:t>
+      </w:r>
+    </w:p>
+    <w:p>
+      <w:pPr>
+        <w:pStyle w:val="Titre2"/>
+      </w:pPr>
+      <w:r>
+        <w:t>4.2 Changements autonomes</w:t>
+      </w:r>
+    </w:p>
+    <w:p>
+      <w:r>
+        <w:t>Changements effectués de manière automatique par le système (création/mise à jour d’un état) suite à une action extérieure.</w:t>
+      </w:r>
+    </w:p>
+    <w:p>
+      <w:pPr>
+        <w:pStyle w:val="Paragraphedeliste"/>
+        <w:numPr>
+          <w:ilvl w:val="0"/>
+          <w:numId w:val="11"/>
+        </w:numPr>
+      </w:pPr>
+      <w:r>
+        <w:t>En mode déplacement :</w:t>
+      </w:r>
+    </w:p>
+    <w:p>
+      <w:pPr>
+        <w:pStyle w:val="Paragraphedeliste"/>
+        <w:numPr>
+          <w:ilvl w:val="1"/>
+          <w:numId w:val="11"/>
+        </w:numPr>
+      </w:pPr>
+      <w:r>
+        <w:t>Si le joueur est sur une case en bord de map -&gt; Changement de map.</w:t>
+      </w:r>
+    </w:p>
+    <w:p>
+      <w:pPr>
+        <w:pStyle w:val="Paragraphedeliste"/>
+        <w:numPr>
+          <w:ilvl w:val="1"/>
+          <w:numId w:val="11"/>
+        </w:numPr>
+      </w:pPr>
+      <w:r>
+        <w:t>Si le joueur est sur une case ennemie -&gt; Passage en mode combat.</w:t>
+      </w:r>
+    </w:p>
+    <w:p>
+      <w:pPr>
+        <w:pStyle w:val="Paragraphedeliste"/>
+        <w:numPr>
+          <w:ilvl w:val="1"/>
+          <w:numId w:val="11"/>
+        </w:numPr>
+      </w:pPr>
+      <w:r>
+        <w:t>Si le joueur est sur une case « magasin » -&gt; Passage en mode échange.</w:t>
+      </w:r>
+    </w:p>
+    <w:p>
+      <w:pPr>
+        <w:pStyle w:val="Paragraphedeliste"/>
+        <w:numPr>
+          <w:ilvl w:val="0"/>
+          <w:numId w:val="11"/>
+        </w:numPr>
+      </w:pPr>
+      <w:r>
+        <w:t>En mode combat :</w:t>
+      </w:r>
+    </w:p>
+    <w:p>
+      <w:pPr>
+        <w:pStyle w:val="Paragraphedeliste"/>
+        <w:numPr>
+          <w:ilvl w:val="1"/>
+          <w:numId w:val="11"/>
+        </w:numPr>
+      </w:pPr>
+      <w:r>
+        <w:t>Mise à jour des caractéristiques des personnages en fonction des règles (</w:t>
+      </w:r>
+      <w:proofErr w:type="spellStart"/>
+      <w:r>
+        <w:t>Pv</w:t>
+      </w:r>
+      <w:proofErr w:type="spellEnd"/>
+      <w:r>
+        <w:t>, attaque…)</w:t>
+      </w:r>
+      <w:r>
+        <w:t>.</w:t>
+      </w:r>
+    </w:p>
+    <w:p>
+      <w:pPr>
+        <w:pStyle w:val="Paragraphedeliste"/>
+        <w:numPr>
+          <w:ilvl w:val="1"/>
+          <w:numId w:val="11"/>
+        </w:numPr>
+      </w:pPr>
+      <w:r>
+        <w:t>Si le combat est terminé perdant -&gt; Game Over.</w:t>
+      </w:r>
+    </w:p>
+    <w:p>
+      <w:pPr>
+        <w:pStyle w:val="Paragraphedeliste"/>
+        <w:numPr>
+          <w:ilvl w:val="1"/>
+          <w:numId w:val="11"/>
+        </w:numPr>
+      </w:pPr>
+      <w:r>
+        <w:t>Si le combat est terminé gagnant -&gt; Passage en mode déplacement.</w:t>
+      </w:r>
+    </w:p>
+    <w:p>
+      <w:pPr>
+        <w:pStyle w:val="Paragraphedeliste"/>
+        <w:numPr>
+          <w:ilvl w:val="1"/>
+          <w:numId w:val="11"/>
+        </w:numPr>
+      </w:pPr>
+      <w:r>
+        <w:t>Action de l’IA (sélection de cible et action)</w:t>
+      </w:r>
+      <w:r>
+        <w:t>.</w:t>
+      </w:r>
+    </w:p>
+    <w:p>
+      <w:pPr>
+        <w:pStyle w:val="Paragraphedeliste"/>
+        <w:numPr>
+          <w:ilvl w:val="0"/>
+          <w:numId w:val="11"/>
+        </w:numPr>
+      </w:pPr>
+      <w:r>
+        <w:t>En mode échange :</w:t>
+      </w:r>
+    </w:p>
+    <w:p>
+      <w:pPr>
+        <w:pStyle w:val="Paragraphedeliste"/>
+        <w:numPr>
+          <w:ilvl w:val="1"/>
+          <w:numId w:val="11"/>
+        </w:numPr>
+      </w:pPr>
+      <w:r>
+        <w:t>A définir si besoin.</w:t>
+      </w:r>
+    </w:p>
+    <w:p>
+      <w:pPr>
+        <w:pStyle w:val="Titre2"/>
+        <w:numPr>
+          <w:ilvl w:val="1"/>
+          <w:numId w:val="17"/>
+        </w:numPr>
+      </w:pPr>
+      <w:r>
+        <w:t>Conception Logiciel</w:t>
+      </w:r>
+    </w:p>
+    <w:p>
+      <w:pPr>
+        <w:pStyle w:val="Default"/>
+        <w:rPr>
+          <w:rFonts w:asciiTheme="minorHAnsi" w:hAnsiTheme="minorHAnsi" w:cstheme="minorHAnsi"/>
+          <w:sz w:val="22"/>
+          <w:szCs w:val="22"/>
+        </w:rPr>
+      </w:pPr>
+      <w:r>
+        <w:rPr>
+          <w:rFonts w:asciiTheme="minorHAnsi" w:hAnsiTheme="minorHAnsi" w:cstheme="minorHAnsi"/>
+          <w:sz w:val="22"/>
+          <w:szCs w:val="22"/>
+        </w:rPr>
+        <w:t>L’ensemble du moteur de jeu repose sur un patron de conception de type Command</w:t>
+      </w:r>
+      <w:r>
+        <w:rPr>
+          <w:rFonts w:asciiTheme="minorHAnsi" w:hAnsiTheme="minorHAnsi" w:cstheme="minorHAnsi"/>
+          <w:sz w:val="22"/>
+          <w:szCs w:val="22"/>
+        </w:rPr>
+        <w:t>e</w:t>
+      </w:r>
+      <w:r>
+        <w:rPr>
+          <w:rFonts w:asciiTheme="minorHAnsi" w:hAnsiTheme="minorHAnsi" w:cstheme="minorHAnsi"/>
+          <w:sz w:val="22"/>
+          <w:szCs w:val="22"/>
+        </w:rPr>
+        <w:t xml:space="preserve">. </w:t>
+      </w:r>
+    </w:p>
+    <w:p>
+      <w:pPr>
+        <w:pStyle w:val="Default"/>
+        <w:rPr>
+          <w:rFonts w:asciiTheme="minorHAnsi" w:hAnsiTheme="minorHAnsi" w:cstheme="minorHAnsi"/>
+          <w:sz w:val="22"/>
+          <w:szCs w:val="22"/>
+        </w:rPr>
+      </w:pPr>
+    </w:p>
+    <w:p>
+      <w:pPr>
+        <w:pStyle w:val="Default"/>
+        <w:rPr>
+          <w:rFonts w:asciiTheme="minorHAnsi" w:hAnsiTheme="minorHAnsi" w:cstheme="minorHAnsi"/>
+          <w:sz w:val="22"/>
+          <w:szCs w:val="22"/>
+        </w:rPr>
+      </w:pPr>
+      <w:r>
+        <w:rPr>
+          <w:rFonts w:asciiTheme="minorHAnsi" w:hAnsiTheme="minorHAnsi" w:cstheme="minorHAnsi"/>
+          <w:sz w:val="22"/>
+          <w:szCs w:val="22"/>
+        </w:rPr>
+        <w:t>Le rôle de classe Command</w:t>
+      </w:r>
+      <w:r>
+        <w:rPr>
+          <w:rFonts w:asciiTheme="minorHAnsi" w:hAnsiTheme="minorHAnsi" w:cstheme="minorHAnsi"/>
+          <w:sz w:val="22"/>
+          <w:szCs w:val="22"/>
+        </w:rPr>
+        <w:t>e</w:t>
+      </w:r>
+      <w:r>
+        <w:rPr>
+          <w:rFonts w:asciiTheme="minorHAnsi" w:hAnsiTheme="minorHAnsi" w:cstheme="minorHAnsi"/>
+          <w:sz w:val="22"/>
+          <w:szCs w:val="22"/>
+        </w:rPr>
+        <w:t xml:space="preserve"> est de représenter une commande. A cette classe est associée un </w:t>
+      </w:r>
+      <w:proofErr w:type="spellStart"/>
+      <w:r>
+        <w:rPr>
+          <w:rFonts w:asciiTheme="minorHAnsi" w:hAnsiTheme="minorHAnsi" w:cstheme="minorHAnsi"/>
+          <w:sz w:val="22"/>
+          <w:szCs w:val="22"/>
+        </w:rPr>
+        <w:t>Command</w:t>
+      </w:r>
+      <w:r>
+        <w:rPr>
+          <w:rFonts w:asciiTheme="minorHAnsi" w:hAnsiTheme="minorHAnsi" w:cstheme="minorHAnsi"/>
+          <w:sz w:val="22"/>
+          <w:szCs w:val="22"/>
+        </w:rPr>
+        <w:t>e</w:t>
+      </w:r>
+      <w:r>
+        <w:rPr>
+          <w:rFonts w:asciiTheme="minorHAnsi" w:hAnsiTheme="minorHAnsi" w:cstheme="minorHAnsi"/>
+          <w:sz w:val="22"/>
+          <w:szCs w:val="22"/>
+        </w:rPr>
+        <w:t>Id</w:t>
+      </w:r>
+      <w:proofErr w:type="spellEnd"/>
+      <w:r>
+        <w:rPr>
+          <w:rFonts w:asciiTheme="minorHAnsi" w:hAnsiTheme="minorHAnsi" w:cstheme="minorHAnsi"/>
+          <w:sz w:val="22"/>
+          <w:szCs w:val="22"/>
+        </w:rPr>
+        <w:t xml:space="preserve"> pour identifier le type de commande.</w:t>
+      </w:r>
+    </w:p>
+    <w:p>
+      <w:pPr>
+        <w:pStyle w:val="Default"/>
+        <w:rPr>
+          <w:rFonts w:asciiTheme="minorHAnsi" w:hAnsiTheme="minorHAnsi" w:cstheme="minorHAnsi"/>
+          <w:sz w:val="22"/>
+          <w:szCs w:val="22"/>
+        </w:rPr>
+      </w:pPr>
+      <w:r>
+        <w:rPr>
+          <w:rFonts w:asciiTheme="minorHAnsi" w:hAnsiTheme="minorHAnsi" w:cstheme="minorHAnsi"/>
+          <w:sz w:val="22"/>
+          <w:szCs w:val="22"/>
+        </w:rPr>
+        <w:t xml:space="preserve">Les différentes commandes sont adaptées en fonction du mode de jeu. Elles héritent toutes de la classe Commande. </w:t>
+      </w:r>
+    </w:p>
+    <w:p>
+      <w:pPr>
+        <w:pStyle w:val="Default"/>
+        <w:rPr>
+          <w:rFonts w:asciiTheme="minorHAnsi" w:hAnsiTheme="minorHAnsi" w:cstheme="minorHAnsi"/>
+          <w:sz w:val="22"/>
+          <w:szCs w:val="22"/>
+        </w:rPr>
+      </w:pPr>
+    </w:p>
+    <w:p>
+      <w:pPr>
+        <w:pStyle w:val="Default"/>
+        <w:rPr>
+          <w:rFonts w:asciiTheme="minorHAnsi" w:hAnsiTheme="minorHAnsi" w:cstheme="minorHAnsi"/>
+          <w:sz w:val="22"/>
+          <w:szCs w:val="22"/>
+        </w:rPr>
+      </w:pPr>
+      <w:r>
+        <w:rPr>
+          <w:rFonts w:asciiTheme="minorHAnsi" w:hAnsiTheme="minorHAnsi" w:cstheme="minorHAnsi"/>
+          <w:sz w:val="22"/>
+          <w:szCs w:val="22"/>
+        </w:rPr>
+        <w:t>En mode combat :</w:t>
+      </w:r>
+    </w:p>
+    <w:p>
+      <w:pPr>
+        <w:pStyle w:val="Default"/>
+        <w:rPr>
+          <w:rFonts w:asciiTheme="minorHAnsi" w:hAnsiTheme="minorHAnsi" w:cstheme="minorHAnsi"/>
+          <w:sz w:val="22"/>
+          <w:szCs w:val="22"/>
+        </w:rPr>
+      </w:pPr>
+      <w:r>
+        <w:rPr>
+          <w:rFonts w:asciiTheme="minorHAnsi" w:hAnsiTheme="minorHAnsi" w:cstheme="minorHAnsi"/>
+          <w:sz w:val="22"/>
+          <w:szCs w:val="22"/>
+        </w:rPr>
+        <w:t xml:space="preserve">La classe </w:t>
+      </w:r>
+      <w:proofErr w:type="spellStart"/>
+      <w:r>
+        <w:rPr>
+          <w:rFonts w:asciiTheme="minorHAnsi" w:hAnsiTheme="minorHAnsi" w:cstheme="minorHAnsi"/>
+          <w:sz w:val="22"/>
+          <w:szCs w:val="22"/>
+        </w:rPr>
+        <w:t>Atta</w:t>
+      </w:r>
+      <w:r>
+        <w:rPr>
+          <w:rFonts w:asciiTheme="minorHAnsi" w:hAnsiTheme="minorHAnsi" w:cstheme="minorHAnsi"/>
+          <w:sz w:val="22"/>
+          <w:szCs w:val="22"/>
+        </w:rPr>
+        <w:t>quer</w:t>
+      </w:r>
+      <w:r>
+        <w:rPr>
+          <w:rFonts w:asciiTheme="minorHAnsi" w:hAnsiTheme="minorHAnsi" w:cstheme="minorHAnsi"/>
+          <w:sz w:val="22"/>
+          <w:szCs w:val="22"/>
+        </w:rPr>
+        <w:t>Command</w:t>
+      </w:r>
+      <w:r>
+        <w:rPr>
+          <w:rFonts w:asciiTheme="minorHAnsi" w:hAnsiTheme="minorHAnsi" w:cstheme="minorHAnsi"/>
+          <w:sz w:val="22"/>
+          <w:szCs w:val="22"/>
+        </w:rPr>
+        <w:t>e</w:t>
+      </w:r>
+      <w:proofErr w:type="spellEnd"/>
+      <w:r>
+        <w:rPr>
+          <w:rFonts w:asciiTheme="minorHAnsi" w:hAnsiTheme="minorHAnsi" w:cstheme="minorHAnsi"/>
+          <w:sz w:val="22"/>
+          <w:szCs w:val="22"/>
+        </w:rPr>
+        <w:t xml:space="preserve"> correspond à l’attaque d’un personnage et la classe</w:t>
+      </w:r>
+      <w:r>
+        <w:rPr>
+          <w:rFonts w:asciiTheme="minorHAnsi" w:hAnsiTheme="minorHAnsi" w:cstheme="minorHAnsi"/>
+          <w:sz w:val="22"/>
+          <w:szCs w:val="22"/>
+        </w:rPr>
+        <w:t>.</w:t>
+      </w:r>
+      <w:r>
+        <w:rPr>
+          <w:rFonts w:asciiTheme="minorHAnsi" w:hAnsiTheme="minorHAnsi" w:cstheme="minorHAnsi"/>
+          <w:sz w:val="22"/>
+          <w:szCs w:val="22"/>
+        </w:rPr>
+        <w:t xml:space="preserve"> </w:t>
+      </w:r>
+    </w:p>
+    <w:p>
+      <w:pPr>
+        <w:pStyle w:val="Default"/>
+        <w:rPr>
+          <w:rFonts w:asciiTheme="minorHAnsi" w:hAnsiTheme="minorHAnsi" w:cstheme="minorHAnsi"/>
+          <w:color w:val="auto"/>
+          <w:sz w:val="22"/>
+          <w:szCs w:val="22"/>
+        </w:rPr>
+      </w:pPr>
+      <w:r>
+        <w:rPr>
+          <w:rFonts w:asciiTheme="minorHAnsi" w:hAnsiTheme="minorHAnsi" w:cstheme="minorHAnsi"/>
+          <w:color w:val="auto"/>
+          <w:sz w:val="22"/>
+          <w:szCs w:val="22"/>
+        </w:rPr>
+        <w:t xml:space="preserve">La classe </w:t>
+      </w:r>
+      <w:proofErr w:type="spellStart"/>
+      <w:r>
+        <w:rPr>
+          <w:rFonts w:asciiTheme="minorHAnsi" w:hAnsiTheme="minorHAnsi" w:cstheme="minorHAnsi"/>
+          <w:color w:val="auto"/>
+          <w:sz w:val="22"/>
+          <w:szCs w:val="22"/>
+        </w:rPr>
+        <w:t>Victoire</w:t>
+      </w:r>
+      <w:r>
+        <w:rPr>
+          <w:rFonts w:asciiTheme="minorHAnsi" w:hAnsiTheme="minorHAnsi" w:cstheme="minorHAnsi"/>
+          <w:color w:val="auto"/>
+          <w:sz w:val="22"/>
+          <w:szCs w:val="22"/>
+        </w:rPr>
+        <w:t>Command</w:t>
+      </w:r>
+      <w:r>
+        <w:rPr>
+          <w:rFonts w:asciiTheme="minorHAnsi" w:hAnsiTheme="minorHAnsi" w:cstheme="minorHAnsi"/>
+          <w:color w:val="auto"/>
+          <w:sz w:val="22"/>
+          <w:szCs w:val="22"/>
+        </w:rPr>
+        <w:t>e</w:t>
+      </w:r>
+      <w:proofErr w:type="spellEnd"/>
+      <w:r>
+        <w:rPr>
+          <w:rFonts w:asciiTheme="minorHAnsi" w:hAnsiTheme="minorHAnsi" w:cstheme="minorHAnsi"/>
+          <w:color w:val="auto"/>
+          <w:sz w:val="22"/>
+          <w:szCs w:val="22"/>
+        </w:rPr>
+        <w:t xml:space="preserve"> permet de savoir le joueur gagnant</w:t>
+      </w:r>
+      <w:r>
+        <w:rPr>
+          <w:rFonts w:asciiTheme="minorHAnsi" w:hAnsiTheme="minorHAnsi" w:cstheme="minorHAnsi"/>
+          <w:color w:val="auto"/>
+          <w:sz w:val="22"/>
+          <w:szCs w:val="22"/>
+        </w:rPr>
+        <w:t xml:space="preserve">. </w:t>
+      </w:r>
+    </w:p>
+    <w:p>
+      <w:pPr>
+        <w:pStyle w:val="Default"/>
+        <w:rPr>
+          <w:rFonts w:asciiTheme="minorHAnsi" w:hAnsiTheme="minorHAnsi" w:cstheme="minorHAnsi"/>
+          <w:color w:val="auto"/>
+          <w:sz w:val="22"/>
+          <w:szCs w:val="22"/>
+        </w:rPr>
+      </w:pPr>
+      <w:r>
+        <w:rPr>
+          <w:rFonts w:asciiTheme="minorHAnsi" w:hAnsiTheme="minorHAnsi" w:cstheme="minorHAnsi"/>
+          <w:color w:val="auto"/>
+          <w:sz w:val="22"/>
+          <w:szCs w:val="22"/>
+        </w:rPr>
+        <w:t>L</w:t>
+      </w:r>
+      <w:r>
+        <w:rPr>
+          <w:rFonts w:asciiTheme="minorHAnsi" w:hAnsiTheme="minorHAnsi" w:cstheme="minorHAnsi"/>
+          <w:color w:val="auto"/>
+          <w:sz w:val="22"/>
+          <w:szCs w:val="22"/>
+        </w:rPr>
+        <w:t>a classe</w:t>
+      </w:r>
+      <w:r>
+        <w:rPr>
+          <w:rFonts w:asciiTheme="minorHAnsi" w:hAnsiTheme="minorHAnsi" w:cstheme="minorHAnsi"/>
+          <w:color w:val="auto"/>
+          <w:sz w:val="22"/>
+          <w:szCs w:val="22"/>
+        </w:rPr>
+        <w:t xml:space="preserve"> </w:t>
+      </w:r>
+      <w:proofErr w:type="spellStart"/>
+      <w:r>
+        <w:rPr>
+          <w:rFonts w:asciiTheme="minorHAnsi" w:hAnsiTheme="minorHAnsi" w:cstheme="minorHAnsi"/>
+          <w:color w:val="auto"/>
+          <w:sz w:val="22"/>
+          <w:szCs w:val="22"/>
+        </w:rPr>
+        <w:t>TerminerTour</w:t>
+      </w:r>
+      <w:r>
+        <w:rPr>
+          <w:rFonts w:asciiTheme="minorHAnsi" w:hAnsiTheme="minorHAnsi" w:cstheme="minorHAnsi"/>
+          <w:color w:val="auto"/>
+          <w:sz w:val="22"/>
+          <w:szCs w:val="22"/>
+        </w:rPr>
+        <w:t>Command</w:t>
+      </w:r>
+      <w:r>
+        <w:rPr>
+          <w:rFonts w:asciiTheme="minorHAnsi" w:hAnsiTheme="minorHAnsi" w:cstheme="minorHAnsi"/>
+          <w:color w:val="auto"/>
+          <w:sz w:val="22"/>
+          <w:szCs w:val="22"/>
+        </w:rPr>
+        <w:t>e</w:t>
+      </w:r>
+      <w:proofErr w:type="spellEnd"/>
+      <w:r>
+        <w:rPr>
+          <w:rFonts w:asciiTheme="minorHAnsi" w:hAnsiTheme="minorHAnsi" w:cstheme="minorHAnsi"/>
+          <w:color w:val="auto"/>
+          <w:sz w:val="22"/>
+          <w:szCs w:val="22"/>
+        </w:rPr>
+        <w:t xml:space="preserve"> </w:t>
+      </w:r>
+      <w:r>
+        <w:rPr>
+          <w:rFonts w:asciiTheme="minorHAnsi" w:hAnsiTheme="minorHAnsi" w:cstheme="minorHAnsi"/>
+          <w:color w:val="auto"/>
+          <w:sz w:val="22"/>
+          <w:szCs w:val="22"/>
+        </w:rPr>
+        <w:t xml:space="preserve">permet la fin d’un tour. </w:t>
+      </w:r>
+    </w:p>
+    <w:p>
+      <w:pPr>
+        <w:pStyle w:val="Default"/>
+        <w:rPr>
+          <w:rFonts w:asciiTheme="minorHAnsi" w:hAnsiTheme="minorHAnsi" w:cstheme="minorHAnsi"/>
+          <w:color w:val="auto"/>
+          <w:sz w:val="22"/>
+          <w:szCs w:val="22"/>
+        </w:rPr>
+      </w:pPr>
+    </w:p>
+    <w:p>
+      <w:pPr>
+        <w:pStyle w:val="Default"/>
+        <w:rPr>
+          <w:rFonts w:asciiTheme="minorHAnsi" w:hAnsiTheme="minorHAnsi" w:cstheme="minorHAnsi"/>
+          <w:color w:val="auto"/>
+          <w:sz w:val="22"/>
+          <w:szCs w:val="22"/>
+        </w:rPr>
+      </w:pPr>
+      <w:r>
+        <w:rPr>
+          <w:rFonts w:asciiTheme="minorHAnsi" w:hAnsiTheme="minorHAnsi" w:cstheme="minorHAnsi"/>
+          <w:color w:val="auto"/>
+          <w:sz w:val="22"/>
+          <w:szCs w:val="22"/>
+        </w:rPr>
+        <w:t>En mode déplacement :</w:t>
+      </w:r>
+    </w:p>
+    <w:p>
+      <w:pPr>
+        <w:pStyle w:val="Default"/>
+        <w:rPr>
+          <w:rFonts w:asciiTheme="minorHAnsi" w:hAnsiTheme="minorHAnsi" w:cstheme="minorHAnsi"/>
+          <w:sz w:val="22"/>
+          <w:szCs w:val="22"/>
+        </w:rPr>
+      </w:pPr>
+      <w:r>
+        <w:rPr>
+          <w:rFonts w:asciiTheme="minorHAnsi" w:hAnsiTheme="minorHAnsi" w:cstheme="minorHAnsi"/>
+          <w:sz w:val="22"/>
+          <w:szCs w:val="22"/>
+        </w:rPr>
+        <w:t xml:space="preserve">La classe </w:t>
+      </w:r>
+      <w:proofErr w:type="spellStart"/>
+      <w:r>
+        <w:rPr>
+          <w:rFonts w:asciiTheme="minorHAnsi" w:hAnsiTheme="minorHAnsi" w:cstheme="minorHAnsi"/>
+          <w:sz w:val="22"/>
+          <w:szCs w:val="22"/>
+        </w:rPr>
+        <w:t>Deplacement</w:t>
+      </w:r>
+      <w:r>
+        <w:rPr>
+          <w:rFonts w:asciiTheme="minorHAnsi" w:hAnsiTheme="minorHAnsi" w:cstheme="minorHAnsi"/>
+          <w:sz w:val="22"/>
+          <w:szCs w:val="22"/>
+        </w:rPr>
+        <w:t>Command</w:t>
+      </w:r>
+      <w:r>
+        <w:rPr>
+          <w:rFonts w:asciiTheme="minorHAnsi" w:hAnsiTheme="minorHAnsi" w:cstheme="minorHAnsi"/>
+          <w:sz w:val="22"/>
+          <w:szCs w:val="22"/>
+        </w:rPr>
+        <w:t>e</w:t>
+      </w:r>
+      <w:proofErr w:type="spellEnd"/>
+      <w:r>
+        <w:rPr>
+          <w:rFonts w:asciiTheme="minorHAnsi" w:hAnsiTheme="minorHAnsi" w:cstheme="minorHAnsi"/>
+          <w:sz w:val="22"/>
+          <w:szCs w:val="22"/>
+        </w:rPr>
+        <w:t xml:space="preserve"> représente le déplacement d’un personnage.</w:t>
+      </w:r>
+    </w:p>
+    <w:p>
+      <w:pPr>
+        <w:pStyle w:val="Default"/>
+        <w:rPr>
+          <w:rFonts w:asciiTheme="minorHAnsi" w:hAnsiTheme="minorHAnsi" w:cstheme="minorHAnsi"/>
+          <w:color w:val="auto"/>
+          <w:sz w:val="22"/>
+          <w:szCs w:val="22"/>
+        </w:rPr>
+      </w:pPr>
+    </w:p>
+    <w:p>
+      <w:pPr>
+        <w:pStyle w:val="Default"/>
+        <w:rPr>
+          <w:rFonts w:asciiTheme="minorHAnsi" w:hAnsiTheme="minorHAnsi" w:cstheme="minorHAnsi"/>
+          <w:color w:val="auto"/>
+          <w:sz w:val="22"/>
+          <w:szCs w:val="22"/>
+        </w:rPr>
+      </w:pPr>
+      <w:r>
+        <w:rPr>
+          <w:rFonts w:asciiTheme="minorHAnsi" w:hAnsiTheme="minorHAnsi" w:cstheme="minorHAnsi"/>
+          <w:color w:val="auto"/>
+          <w:sz w:val="22"/>
+          <w:szCs w:val="22"/>
+        </w:rPr>
+        <w:t xml:space="preserve">En mode échange : </w:t>
+      </w:r>
+    </w:p>
+    <w:p>
+      <w:pPr>
+        <w:pStyle w:val="Default"/>
+        <w:rPr>
+          <w:rFonts w:asciiTheme="minorHAnsi" w:hAnsiTheme="minorHAnsi" w:cstheme="minorHAnsi"/>
+          <w:color w:val="auto"/>
+          <w:sz w:val="22"/>
+          <w:szCs w:val="22"/>
+        </w:rPr>
+      </w:pPr>
+      <w:r>
+        <w:rPr>
+          <w:rFonts w:asciiTheme="minorHAnsi" w:hAnsiTheme="minorHAnsi" w:cstheme="minorHAnsi"/>
+          <w:color w:val="auto"/>
+          <w:sz w:val="22"/>
+          <w:szCs w:val="22"/>
+        </w:rPr>
+        <w:t xml:space="preserve">La classe </w:t>
+      </w:r>
+      <w:proofErr w:type="spellStart"/>
+      <w:r>
+        <w:rPr>
+          <w:rFonts w:asciiTheme="minorHAnsi" w:hAnsiTheme="minorHAnsi" w:cstheme="minorHAnsi"/>
+          <w:color w:val="auto"/>
+          <w:sz w:val="22"/>
+          <w:szCs w:val="22"/>
+        </w:rPr>
+        <w:t>SelectionnerItemCommande</w:t>
+      </w:r>
+      <w:proofErr w:type="spellEnd"/>
+      <w:r>
+        <w:rPr>
+          <w:rFonts w:asciiTheme="minorHAnsi" w:hAnsiTheme="minorHAnsi" w:cstheme="minorHAnsi"/>
+          <w:color w:val="auto"/>
+          <w:sz w:val="22"/>
+          <w:szCs w:val="22"/>
+        </w:rPr>
+        <w:t xml:space="preserve"> permet de savoir quel objet est choisi dans le magasin.</w:t>
+      </w:r>
+    </w:p>
+    <w:p>
+      <w:pPr>
+        <w:pStyle w:val="Default"/>
+        <w:rPr>
+          <w:rFonts w:asciiTheme="minorHAnsi" w:hAnsiTheme="minorHAnsi" w:cstheme="minorHAnsi"/>
+          <w:color w:val="auto"/>
+          <w:sz w:val="22"/>
+          <w:szCs w:val="22"/>
+        </w:rPr>
+      </w:pPr>
+      <w:r>
+        <w:rPr>
+          <w:rFonts w:asciiTheme="minorHAnsi" w:hAnsiTheme="minorHAnsi" w:cstheme="minorHAnsi"/>
+          <w:color w:val="auto"/>
+          <w:sz w:val="22"/>
+          <w:szCs w:val="22"/>
+        </w:rPr>
+        <w:t xml:space="preserve">La classe </w:t>
+      </w:r>
+      <w:proofErr w:type="spellStart"/>
+      <w:r>
+        <w:rPr>
+          <w:rFonts w:asciiTheme="minorHAnsi" w:hAnsiTheme="minorHAnsi" w:cstheme="minorHAnsi"/>
+          <w:color w:val="auto"/>
+          <w:sz w:val="22"/>
+          <w:szCs w:val="22"/>
+        </w:rPr>
+        <w:t>AcheterItemCommande</w:t>
+      </w:r>
+      <w:proofErr w:type="spellEnd"/>
+      <w:r>
+        <w:rPr>
+          <w:rFonts w:asciiTheme="minorHAnsi" w:hAnsiTheme="minorHAnsi" w:cstheme="minorHAnsi"/>
+          <w:color w:val="auto"/>
+          <w:sz w:val="22"/>
+          <w:szCs w:val="22"/>
+        </w:rPr>
+        <w:t xml:space="preserve"> permet d’acheter un objet.</w:t>
+      </w:r>
+    </w:p>
+    <w:p>
+      <w:pPr>
+        <w:pStyle w:val="Default"/>
+        <w:rPr>
+          <w:rFonts w:asciiTheme="minorHAnsi" w:hAnsiTheme="minorHAnsi" w:cstheme="minorHAnsi"/>
+          <w:color w:val="auto"/>
+          <w:sz w:val="22"/>
+          <w:szCs w:val="22"/>
+        </w:rPr>
+      </w:pPr>
+      <w:r>
+        <w:rPr>
+          <w:rFonts w:asciiTheme="minorHAnsi" w:hAnsiTheme="minorHAnsi" w:cstheme="minorHAnsi"/>
+          <w:color w:val="auto"/>
+          <w:sz w:val="22"/>
+          <w:szCs w:val="22"/>
+        </w:rPr>
+        <w:lastRenderedPageBreak/>
+        <w:t xml:space="preserve">La classe Engine est le </w:t>
+      </w:r>
+      <w:proofErr w:type="spellStart"/>
+      <w:r>
+        <w:rPr>
+          <w:rFonts w:asciiTheme="minorHAnsi" w:hAnsiTheme="minorHAnsi" w:cstheme="minorHAnsi"/>
+          <w:color w:val="auto"/>
+          <w:sz w:val="22"/>
+          <w:szCs w:val="22"/>
+        </w:rPr>
+        <w:t>coeur</w:t>
+      </w:r>
+      <w:proofErr w:type="spellEnd"/>
+      <w:r>
+        <w:rPr>
+          <w:rFonts w:asciiTheme="minorHAnsi" w:hAnsiTheme="minorHAnsi" w:cstheme="minorHAnsi"/>
+          <w:color w:val="auto"/>
+          <w:sz w:val="22"/>
+          <w:szCs w:val="22"/>
+        </w:rPr>
+        <w:t xml:space="preserve"> du moteur. Elle stocke les commandes dans une std::map avec une clé entière. Ce mode de stockage permet d’introduire une notion de priorité : on traite les commandes dans l’ordre de leurs clés, de la plus petite à la plus grande. Lorsqu’un nouveau tour démarre,</w:t>
+      </w:r>
+    </w:p>
+    <w:p>
+      <w:pPr>
+        <w:pStyle w:val="Default"/>
+        <w:rPr>
+          <w:rFonts w:asciiTheme="minorHAnsi" w:hAnsiTheme="minorHAnsi" w:cstheme="minorHAnsi"/>
+          <w:color w:val="auto"/>
+          <w:sz w:val="22"/>
+          <w:szCs w:val="22"/>
+        </w:rPr>
+        <w:sectPr>
+          <w:pgSz w:w="11906" w:h="16838"/>
+          <w:pgMar w:top="1417" w:right="1417" w:bottom="1417" w:left="1417" w:header="708" w:footer="708" w:gutter="0"/>
+          <w:cols w:space="708"/>
+          <w:docGrid w:linePitch="360"/>
+        </w:sectPr>
+      </w:pPr>
+      <w:r>
+        <w:rPr>
+          <w:rFonts w:asciiTheme="minorHAnsi" w:hAnsiTheme="minorHAnsi" w:cstheme="minorHAnsi"/>
+          <w:color w:val="auto"/>
+          <w:sz w:val="22"/>
+          <w:szCs w:val="22"/>
+        </w:rPr>
+        <w:t>Lorsqu</w:t>
+      </w:r>
+      <w:r>
+        <w:rPr>
+          <w:rFonts w:asciiTheme="minorHAnsi" w:hAnsiTheme="minorHAnsi" w:cstheme="minorHAnsi"/>
+          <w:color w:val="auto"/>
+          <w:sz w:val="22"/>
+          <w:szCs w:val="22"/>
+        </w:rPr>
+        <w:t>e l’</w:t>
+      </w:r>
+      <w:r>
+        <w:rPr>
+          <w:rFonts w:asciiTheme="minorHAnsi" w:hAnsiTheme="minorHAnsi" w:cstheme="minorHAnsi"/>
+          <w:color w:val="auto"/>
+          <w:sz w:val="22"/>
+          <w:szCs w:val="22"/>
+        </w:rPr>
+        <w:t>on</w:t>
+      </w:r>
+      <w:r>
+        <w:rPr>
+          <w:rFonts w:asciiTheme="minorHAnsi" w:hAnsiTheme="minorHAnsi" w:cstheme="minorHAnsi"/>
+          <w:color w:val="auto"/>
+          <w:sz w:val="22"/>
+          <w:szCs w:val="22"/>
+        </w:rPr>
+        <w:t xml:space="preserve"> a appelé la méthode update() après un temps suffisant, le moteur appelle la méthode </w:t>
+      </w:r>
+      <w:proofErr w:type="spellStart"/>
+      <w:r>
+        <w:rPr>
+          <w:rFonts w:asciiTheme="minorHAnsi" w:hAnsiTheme="minorHAnsi" w:cstheme="minorHAnsi"/>
+          <w:color w:val="auto"/>
+          <w:sz w:val="22"/>
+          <w:szCs w:val="22"/>
+        </w:rPr>
+        <w:t>execute</w:t>
+      </w:r>
+      <w:proofErr w:type="spellEnd"/>
+      <w:r>
+        <w:rPr>
+          <w:rFonts w:asciiTheme="minorHAnsi" w:hAnsiTheme="minorHAnsi" w:cstheme="minorHAnsi"/>
+          <w:color w:val="auto"/>
+          <w:sz w:val="22"/>
+          <w:szCs w:val="22"/>
+        </w:rPr>
+        <w:t xml:space="preserve">() de chaque commande, incrémente le nombre de tours, met à jour les statistiques des personnages puis supprime toutes les commandes. </w:t>
+      </w:r>
+    </w:p>
+    <w:p>
+      <w:pPr>
+        <w:keepNext/>
+      </w:pPr>
+      <w:r>
+        <w:rPr>
+          <w:noProof/>
+        </w:rPr>
+        <w:lastRenderedPageBreak/>
+        <w:drawing>
+          <wp:inline distT="0" distB="0" distL="0" distR="0" wp14:anchorId="53B38132" wp14:editId="153A2F2E">
+            <wp:extent cx="8888095" cy="4528185"/>
+            <wp:effectExtent l="0" t="0" r="8255" b="5715"/>
+            <wp:docPr id="14" name="Image 14"/>
+            <wp:cNvGraphicFramePr>
+              <a:graphicFrameLocks xmlns:a="http://schemas.openxmlformats.org/drawingml/2006/main" noChangeAspect="1"/>
+            </wp:cNvGraphicFramePr>
+            <a:graphic xmlns:a="http://schemas.openxmlformats.org/drawingml/2006/main">
+              <a:graphicData uri="http://schemas.openxmlformats.org/drawingml/2006/picture">
+                <pic:pic xmlns:pic="http://schemas.openxmlformats.org/drawingml/2006/picture">
+                  <pic:nvPicPr>
+                    <pic:cNvPr id="0" name="Picture 1"/>
+                    <pic:cNvPicPr>
+                      <a:picLocks noChangeAspect="1" noChangeArrowheads="1"/>
+                    </pic:cNvPicPr>
+                  </pic:nvPicPr>
+                  <pic:blipFill>
+                    <a:blip r:embed="rId17">
+                      <a:extLst>
+                        <a:ext uri="{28A0092B-C50C-407E-A947-70E740481C1C}">
+                          <a14:useLocalDpi xmlns:a14="http://schemas.microsoft.com/office/drawing/2010/main" val="0"/>
+                        </a:ext>
+                      </a:extLst>
+                    </a:blip>
+                    <a:srcRect/>
+                    <a:stretch>
+                      <a:fillRect/>
+                    </a:stretch>
+                  </pic:blipFill>
+                  <pic:spPr bwMode="auto">
+                    <a:xfrm>
+                      <a:off x="0" y="0"/>
+                      <a:ext cx="8888095" cy="4528185"/>
+                    </a:xfrm>
+                    <a:prstGeom prst="rect">
+                      <a:avLst/>
+                    </a:prstGeom>
+                    <a:noFill/>
+                    <a:ln>
+                      <a:noFill/>
+                    </a:ln>
+                  </pic:spPr>
+                </pic:pic>
+              </a:graphicData>
+            </a:graphic>
+          </wp:inline>
+        </w:drawing>
+      </w:r>
+    </w:p>
+    <w:p>
+      <w:pPr>
+        <w:pStyle w:val="Lgende"/>
+        <w:jc w:val="center"/>
+      </w:pPr>
+      <w:r>
+        <w:t xml:space="preserve">Figure </w:t>
+      </w:r>
       <w:fldSimple w:instr=" SEQ Figure \* ARABIC ">
         <w:r>
           <w:rPr>
             <w:noProof/>
           </w:rPr>
-          <w:t>4</w:t>
+          <w:t>5</w:t>
         </w:r>
       </w:fldSimple>
       <w:r>
-        <w:t xml:space="preserve"> - Diagramme de rendu</w:t>
+        <w:t xml:space="preserve"> - Diagramme du moteur de jeu</w:t>
       </w:r>
     </w:p>
     <w:p>
@@ -3087,6 +3986,272 @@
 <file path=word/numbering.xml><?xml version="1.0" encoding="utf-8"?>
 <w:numbering xmlns:wpc="http://schemas.microsoft.com/office/word/2010/wordprocessingCanvas" xmlns:cx="http://schemas.microsoft.com/office/drawing/2014/chartex" xmlns:cx1="http://schemas.microsoft.com/office/drawing/2015/9/8/chartex" xmlns:cx2="http://schemas.microsoft.com/office/drawing/2015/10/21/chartex" xmlns:cx3="http://schemas.microsoft.com/office/drawing/2016/5/9/chartex" xmlns:cx4="http://schemas.microsoft.com/office/drawing/2016/5/10/chartex" xmlns:cx5="http://schemas.microsoft.com/office/drawing/2016/5/11/chartex" xmlns:cx6="http://schemas.microsoft.com/office/drawing/2016/5/12/chartex" xmlns:cx7="http://schemas.microsoft.com/office/drawing/2016/5/13/chartex" xmlns:cx8="http://schemas.microsoft.com/office/drawing/2016/5/14/chartex" xmlns:mc="http://schemas.openxmlformats.org/markup-compatibility/2006" xmlns:aink="http://schemas.microsoft.com/office/drawing/2016/ink" xmlns:am3d="http://schemas.microsoft.com/office/drawing/2017/model3d" xmlns:o="urn:schemas-microsoft-com:office:office" xmlns:r="http://schemas.openxmlformats.org/officeDocument/2006/relationships" xmlns:m="http://schemas.openxmlformats.org/officeDocument/2006/math" xmlns:v="urn:schemas-microsoft-com:vml" xmlns:wp14="http://schemas.microsoft.com/office/word/2010/wordprocessingDrawing" xmlns:wp="http://schemas.openxmlformats.org/drawingml/2006/wordprocessingDrawing" xmlns:w10="urn:schemas-microsoft-com:office:word" xmlns:w="http://schemas.openxmlformats.org/wordprocessingml/2006/main" xmlns:w14="http://schemas.microsoft.com/office/word/2010/wordml" xmlns:w15="http://schemas.microsoft.com/office/word/2012/wordml" xmlns:w16cex="http://schemas.microsoft.com/office/word/2018/wordml/cex" xmlns:w16cid="http://schemas.microsoft.com/office/word/2016/wordml/cid" xmlns:w16="http://schemas.microsoft.com/office/word/2018/wordml" xmlns:w16se="http://schemas.microsoft.com/office/word/2015/wordml/symex" xmlns:wpg="http://schemas.microsoft.com/office/word/2010/wordprocessingGroup" xmlns:wpi="http://schemas.microsoft.com/office/word/2010/wordprocessingInk" xmlns:wne="http://schemas.microsoft.com/office/word/2006/wordml" xmlns:wps="http://schemas.microsoft.com/office/word/2010/wordprocessingShape" mc:Ignorable="w14 w15 w16se w16cid w16 w16cex wp14">
   <w:abstractNum w:abstractNumId="0" w15:restartNumberingAfterBreak="0">
+    <w:nsid w:val="C6956D05"/>
+    <w:multiLevelType w:val="hybridMultilevel"/>
+    <w:tmpl w:val="98B9E1D4"/>
+    <w:lvl w:ilvl="0" w:tplc="FFFFFFFF">
+      <w:start w:val="1"/>
+      <w:numFmt w:val="bullet"/>
+      <w:lvlText w:val="•"/>
+      <w:lvlJc w:val="left"/>
+    </w:lvl>
+    <w:lvl w:ilvl="1" w:tplc="FFFFFFFF">
+      <w:numFmt w:val="decimal"/>
+      <w:lvlText w:val=""/>
+      <w:lvlJc w:val="left"/>
+    </w:lvl>
+    <w:lvl w:ilvl="2" w:tplc="FFFFFFFF">
+      <w:numFmt w:val="decimal"/>
+      <w:lvlText w:val=""/>
+      <w:lvlJc w:val="left"/>
+    </w:lvl>
+    <w:lvl w:ilvl="3" w:tplc="FFFFFFFF">
+      <w:numFmt w:val="decimal"/>
+      <w:lvlText w:val=""/>
+      <w:lvlJc w:val="left"/>
+    </w:lvl>
+    <w:lvl w:ilvl="4" w:tplc="FFFFFFFF">
+      <w:numFmt w:val="decimal"/>
+      <w:lvlText w:val=""/>
+      <w:lvlJc w:val="left"/>
+    </w:lvl>
+    <w:lvl w:ilvl="5" w:tplc="FFFFFFFF">
+      <w:numFmt w:val="decimal"/>
+      <w:lvlText w:val=""/>
+      <w:lvlJc w:val="left"/>
+    </w:lvl>
+    <w:lvl w:ilvl="6" w:tplc="FFFFFFFF">
+      <w:numFmt w:val="decimal"/>
+      <w:lvlText w:val=""/>
+      <w:lvlJc w:val="left"/>
+    </w:lvl>
+    <w:lvl w:ilvl="7" w:tplc="FFFFFFFF">
+      <w:numFmt w:val="decimal"/>
+      <w:lvlText w:val=""/>
+      <w:lvlJc w:val="left"/>
+    </w:lvl>
+    <w:lvl w:ilvl="8" w:tplc="FFFFFFFF">
+      <w:numFmt w:val="decimal"/>
+      <w:lvlText w:val=""/>
+      <w:lvlJc w:val="left"/>
+    </w:lvl>
+  </w:abstractNum>
+  <w:abstractNum w:abstractNumId="1" w15:restartNumberingAfterBreak="0">
+    <w:nsid w:val="C98144DD"/>
+    <w:multiLevelType w:val="hybridMultilevel"/>
+    <w:tmpl w:val="5B517F8E"/>
+    <w:lvl w:ilvl="0" w:tplc="FFFFFFFF">
+      <w:start w:val="1"/>
+      <w:numFmt w:val="bullet"/>
+      <w:lvlText w:val="•"/>
+      <w:lvlJc w:val="left"/>
+    </w:lvl>
+    <w:lvl w:ilvl="1" w:tplc="FFFFFFFF">
+      <w:numFmt w:val="decimal"/>
+      <w:lvlText w:val=""/>
+      <w:lvlJc w:val="left"/>
+    </w:lvl>
+    <w:lvl w:ilvl="2" w:tplc="FFFFFFFF">
+      <w:numFmt w:val="decimal"/>
+      <w:lvlText w:val=""/>
+      <w:lvlJc w:val="left"/>
+    </w:lvl>
+    <w:lvl w:ilvl="3" w:tplc="FFFFFFFF">
+      <w:numFmt w:val="decimal"/>
+      <w:lvlText w:val=""/>
+      <w:lvlJc w:val="left"/>
+    </w:lvl>
+    <w:lvl w:ilvl="4" w:tplc="FFFFFFFF">
+      <w:numFmt w:val="decimal"/>
+      <w:lvlText w:val=""/>
+      <w:lvlJc w:val="left"/>
+    </w:lvl>
+    <w:lvl w:ilvl="5" w:tplc="FFFFFFFF">
+      <w:numFmt w:val="decimal"/>
+      <w:lvlText w:val=""/>
+      <w:lvlJc w:val="left"/>
+    </w:lvl>
+    <w:lvl w:ilvl="6" w:tplc="FFFFFFFF">
+      <w:numFmt w:val="decimal"/>
+      <w:lvlText w:val=""/>
+      <w:lvlJc w:val="left"/>
+    </w:lvl>
+    <w:lvl w:ilvl="7" w:tplc="FFFFFFFF">
+      <w:numFmt w:val="decimal"/>
+      <w:lvlText w:val=""/>
+      <w:lvlJc w:val="left"/>
+    </w:lvl>
+    <w:lvl w:ilvl="8" w:tplc="FFFFFFFF">
+      <w:numFmt w:val="decimal"/>
+      <w:lvlText w:val=""/>
+      <w:lvlJc w:val="left"/>
+    </w:lvl>
+  </w:abstractNum>
+  <w:abstractNum w:abstractNumId="2" w15:restartNumberingAfterBreak="0">
+    <w:nsid w:val="EEBBDC22"/>
+    <w:multiLevelType w:val="hybridMultilevel"/>
+    <w:tmpl w:val="0006B46F"/>
+    <w:lvl w:ilvl="0" w:tplc="FFFFFFFF">
+      <w:start w:val="1"/>
+      <w:numFmt w:val="bullet"/>
+      <w:lvlText w:val="•"/>
+      <w:lvlJc w:val="left"/>
+    </w:lvl>
+    <w:lvl w:ilvl="1" w:tplc="FFFFFFFF">
+      <w:numFmt w:val="decimal"/>
+      <w:lvlText w:val=""/>
+      <w:lvlJc w:val="left"/>
+    </w:lvl>
+    <w:lvl w:ilvl="2" w:tplc="FFFFFFFF">
+      <w:numFmt w:val="decimal"/>
+      <w:lvlText w:val=""/>
+      <w:lvlJc w:val="left"/>
+    </w:lvl>
+    <w:lvl w:ilvl="3" w:tplc="FFFFFFFF">
+      <w:numFmt w:val="decimal"/>
+      <w:lvlText w:val=""/>
+      <w:lvlJc w:val="left"/>
+    </w:lvl>
+    <w:lvl w:ilvl="4" w:tplc="FFFFFFFF">
+      <w:numFmt w:val="decimal"/>
+      <w:lvlText w:val=""/>
+      <w:lvlJc w:val="left"/>
+    </w:lvl>
+    <w:lvl w:ilvl="5" w:tplc="FFFFFFFF">
+      <w:numFmt w:val="decimal"/>
+      <w:lvlText w:val=""/>
+      <w:lvlJc w:val="left"/>
+    </w:lvl>
+    <w:lvl w:ilvl="6" w:tplc="FFFFFFFF">
+      <w:numFmt w:val="decimal"/>
+      <w:lvlText w:val=""/>
+      <w:lvlJc w:val="left"/>
+    </w:lvl>
+    <w:lvl w:ilvl="7" w:tplc="FFFFFFFF">
+      <w:numFmt w:val="decimal"/>
+      <w:lvlText w:val=""/>
+      <w:lvlJc w:val="left"/>
+    </w:lvl>
+    <w:lvl w:ilvl="8" w:tplc="FFFFFFFF">
+      <w:numFmt w:val="decimal"/>
+      <w:lvlText w:val=""/>
+      <w:lvlJc w:val="left"/>
+    </w:lvl>
+  </w:abstractNum>
+  <w:abstractNum w:abstractNumId="3" w15:restartNumberingAfterBreak="0">
+    <w:nsid w:val="02F068DC"/>
+    <w:multiLevelType w:val="multilevel"/>
+    <w:tmpl w:val="2D186654"/>
+    <w:lvl w:ilvl="0">
+      <w:start w:val="4"/>
+      <w:numFmt w:val="decimal"/>
+      <w:lvlText w:val="%1"/>
+      <w:lvlJc w:val="left"/>
+      <w:pPr>
+        <w:ind w:left="450" w:hanging="450"/>
+      </w:pPr>
+      <w:rPr>
+        <w:rFonts w:hint="default"/>
+      </w:rPr>
+    </w:lvl>
+    <w:lvl w:ilvl="1">
+      <w:start w:val="3"/>
+      <w:numFmt w:val="decimal"/>
+      <w:lvlText w:val="%1.%2"/>
+      <w:lvlJc w:val="left"/>
+      <w:pPr>
+        <w:ind w:left="450" w:hanging="450"/>
+      </w:pPr>
+      <w:rPr>
+        <w:rFonts w:hint="default"/>
+      </w:rPr>
+    </w:lvl>
+    <w:lvl w:ilvl="2">
+      <w:start w:val="1"/>
+      <w:numFmt w:val="decimal"/>
+      <w:lvlText w:val="%1.%2.%3"/>
+      <w:lvlJc w:val="left"/>
+      <w:pPr>
+        <w:ind w:left="720" w:hanging="720"/>
+      </w:pPr>
+      <w:rPr>
+        <w:rFonts w:hint="default"/>
+      </w:rPr>
+    </w:lvl>
+    <w:lvl w:ilvl="3">
+      <w:start w:val="1"/>
+      <w:numFmt w:val="decimal"/>
+      <w:lvlText w:val="%1.%2.%3.%4"/>
+      <w:lvlJc w:val="left"/>
+      <w:pPr>
+        <w:ind w:left="720" w:hanging="720"/>
+      </w:pPr>
+      <w:rPr>
+        <w:rFonts w:hint="default"/>
+      </w:rPr>
+    </w:lvl>
+    <w:lvl w:ilvl="4">
+      <w:start w:val="1"/>
+      <w:numFmt w:val="decimal"/>
+      <w:lvlText w:val="%1.%2.%3.%4.%5"/>
+      <w:lvlJc w:val="left"/>
+      <w:pPr>
+        <w:ind w:left="1080" w:hanging="1080"/>
+      </w:pPr>
+      <w:rPr>
+        <w:rFonts w:hint="default"/>
+      </w:rPr>
+    </w:lvl>
+    <w:lvl w:ilvl="5">
+      <w:start w:val="1"/>
+      <w:numFmt w:val="decimal"/>
+      <w:lvlText w:val="%1.%2.%3.%4.%5.%6"/>
+      <w:lvlJc w:val="left"/>
+      <w:pPr>
+        <w:ind w:left="1080" w:hanging="1080"/>
+      </w:pPr>
+      <w:rPr>
+        <w:rFonts w:hint="default"/>
+      </w:rPr>
+    </w:lvl>
+    <w:lvl w:ilvl="6">
+      <w:start w:val="1"/>
+      <w:numFmt w:val="decimal"/>
+      <w:lvlText w:val="%1.%2.%3.%4.%5.%6.%7"/>
+      <w:lvlJc w:val="left"/>
+      <w:pPr>
+        <w:ind w:left="1440" w:hanging="1440"/>
+      </w:pPr>
+      <w:rPr>
+        <w:rFonts w:hint="default"/>
+      </w:rPr>
+    </w:lvl>
+    <w:lvl w:ilvl="7">
+      <w:start w:val="1"/>
+      <w:numFmt w:val="decimal"/>
+      <w:lvlText w:val="%1.%2.%3.%4.%5.%6.%7.%8"/>
+      <w:lvlJc w:val="left"/>
+      <w:pPr>
+        <w:ind w:left="1440" w:hanging="1440"/>
+      </w:pPr>
+      <w:rPr>
+        <w:rFonts w:hint="default"/>
+      </w:rPr>
+    </w:lvl>
+    <w:lvl w:ilvl="8">
+      <w:start w:val="1"/>
+      <w:numFmt w:val="decimal"/>
+      <w:lvlText w:val="%1.%2.%3.%4.%5.%6.%7.%8.%9"/>
+      <w:lvlJc w:val="left"/>
+      <w:pPr>
+        <w:ind w:left="1440" w:hanging="1440"/>
+      </w:pPr>
+      <w:rPr>
+        <w:rFonts w:hint="default"/>
+      </w:rPr>
+    </w:lvl>
+  </w:abstractNum>
+  <w:abstractNum w:abstractNumId="4" w15:restartNumberingAfterBreak="0">
     <w:nsid w:val="09C8621C"/>
     <w:multiLevelType w:val="hybridMultilevel"/>
     <w:tmpl w:val="0E3686D4"/>
@@ -3198,7 +4363,170 @@
       </w:rPr>
     </w:lvl>
   </w:abstractNum>
-  <w:abstractNum w:abstractNumId="1" w15:restartNumberingAfterBreak="0">
+  <w:abstractNum w:abstractNumId="5" w15:restartNumberingAfterBreak="0">
+    <w:nsid w:val="10FFA864"/>
+    <w:multiLevelType w:val="hybridMultilevel"/>
+    <w:tmpl w:val="C6462E9A"/>
+    <w:lvl w:ilvl="0" w:tplc="FFFFFFFF">
+      <w:start w:val="1"/>
+      <w:numFmt w:val="bullet"/>
+      <w:lvlText w:val="•"/>
+      <w:lvlJc w:val="left"/>
+    </w:lvl>
+    <w:lvl w:ilvl="1" w:tplc="FFFFFFFF">
+      <w:numFmt w:val="decimal"/>
+      <w:lvlText w:val=""/>
+      <w:lvlJc w:val="left"/>
+    </w:lvl>
+    <w:lvl w:ilvl="2" w:tplc="FFFFFFFF">
+      <w:numFmt w:val="decimal"/>
+      <w:lvlText w:val=""/>
+      <w:lvlJc w:val="left"/>
+    </w:lvl>
+    <w:lvl w:ilvl="3" w:tplc="FFFFFFFF">
+      <w:numFmt w:val="decimal"/>
+      <w:lvlText w:val=""/>
+      <w:lvlJc w:val="left"/>
+    </w:lvl>
+    <w:lvl w:ilvl="4" w:tplc="FFFFFFFF">
+      <w:numFmt w:val="decimal"/>
+      <w:lvlText w:val=""/>
+      <w:lvlJc w:val="left"/>
+    </w:lvl>
+    <w:lvl w:ilvl="5" w:tplc="FFFFFFFF">
+      <w:numFmt w:val="decimal"/>
+      <w:lvlText w:val=""/>
+      <w:lvlJc w:val="left"/>
+    </w:lvl>
+    <w:lvl w:ilvl="6" w:tplc="FFFFFFFF">
+      <w:numFmt w:val="decimal"/>
+      <w:lvlText w:val=""/>
+      <w:lvlJc w:val="left"/>
+    </w:lvl>
+    <w:lvl w:ilvl="7" w:tplc="FFFFFFFF">
+      <w:numFmt w:val="decimal"/>
+      <w:lvlText w:val=""/>
+      <w:lvlJc w:val="left"/>
+    </w:lvl>
+    <w:lvl w:ilvl="8" w:tplc="FFFFFFFF">
+      <w:numFmt w:val="decimal"/>
+      <w:lvlText w:val=""/>
+      <w:lvlJc w:val="left"/>
+    </w:lvl>
+  </w:abstractNum>
+  <w:abstractNum w:abstractNumId="6" w15:restartNumberingAfterBreak="0">
+    <w:nsid w:val="12020C4E"/>
+    <w:multiLevelType w:val="hybridMultilevel"/>
+    <w:tmpl w:val="8FE2607E"/>
+    <w:lvl w:ilvl="0" w:tplc="9F1C80F0">
+      <w:numFmt w:val="bullet"/>
+      <w:lvlText w:val="-"/>
+      <w:lvlJc w:val="left"/>
+      <w:pPr>
+        <w:ind w:left="1080" w:hanging="360"/>
+      </w:pPr>
+      <w:rPr>
+        <w:rFonts w:ascii="Calibri" w:eastAsiaTheme="minorHAnsi" w:hAnsi="Calibri" w:cs="Calibri" w:hint="default"/>
+      </w:rPr>
+    </w:lvl>
+    <w:lvl w:ilvl="1" w:tplc="040C0003">
+      <w:start w:val="1"/>
+      <w:numFmt w:val="bullet"/>
+      <w:lvlText w:val="o"/>
+      <w:lvlJc w:val="left"/>
+      <w:pPr>
+        <w:ind w:left="1440" w:hanging="360"/>
+      </w:pPr>
+      <w:rPr>
+        <w:rFonts w:ascii="Courier New" w:hAnsi="Courier New" w:cs="Courier New" w:hint="default"/>
+      </w:rPr>
+    </w:lvl>
+    <w:lvl w:ilvl="2" w:tplc="040C0005">
+      <w:start w:val="1"/>
+      <w:numFmt w:val="bullet"/>
+      <w:lvlText w:val=""/>
+      <w:lvlJc w:val="left"/>
+      <w:pPr>
+        <w:ind w:left="2160" w:hanging="360"/>
+      </w:pPr>
+      <w:rPr>
+        <w:rFonts w:ascii="Wingdings" w:hAnsi="Wingdings" w:hint="default"/>
+      </w:rPr>
+    </w:lvl>
+    <w:lvl w:ilvl="3" w:tplc="040C0001" w:tentative="1">
+      <w:start w:val="1"/>
+      <w:numFmt w:val="bullet"/>
+      <w:lvlText w:val=""/>
+      <w:lvlJc w:val="left"/>
+      <w:pPr>
+        <w:ind w:left="2880" w:hanging="360"/>
+      </w:pPr>
+      <w:rPr>
+        <w:rFonts w:ascii="Symbol" w:hAnsi="Symbol" w:hint="default"/>
+      </w:rPr>
+    </w:lvl>
+    <w:lvl w:ilvl="4" w:tplc="040C0003" w:tentative="1">
+      <w:start w:val="1"/>
+      <w:numFmt w:val="bullet"/>
+      <w:lvlText w:val="o"/>
+      <w:lvlJc w:val="left"/>
+      <w:pPr>
+        <w:ind w:left="3600" w:hanging="360"/>
+      </w:pPr>
+      <w:rPr>
+        <w:rFonts w:ascii="Courier New" w:hAnsi="Courier New" w:cs="Courier New" w:hint="default"/>
+      </w:rPr>
+    </w:lvl>
+    <w:lvl w:ilvl="5" w:tplc="040C0005" w:tentative="1">
+      <w:start w:val="1"/>
+      <w:numFmt w:val="bullet"/>
+      <w:lvlText w:val=""/>
+      <w:lvlJc w:val="left"/>
+      <w:pPr>
+        <w:ind w:left="4320" w:hanging="360"/>
+      </w:pPr>
+      <w:rPr>
+        <w:rFonts w:ascii="Wingdings" w:hAnsi="Wingdings" w:hint="default"/>
+      </w:rPr>
+    </w:lvl>
+    <w:lvl w:ilvl="6" w:tplc="040C0001" w:tentative="1">
+      <w:start w:val="1"/>
+      <w:numFmt w:val="bullet"/>
+      <w:lvlText w:val=""/>
+      <w:lvlJc w:val="left"/>
+      <w:pPr>
+        <w:ind w:left="5040" w:hanging="360"/>
+      </w:pPr>
+      <w:rPr>
+        <w:rFonts w:ascii="Symbol" w:hAnsi="Symbol" w:hint="default"/>
+      </w:rPr>
+    </w:lvl>
+    <w:lvl w:ilvl="7" w:tplc="040C0003" w:tentative="1">
+      <w:start w:val="1"/>
+      <w:numFmt w:val="bullet"/>
+      <w:lvlText w:val="o"/>
+      <w:lvlJc w:val="left"/>
+      <w:pPr>
+        <w:ind w:left="5760" w:hanging="360"/>
+      </w:pPr>
+      <w:rPr>
+        <w:rFonts w:ascii="Courier New" w:hAnsi="Courier New" w:cs="Courier New" w:hint="default"/>
+      </w:rPr>
+    </w:lvl>
+    <w:lvl w:ilvl="8" w:tplc="040C0005" w:tentative="1">
+      <w:start w:val="1"/>
+      <w:numFmt w:val="bullet"/>
+      <w:lvlText w:val=""/>
+      <w:lvlJc w:val="left"/>
+      <w:pPr>
+        <w:ind w:left="6480" w:hanging="360"/>
+      </w:pPr>
+      <w:rPr>
+        <w:rFonts w:ascii="Wingdings" w:hAnsi="Wingdings" w:hint="default"/>
+      </w:rPr>
+    </w:lvl>
+  </w:abstractNum>
+  <w:abstractNum w:abstractNumId="7" w15:restartNumberingAfterBreak="0">
     <w:nsid w:val="153B25FD"/>
     <w:multiLevelType w:val="multilevel"/>
     <w:tmpl w:val="0EAE6C0E"/>
@@ -3311,7 +4639,7 @@
       </w:rPr>
     </w:lvl>
   </w:abstractNum>
-  <w:abstractNum w:abstractNumId="2" w15:restartNumberingAfterBreak="0">
+  <w:abstractNum w:abstractNumId="8" w15:restartNumberingAfterBreak="0">
     <w:nsid w:val="1E804E4B"/>
     <w:multiLevelType w:val="hybridMultilevel"/>
     <w:tmpl w:val="D35038D6"/>
@@ -3424,7 +4752,7 @@
       </w:rPr>
     </w:lvl>
   </w:abstractNum>
-  <w:abstractNum w:abstractNumId="3" w15:restartNumberingAfterBreak="0">
+  <w:abstractNum w:abstractNumId="9" w15:restartNumberingAfterBreak="0">
     <w:nsid w:val="34DF7A29"/>
     <w:multiLevelType w:val="hybridMultilevel"/>
     <w:tmpl w:val="AE64D6D6"/>
@@ -3536,7 +4864,7 @@
       </w:rPr>
     </w:lvl>
   </w:abstractNum>
-  <w:abstractNum w:abstractNumId="4" w15:restartNumberingAfterBreak="0">
+  <w:abstractNum w:abstractNumId="10" w15:restartNumberingAfterBreak="0">
     <w:nsid w:val="3BBD7695"/>
     <w:multiLevelType w:val="hybridMultilevel"/>
     <w:tmpl w:val="BFBAD330"/>
@@ -3648,7 +4976,171 @@
       </w:rPr>
     </w:lvl>
   </w:abstractNum>
-  <w:abstractNum w:abstractNumId="5" w15:restartNumberingAfterBreak="0">
+  <w:abstractNum w:abstractNumId="11" w15:restartNumberingAfterBreak="0">
+    <w:nsid w:val="40745EDF"/>
+    <w:multiLevelType w:val="hybridMultilevel"/>
+    <w:tmpl w:val="C07CE030"/>
+    <w:lvl w:ilvl="0" w:tplc="040C0001">
+      <w:start w:val="1"/>
+      <w:numFmt w:val="bullet"/>
+      <w:lvlText w:val=""/>
+      <w:lvlJc w:val="left"/>
+      <w:pPr>
+        <w:ind w:left="720" w:hanging="360"/>
+      </w:pPr>
+      <w:rPr>
+        <w:rFonts w:ascii="Symbol" w:hAnsi="Symbol" w:hint="default"/>
+      </w:rPr>
+    </w:lvl>
+    <w:lvl w:ilvl="1" w:tplc="040C0003" w:tentative="1">
+      <w:start w:val="1"/>
+      <w:numFmt w:val="bullet"/>
+      <w:lvlText w:val="o"/>
+      <w:lvlJc w:val="left"/>
+      <w:pPr>
+        <w:ind w:left="1440" w:hanging="360"/>
+      </w:pPr>
+      <w:rPr>
+        <w:rFonts w:ascii="Courier New" w:hAnsi="Courier New" w:cs="Courier New" w:hint="default"/>
+      </w:rPr>
+    </w:lvl>
+    <w:lvl w:ilvl="2" w:tplc="040C0005" w:tentative="1">
+      <w:start w:val="1"/>
+      <w:numFmt w:val="bullet"/>
+      <w:lvlText w:val=""/>
+      <w:lvlJc w:val="left"/>
+      <w:pPr>
+        <w:ind w:left="2160" w:hanging="360"/>
+      </w:pPr>
+      <w:rPr>
+        <w:rFonts w:ascii="Wingdings" w:hAnsi="Wingdings" w:hint="default"/>
+      </w:rPr>
+    </w:lvl>
+    <w:lvl w:ilvl="3" w:tplc="040C0001" w:tentative="1">
+      <w:start w:val="1"/>
+      <w:numFmt w:val="bullet"/>
+      <w:lvlText w:val=""/>
+      <w:lvlJc w:val="left"/>
+      <w:pPr>
+        <w:ind w:left="2880" w:hanging="360"/>
+      </w:pPr>
+      <w:rPr>
+        <w:rFonts w:ascii="Symbol" w:hAnsi="Symbol" w:hint="default"/>
+      </w:rPr>
+    </w:lvl>
+    <w:lvl w:ilvl="4" w:tplc="040C0003" w:tentative="1">
+      <w:start w:val="1"/>
+      <w:numFmt w:val="bullet"/>
+      <w:lvlText w:val="o"/>
+      <w:lvlJc w:val="left"/>
+      <w:pPr>
+        <w:ind w:left="3600" w:hanging="360"/>
+      </w:pPr>
+      <w:rPr>
+        <w:rFonts w:ascii="Courier New" w:hAnsi="Courier New" w:cs="Courier New" w:hint="default"/>
+      </w:rPr>
+    </w:lvl>
+    <w:lvl w:ilvl="5" w:tplc="040C0005" w:tentative="1">
+      <w:start w:val="1"/>
+      <w:numFmt w:val="bullet"/>
+      <w:lvlText w:val=""/>
+      <w:lvlJc w:val="left"/>
+      <w:pPr>
+        <w:ind w:left="4320" w:hanging="360"/>
+      </w:pPr>
+      <w:rPr>
+        <w:rFonts w:ascii="Wingdings" w:hAnsi="Wingdings" w:hint="default"/>
+      </w:rPr>
+    </w:lvl>
+    <w:lvl w:ilvl="6" w:tplc="040C0001" w:tentative="1">
+      <w:start w:val="1"/>
+      <w:numFmt w:val="bullet"/>
+      <w:lvlText w:val=""/>
+      <w:lvlJc w:val="left"/>
+      <w:pPr>
+        <w:ind w:left="5040" w:hanging="360"/>
+      </w:pPr>
+      <w:rPr>
+        <w:rFonts w:ascii="Symbol" w:hAnsi="Symbol" w:hint="default"/>
+      </w:rPr>
+    </w:lvl>
+    <w:lvl w:ilvl="7" w:tplc="040C0003" w:tentative="1">
+      <w:start w:val="1"/>
+      <w:numFmt w:val="bullet"/>
+      <w:lvlText w:val="o"/>
+      <w:lvlJc w:val="left"/>
+      <w:pPr>
+        <w:ind w:left="5760" w:hanging="360"/>
+      </w:pPr>
+      <w:rPr>
+        <w:rFonts w:ascii="Courier New" w:hAnsi="Courier New" w:cs="Courier New" w:hint="default"/>
+      </w:rPr>
+    </w:lvl>
+    <w:lvl w:ilvl="8" w:tplc="040C0005" w:tentative="1">
+      <w:start w:val="1"/>
+      <w:numFmt w:val="bullet"/>
+      <w:lvlText w:val=""/>
+      <w:lvlJc w:val="left"/>
+      <w:pPr>
+        <w:ind w:left="6480" w:hanging="360"/>
+      </w:pPr>
+      <w:rPr>
+        <w:rFonts w:ascii="Wingdings" w:hAnsi="Wingdings" w:hint="default"/>
+      </w:rPr>
+    </w:lvl>
+  </w:abstractNum>
+  <w:abstractNum w:abstractNumId="12" w15:restartNumberingAfterBreak="0">
+    <w:nsid w:val="431D01EE"/>
+    <w:multiLevelType w:val="hybridMultilevel"/>
+    <w:tmpl w:val="F8C316AA"/>
+    <w:lvl w:ilvl="0" w:tplc="FFFFFFFF">
+      <w:start w:val="1"/>
+      <w:numFmt w:val="bullet"/>
+      <w:lvlText w:val="•"/>
+      <w:lvlJc w:val="left"/>
+    </w:lvl>
+    <w:lvl w:ilvl="1" w:tplc="FFFFFFFF">
+      <w:numFmt w:val="decimal"/>
+      <w:lvlText w:val=""/>
+      <w:lvlJc w:val="left"/>
+    </w:lvl>
+    <w:lvl w:ilvl="2" w:tplc="FFFFFFFF">
+      <w:numFmt w:val="decimal"/>
+      <w:lvlText w:val=""/>
+      <w:lvlJc w:val="left"/>
+    </w:lvl>
+    <w:lvl w:ilvl="3" w:tplc="FFFFFFFF">
+      <w:numFmt w:val="decimal"/>
+      <w:lvlText w:val=""/>
+      <w:lvlJc w:val="left"/>
+    </w:lvl>
+    <w:lvl w:ilvl="4" w:tplc="FFFFFFFF">
+      <w:numFmt w:val="decimal"/>
+      <w:lvlText w:val=""/>
+      <w:lvlJc w:val="left"/>
+    </w:lvl>
+    <w:lvl w:ilvl="5" w:tplc="FFFFFFFF">
+      <w:numFmt w:val="decimal"/>
+      <w:lvlText w:val=""/>
+      <w:lvlJc w:val="left"/>
+    </w:lvl>
+    <w:lvl w:ilvl="6" w:tplc="FFFFFFFF">
+      <w:numFmt w:val="decimal"/>
+      <w:lvlText w:val=""/>
+      <w:lvlJc w:val="left"/>
+    </w:lvl>
+    <w:lvl w:ilvl="7" w:tplc="FFFFFFFF">
+      <w:numFmt w:val="decimal"/>
+      <w:lvlText w:val=""/>
+      <w:lvlJc w:val="left"/>
+    </w:lvl>
+    <w:lvl w:ilvl="8" w:tplc="FFFFFFFF">
+      <w:numFmt w:val="decimal"/>
+      <w:lvlText w:val=""/>
+      <w:lvlJc w:val="left"/>
+    </w:lvl>
+  </w:abstractNum>
+  <w:abstractNum w:abstractNumId="13" w15:restartNumberingAfterBreak="0">
     <w:nsid w:val="4423277F"/>
     <w:multiLevelType w:val="hybridMultilevel"/>
     <w:tmpl w:val="735A9D82"/>
@@ -3760,7 +5252,7 @@
       </w:rPr>
     </w:lvl>
   </w:abstractNum>
-  <w:abstractNum w:abstractNumId="6" w15:restartNumberingAfterBreak="0">
+  <w:abstractNum w:abstractNumId="14" w15:restartNumberingAfterBreak="0">
     <w:nsid w:val="4BCB723C"/>
     <w:multiLevelType w:val="hybridMultilevel"/>
     <w:tmpl w:val="4A3071C2"/>
@@ -3873,7 +5365,7 @@
       </w:rPr>
     </w:lvl>
   </w:abstractNum>
-  <w:abstractNum w:abstractNumId="7" w15:restartNumberingAfterBreak="0">
+  <w:abstractNum w:abstractNumId="15" w15:restartNumberingAfterBreak="0">
     <w:nsid w:val="625C2C89"/>
     <w:multiLevelType w:val="hybridMultilevel"/>
     <w:tmpl w:val="F59620AA"/>
@@ -3985,7 +5477,7 @@
       </w:rPr>
     </w:lvl>
   </w:abstractNum>
-  <w:abstractNum w:abstractNumId="8" w15:restartNumberingAfterBreak="0">
+  <w:abstractNum w:abstractNumId="16" w15:restartNumberingAfterBreak="0">
     <w:nsid w:val="6659246A"/>
     <w:multiLevelType w:val="multilevel"/>
     <w:tmpl w:val="4CA4B1DC"/>
@@ -4099,30 +5591,54 @@
     </w:lvl>
   </w:abstractNum>
   <w:num w:numId="1">
+    <w:abstractNumId w:val="7"/>
+  </w:num>
+  <w:num w:numId="2">
+    <w:abstractNumId w:val="16"/>
+  </w:num>
+  <w:num w:numId="3">
+    <w:abstractNumId w:val="14"/>
+  </w:num>
+  <w:num w:numId="4">
+    <w:abstractNumId w:val="13"/>
+  </w:num>
+  <w:num w:numId="5">
+    <w:abstractNumId w:val="4"/>
+  </w:num>
+  <w:num w:numId="6">
+    <w:abstractNumId w:val="10"/>
+  </w:num>
+  <w:num w:numId="7">
+    <w:abstractNumId w:val="8"/>
+  </w:num>
+  <w:num w:numId="8">
+    <w:abstractNumId w:val="15"/>
+  </w:num>
+  <w:num w:numId="9">
+    <w:abstractNumId w:val="9"/>
+  </w:num>
+  <w:num w:numId="10">
+    <w:abstractNumId w:val="11"/>
+  </w:num>
+  <w:num w:numId="11">
+    <w:abstractNumId w:val="6"/>
+  </w:num>
+  <w:num w:numId="12">
     <w:abstractNumId w:val="1"/>
   </w:num>
-  <w:num w:numId="2">
-    <w:abstractNumId w:val="8"/>
-  </w:num>
-  <w:num w:numId="3">
-    <w:abstractNumId w:val="6"/>
-  </w:num>
-  <w:num w:numId="4">
+  <w:num w:numId="13">
     <w:abstractNumId w:val="5"/>
   </w:num>
-  <w:num w:numId="5">
+  <w:num w:numId="14">
     <w:abstractNumId w:val="0"/>
   </w:num>
-  <w:num w:numId="6">
-    <w:abstractNumId w:val="4"/>
-  </w:num>
-  <w:num w:numId="7">
+  <w:num w:numId="15">
     <w:abstractNumId w:val="2"/>
   </w:num>
-  <w:num w:numId="8">
-    <w:abstractNumId w:val="7"/>
+  <w:num w:numId="16">
+    <w:abstractNumId w:val="12"/>
   </w:num>
-  <w:num w:numId="9">
+  <w:num w:numId="17">
     <w:abstractNumId w:val="3"/>
   </w:num>
 </w:numbering>
@@ -4534,7 +6050,7 @@
     <w:link w:val="Titre1Car"/>
     <w:uiPriority w:val="9"/>
     <w:qFormat/>
-    <w:rsid w:val="00FC045C"/>
+    <w:rsid w:val="00024C7D"/>
     <w:pPr>
       <w:spacing w:after="0" w:line="240" w:lineRule="auto"/>
       <w:contextualSpacing/>
@@ -4542,6 +6058,7 @@
     </w:pPr>
     <w:rPr>
       <w:rFonts w:asciiTheme="majorHAnsi" w:eastAsiaTheme="majorEastAsia" w:hAnsiTheme="majorHAnsi" w:cstheme="majorBidi"/>
+      <w:color w:val="CF4563"/>
       <w:spacing w:val="-10"/>
       <w:kern w:val="28"/>
       <w:sz w:val="56"/>
@@ -4556,7 +6073,7 @@
     <w:uiPriority w:val="9"/>
     <w:unhideWhenUsed/>
     <w:qFormat/>
-    <w:rsid w:val="001A192B"/>
+    <w:rsid w:val="00024C7D"/>
     <w:pPr>
       <w:widowControl w:val="0"/>
       <w:spacing w:after="0" w:line="240" w:lineRule="auto"/>
@@ -4566,7 +6083,7 @@
     <w:rPr>
       <w:rFonts w:asciiTheme="majorHAnsi" w:eastAsiaTheme="majorEastAsia" w:hAnsiTheme="majorHAnsi" w:cstheme="majorBidi"/>
       <w:b/>
-      <w:color w:val="595959" w:themeColor="text1" w:themeTint="A6"/>
+      <w:color w:val="973B5C"/>
       <w:spacing w:val="15"/>
       <w:sz w:val="28"/>
       <w:szCs w:val="26"/>
@@ -4629,9 +6146,10 @@
     <w:basedOn w:val="Policepardfaut"/>
     <w:link w:val="Titre1"/>
     <w:uiPriority w:val="9"/>
-    <w:rsid w:val="00FC045C"/>
+    <w:rsid w:val="00024C7D"/>
     <w:rPr>
       <w:rFonts w:asciiTheme="majorHAnsi" w:eastAsiaTheme="majorEastAsia" w:hAnsiTheme="majorHAnsi" w:cstheme="majorBidi"/>
+      <w:color w:val="CF4563"/>
       <w:spacing w:val="-10"/>
       <w:kern w:val="28"/>
       <w:sz w:val="56"/>
@@ -4809,11 +6327,11 @@
     <w:basedOn w:val="Policepardfaut"/>
     <w:link w:val="Titre2"/>
     <w:uiPriority w:val="9"/>
-    <w:rsid w:val="001A192B"/>
+    <w:rsid w:val="00024C7D"/>
     <w:rPr>
       <w:rFonts w:asciiTheme="majorHAnsi" w:eastAsiaTheme="majorEastAsia" w:hAnsiTheme="majorHAnsi" w:cstheme="majorBidi"/>
       <w:b/>
-      <w:color w:val="595959" w:themeColor="text1" w:themeTint="A6"/>
+      <w:color w:val="973B5C"/>
       <w:spacing w:val="15"/>
       <w:sz w:val="28"/>
       <w:szCs w:val="26"/>
@@ -4842,6 +6360,22 @@
       <w:ind w:left="720"/>
       <w:contextualSpacing/>
     </w:pPr>
+  </w:style>
+  <w:style w:type="paragraph" w:customStyle="1" w:styleId="Default">
+    <w:name w:val="Default"/>
+    <w:rsid w:val="00024C7D"/>
+    <w:pPr>
+      <w:autoSpaceDE w:val="0"/>
+      <w:autoSpaceDN w:val="0"/>
+      <w:adjustRightInd w:val="0"/>
+      <w:spacing w:after="0" w:line="240" w:lineRule="auto"/>
+    </w:pPr>
+    <w:rPr>
+      <w:rFonts w:ascii="Arial" w:hAnsi="Arial" w:cs="Arial"/>
+      <w:color w:val="000000"/>
+      <w:sz w:val="24"/>
+      <w:szCs w:val="24"/>
+    </w:rPr>
   </w:style>
 </w:styles>
 </file>

</xml_diff>

<commit_message>
Réctification table du rapport
</commit_message>
<xml_diff>
--- a/rapport/Rapport.docx
+++ b/rapport/Rapport.docx
@@ -112,14 +112,27 @@
       <w:r>
         <w:t xml:space="preserve">Figure </w:t>
       </w:r>
-      <w:fldSimple w:instr=" SEQ Figure \* ARABIC ">
-        <w:r>
-          <w:rPr>
-            <w:noProof/>
-          </w:rPr>
-          <w:t>1</w:t>
-        </w:r>
-      </w:fldSimple>
+      <w:r>
+        <w:fldChar w:fldCharType="begin"/>
+      </w:r>
+      <w:r>
+        <w:instrText xml:space="preserve"> SEQ Figure \* ARABIC </w:instrText>
+      </w:r>
+      <w:r>
+        <w:fldChar w:fldCharType="separate"/>
+      </w:r>
+      <w:r>
+        <w:rPr>
+          <w:noProof/>
+        </w:rPr>
+        <w:t>1</w:t>
+      </w:r>
+      <w:r>
+        <w:rPr>
+          <w:noProof/>
+        </w:rPr>
+        <w:fldChar w:fldCharType="end"/>
+      </w:r>
       <w:r>
         <w:t xml:space="preserve"> - Logo du jeu</w:t>
       </w:r>
@@ -202,6 +215,7 @@
       <w:sdtPr>
         <w:rPr>
           <w:rFonts w:asciiTheme="minorHAnsi" w:eastAsiaTheme="minorHAnsi" w:hAnsiTheme="minorHAnsi" w:cstheme="minorBidi"/>
+          <w:color w:val="auto"/>
           <w:spacing w:val="0"/>
           <w:kern w:val="0"/>
           <w:sz w:val="22"/>
@@ -218,7 +232,6 @@
         <w:rPr>
           <w:b/>
           <w:bCs/>
-          <w:color w:val="auto"/>
         </w:rPr>
       </w:sdtEndPr>
       <w:sdtContent>
@@ -251,7 +264,7 @@
           <w:r>
             <w:fldChar w:fldCharType="separate"/>
           </w:r>
-          <w:hyperlink w:anchor="_Toc56790669" w:history="1">
+          <w:hyperlink w:anchor="_Toc56793550" w:history="1">
             <w:r>
               <w:rPr>
                 <w:rStyle w:val="Lienhypertexte"/>
@@ -278,7 +291,7 @@
                 <w:noProof/>
                 <w:webHidden/>
               </w:rPr>
-              <w:instrText xml:space="preserve"> PAGEREF _Toc56790669 \h </w:instrText>
+              <w:instrText xml:space="preserve"> PAGEREF _Toc56793550 \h </w:instrText>
             </w:r>
             <w:r>
               <w:rPr>
@@ -321,7 +334,7 @@
               <w:lang w:eastAsia="fr-FR"/>
             </w:rPr>
           </w:pPr>
-          <w:hyperlink w:anchor="_Toc56790670" w:history="1">
+          <w:hyperlink w:anchor="_Toc56793551" w:history="1">
             <w:r>
               <w:rPr>
                 <w:rStyle w:val="Lienhypertexte"/>
@@ -348,7 +361,7 @@
                 <w:noProof/>
                 <w:webHidden/>
               </w:rPr>
-              <w:instrText xml:space="preserve"> PAGEREF _Toc56790670 \h </w:instrText>
+              <w:instrText xml:space="preserve"> PAGEREF _Toc56793551 \h </w:instrText>
             </w:r>
             <w:r>
               <w:rPr>
@@ -391,7 +404,7 @@
               <w:lang w:eastAsia="fr-FR"/>
             </w:rPr>
           </w:pPr>
-          <w:hyperlink w:anchor="_Toc56790671" w:history="1">
+          <w:hyperlink w:anchor="_Toc56793552" w:history="1">
             <w:r>
               <w:rPr>
                 <w:rStyle w:val="Lienhypertexte"/>
@@ -418,7 +431,7 @@
                 <w:noProof/>
                 <w:webHidden/>
               </w:rPr>
-              <w:instrText xml:space="preserve"> PAGEREF _Toc56790671 \h </w:instrText>
+              <w:instrText xml:space="preserve"> PAGEREF _Toc56793552 \h </w:instrText>
             </w:r>
             <w:r>
               <w:rPr>
@@ -461,7 +474,7 @@
               <w:lang w:eastAsia="fr-FR"/>
             </w:rPr>
           </w:pPr>
-          <w:hyperlink w:anchor="_Toc56790672" w:history="1">
+          <w:hyperlink w:anchor="_Toc56793553" w:history="1">
             <w:r>
               <w:rPr>
                 <w:rStyle w:val="Lienhypertexte"/>
@@ -488,7 +501,7 @@
                 <w:noProof/>
                 <w:webHidden/>
               </w:rPr>
-              <w:instrText xml:space="preserve"> PAGEREF _Toc56790672 \h </w:instrText>
+              <w:instrText xml:space="preserve"> PAGEREF _Toc56793553 \h </w:instrText>
             </w:r>
             <w:r>
               <w:rPr>
@@ -531,7 +544,7 @@
               <w:lang w:eastAsia="fr-FR"/>
             </w:rPr>
           </w:pPr>
-          <w:hyperlink w:anchor="_Toc56790673" w:history="1">
+          <w:hyperlink w:anchor="_Toc56793554" w:history="1">
             <w:r>
               <w:rPr>
                 <w:rStyle w:val="Lienhypertexte"/>
@@ -558,7 +571,7 @@
                 <w:noProof/>
                 <w:webHidden/>
               </w:rPr>
-              <w:instrText xml:space="preserve"> PAGEREF _Toc56790673 \h </w:instrText>
+              <w:instrText xml:space="preserve"> PAGEREF _Toc56793554 \h </w:instrText>
             </w:r>
             <w:r>
               <w:rPr>
@@ -601,7 +614,7 @@
               <w:lang w:eastAsia="fr-FR"/>
             </w:rPr>
           </w:pPr>
-          <w:hyperlink w:anchor="_Toc56790674" w:history="1">
+          <w:hyperlink w:anchor="_Toc56793555" w:history="1">
             <w:r>
               <w:rPr>
                 <w:rStyle w:val="Lienhypertexte"/>
@@ -628,7 +641,7 @@
                 <w:noProof/>
                 <w:webHidden/>
               </w:rPr>
-              <w:instrText xml:space="preserve"> PAGEREF _Toc56790674 \h </w:instrText>
+              <w:instrText xml:space="preserve"> PAGEREF _Toc56793555 \h </w:instrText>
             </w:r>
             <w:r>
               <w:rPr>
@@ -671,7 +684,7 @@
               <w:lang w:eastAsia="fr-FR"/>
             </w:rPr>
           </w:pPr>
-          <w:hyperlink w:anchor="_Toc56790675" w:history="1">
+          <w:hyperlink w:anchor="_Toc56793556" w:history="1">
             <w:r>
               <w:rPr>
                 <w:rStyle w:val="Lienhypertexte"/>
@@ -698,7 +711,7 @@
                 <w:noProof/>
                 <w:webHidden/>
               </w:rPr>
-              <w:instrText xml:space="preserve"> PAGEREF _Toc56790675 \h </w:instrText>
+              <w:instrText xml:space="preserve"> PAGEREF _Toc56793556 \h </w:instrText>
             </w:r>
             <w:r>
               <w:rPr>
@@ -741,7 +754,7 @@
               <w:lang w:eastAsia="fr-FR"/>
             </w:rPr>
           </w:pPr>
-          <w:hyperlink w:anchor="_Toc56790676" w:history="1">
+          <w:hyperlink w:anchor="_Toc56793557" w:history="1">
             <w:r>
               <w:rPr>
                 <w:rStyle w:val="Lienhypertexte"/>
@@ -768,7 +781,7 @@
                 <w:noProof/>
                 <w:webHidden/>
               </w:rPr>
-              <w:instrText xml:space="preserve"> PAGEREF _Toc56790676 \h </w:instrText>
+              <w:instrText xml:space="preserve"> PAGEREF _Toc56793557 \h </w:instrText>
             </w:r>
             <w:r>
               <w:rPr>
@@ -811,7 +824,7 @@
               <w:lang w:eastAsia="fr-FR"/>
             </w:rPr>
           </w:pPr>
-          <w:hyperlink w:anchor="_Toc56790677" w:history="1">
+          <w:hyperlink w:anchor="_Toc56793558" w:history="1">
             <w:r>
               <w:rPr>
                 <w:rStyle w:val="Lienhypertexte"/>
@@ -838,7 +851,7 @@
                 <w:noProof/>
                 <w:webHidden/>
               </w:rPr>
-              <w:instrText xml:space="preserve"> PAGEREF _Toc56790677 \h </w:instrText>
+              <w:instrText xml:space="preserve"> PAGEREF _Toc56793558 \h </w:instrText>
             </w:r>
             <w:r>
               <w:rPr>
@@ -881,7 +894,7 @@
               <w:lang w:eastAsia="fr-FR"/>
             </w:rPr>
           </w:pPr>
-          <w:hyperlink w:anchor="_Toc56790678" w:history="1">
+          <w:hyperlink w:anchor="_Toc56793559" w:history="1">
             <w:r>
               <w:rPr>
                 <w:rStyle w:val="Lienhypertexte"/>
@@ -908,7 +921,7 @@
                 <w:noProof/>
                 <w:webHidden/>
               </w:rPr>
-              <w:instrText xml:space="preserve"> PAGEREF _Toc56790678 \h </w:instrText>
+              <w:instrText xml:space="preserve"> PAGEREF _Toc56793559 \h </w:instrText>
             </w:r>
             <w:r>
               <w:rPr>
@@ -951,7 +964,7 @@
               <w:lang w:eastAsia="fr-FR"/>
             </w:rPr>
           </w:pPr>
-          <w:hyperlink w:anchor="_Toc56790679" w:history="1">
+          <w:hyperlink w:anchor="_Toc56793560" w:history="1">
             <w:r>
               <w:rPr>
                 <w:rStyle w:val="Lienhypertexte"/>
@@ -978,7 +991,7 @@
                 <w:noProof/>
                 <w:webHidden/>
               </w:rPr>
-              <w:instrText xml:space="preserve"> PAGEREF _Toc56790679 \h </w:instrText>
+              <w:instrText xml:space="preserve"> PAGEREF _Toc56793560 \h </w:instrText>
             </w:r>
             <w:r>
               <w:rPr>
@@ -1021,7 +1034,7 @@
               <w:lang w:eastAsia="fr-FR"/>
             </w:rPr>
           </w:pPr>
-          <w:hyperlink w:anchor="_Toc56790680" w:history="1">
+          <w:hyperlink w:anchor="_Toc56793561" w:history="1">
             <w:r>
               <w:rPr>
                 <w:rStyle w:val="Lienhypertexte"/>
@@ -1048,7 +1061,7 @@
                 <w:noProof/>
                 <w:webHidden/>
               </w:rPr>
-              <w:instrText xml:space="preserve"> PAGEREF _Toc56790680 \h </w:instrText>
+              <w:instrText xml:space="preserve"> PAGEREF _Toc56793561 \h </w:instrText>
             </w:r>
             <w:r>
               <w:rPr>
@@ -1069,6 +1082,302 @@
                 <w:webHidden/>
               </w:rPr>
               <w:t>9</w:t>
+            </w:r>
+            <w:r>
+              <w:rPr>
+                <w:noProof/>
+                <w:webHidden/>
+              </w:rPr>
+              <w:fldChar w:fldCharType="end"/>
+            </w:r>
+          </w:hyperlink>
+        </w:p>
+        <w:p>
+          <w:pPr>
+            <w:pStyle w:val="TM1"/>
+            <w:tabs>
+              <w:tab w:val="right" w:leader="dot" w:pos="9062"/>
+            </w:tabs>
+            <w:rPr>
+              <w:rFonts w:eastAsiaTheme="minorEastAsia"/>
+              <w:noProof/>
+              <w:lang w:eastAsia="fr-FR"/>
+            </w:rPr>
+          </w:pPr>
+          <w:hyperlink w:anchor="_Toc56793562" w:history="1">
+            <w:r>
+              <w:rPr>
+                <w:rStyle w:val="Lienhypertexte"/>
+                <w:noProof/>
+              </w:rPr>
+              <w:t>4- Règles de changements d’états et moteur de jeu</w:t>
+            </w:r>
+            <w:r>
+              <w:rPr>
+                <w:noProof/>
+                <w:webHidden/>
+              </w:rPr>
+              <w:tab/>
+            </w:r>
+            <w:r>
+              <w:rPr>
+                <w:noProof/>
+                <w:webHidden/>
+              </w:rPr>
+              <w:fldChar w:fldCharType="begin"/>
+            </w:r>
+            <w:r>
+              <w:rPr>
+                <w:noProof/>
+                <w:webHidden/>
+              </w:rPr>
+              <w:instrText xml:space="preserve"> PAGEREF _Toc56793562 \h </w:instrText>
+            </w:r>
+            <w:r>
+              <w:rPr>
+                <w:noProof/>
+                <w:webHidden/>
+              </w:rPr>
+            </w:r>
+            <w:r>
+              <w:rPr>
+                <w:noProof/>
+                <w:webHidden/>
+              </w:rPr>
+              <w:fldChar w:fldCharType="separate"/>
+            </w:r>
+            <w:r>
+              <w:rPr>
+                <w:noProof/>
+                <w:webHidden/>
+              </w:rPr>
+              <w:t>12</w:t>
+            </w:r>
+            <w:r>
+              <w:rPr>
+                <w:noProof/>
+                <w:webHidden/>
+              </w:rPr>
+              <w:fldChar w:fldCharType="end"/>
+            </w:r>
+          </w:hyperlink>
+        </w:p>
+        <w:p>
+          <w:pPr>
+            <w:pStyle w:val="TM2"/>
+            <w:tabs>
+              <w:tab w:val="right" w:leader="dot" w:pos="9062"/>
+            </w:tabs>
+            <w:rPr>
+              <w:rFonts w:eastAsiaTheme="minorEastAsia"/>
+              <w:noProof/>
+              <w:lang w:eastAsia="fr-FR"/>
+            </w:rPr>
+          </w:pPr>
+          <w:hyperlink w:anchor="_Toc56793563" w:history="1">
+            <w:r>
+              <w:rPr>
+                <w:rStyle w:val="Lienhypertexte"/>
+                <w:noProof/>
+              </w:rPr>
+              <w:t>4.1 Changement extérieur</w:t>
+            </w:r>
+            <w:r>
+              <w:rPr>
+                <w:noProof/>
+                <w:webHidden/>
+              </w:rPr>
+              <w:tab/>
+            </w:r>
+            <w:r>
+              <w:rPr>
+                <w:noProof/>
+                <w:webHidden/>
+              </w:rPr>
+              <w:fldChar w:fldCharType="begin"/>
+            </w:r>
+            <w:r>
+              <w:rPr>
+                <w:noProof/>
+                <w:webHidden/>
+              </w:rPr>
+              <w:instrText xml:space="preserve"> PAGEREF _Toc56793563 \h </w:instrText>
+            </w:r>
+            <w:r>
+              <w:rPr>
+                <w:noProof/>
+                <w:webHidden/>
+              </w:rPr>
+            </w:r>
+            <w:r>
+              <w:rPr>
+                <w:noProof/>
+                <w:webHidden/>
+              </w:rPr>
+              <w:fldChar w:fldCharType="separate"/>
+            </w:r>
+            <w:r>
+              <w:rPr>
+                <w:noProof/>
+                <w:webHidden/>
+              </w:rPr>
+              <w:t>12</w:t>
+            </w:r>
+            <w:r>
+              <w:rPr>
+                <w:noProof/>
+                <w:webHidden/>
+              </w:rPr>
+              <w:fldChar w:fldCharType="end"/>
+            </w:r>
+          </w:hyperlink>
+        </w:p>
+        <w:p>
+          <w:pPr>
+            <w:pStyle w:val="TM2"/>
+            <w:tabs>
+              <w:tab w:val="right" w:leader="dot" w:pos="9062"/>
+            </w:tabs>
+            <w:rPr>
+              <w:rFonts w:eastAsiaTheme="minorEastAsia"/>
+              <w:noProof/>
+              <w:lang w:eastAsia="fr-FR"/>
+            </w:rPr>
+          </w:pPr>
+          <w:hyperlink w:anchor="_Toc56793564" w:history="1">
+            <w:r>
+              <w:rPr>
+                <w:rStyle w:val="Lienhypertexte"/>
+                <w:noProof/>
+              </w:rPr>
+              <w:t>4.2 Changements autonomes</w:t>
+            </w:r>
+            <w:r>
+              <w:rPr>
+                <w:noProof/>
+                <w:webHidden/>
+              </w:rPr>
+              <w:tab/>
+            </w:r>
+            <w:r>
+              <w:rPr>
+                <w:noProof/>
+                <w:webHidden/>
+              </w:rPr>
+              <w:fldChar w:fldCharType="begin"/>
+            </w:r>
+            <w:r>
+              <w:rPr>
+                <w:noProof/>
+                <w:webHidden/>
+              </w:rPr>
+              <w:instrText xml:space="preserve"> PAGEREF _Toc56793564 \h </w:instrText>
+            </w:r>
+            <w:r>
+              <w:rPr>
+                <w:noProof/>
+                <w:webHidden/>
+              </w:rPr>
+            </w:r>
+            <w:r>
+              <w:rPr>
+                <w:noProof/>
+                <w:webHidden/>
+              </w:rPr>
+              <w:fldChar w:fldCharType="separate"/>
+            </w:r>
+            <w:r>
+              <w:rPr>
+                <w:noProof/>
+                <w:webHidden/>
+              </w:rPr>
+              <w:t>12</w:t>
+            </w:r>
+            <w:r>
+              <w:rPr>
+                <w:noProof/>
+                <w:webHidden/>
+              </w:rPr>
+              <w:fldChar w:fldCharType="end"/>
+            </w:r>
+          </w:hyperlink>
+        </w:p>
+        <w:p>
+          <w:pPr>
+            <w:pStyle w:val="TM2"/>
+            <w:tabs>
+              <w:tab w:val="left" w:pos="880"/>
+              <w:tab w:val="right" w:leader="dot" w:pos="9062"/>
+            </w:tabs>
+            <w:rPr>
+              <w:rFonts w:eastAsiaTheme="minorEastAsia"/>
+              <w:noProof/>
+              <w:lang w:eastAsia="fr-FR"/>
+            </w:rPr>
+          </w:pPr>
+          <w:hyperlink w:anchor="_Toc56793565" w:history="1">
+            <w:r>
+              <w:rPr>
+                <w:rStyle w:val="Lienhypertexte"/>
+                <w:noProof/>
+              </w:rPr>
+              <w:t>4.3</w:t>
+            </w:r>
+            <w:r>
+              <w:rPr>
+                <w:rFonts w:eastAsiaTheme="minorEastAsia"/>
+                <w:noProof/>
+                <w:lang w:eastAsia="fr-FR"/>
+              </w:rPr>
+              <w:tab/>
+            </w:r>
+            <w:r>
+              <w:rPr>
+                <w:rStyle w:val="Lienhypertexte"/>
+                <w:noProof/>
+              </w:rPr>
+              <w:t>Conception Logiciel</w:t>
+            </w:r>
+            <w:r>
+              <w:rPr>
+                <w:noProof/>
+                <w:webHidden/>
+              </w:rPr>
+              <w:tab/>
+            </w:r>
+            <w:r>
+              <w:rPr>
+                <w:noProof/>
+                <w:webHidden/>
+              </w:rPr>
+              <w:fldChar w:fldCharType="begin"/>
+            </w:r>
+            <w:r>
+              <w:rPr>
+                <w:noProof/>
+                <w:webHidden/>
+              </w:rPr>
+              <w:instrText xml:space="preserve"> PAGEREF _Toc56793565 \h </w:instrText>
+            </w:r>
+            <w:r>
+              <w:rPr>
+                <w:noProof/>
+                <w:webHidden/>
+              </w:rPr>
+            </w:r>
+            <w:r>
+              <w:rPr>
+                <w:noProof/>
+                <w:webHidden/>
+              </w:rPr>
+              <w:fldChar w:fldCharType="separate"/>
+            </w:r>
+            <w:r>
+              <w:rPr>
+                <w:noProof/>
+                <w:webHidden/>
+              </w:rPr>
+              <w:t>12</w:t>
             </w:r>
             <w:r>
               <w:rPr>
@@ -1099,7 +1408,7 @@
       <w:pPr>
         <w:pStyle w:val="Titre1"/>
       </w:pPr>
-      <w:bookmarkStart w:id="0" w:name="_Toc56790669"/>
+      <w:bookmarkStart w:id="0" w:name="_Toc56793550"/>
       <w:r>
         <w:lastRenderedPageBreak/>
         <w:t>1 - Pr</w:t>
@@ -1160,7 +1469,7 @@
       <w:pPr>
         <w:pStyle w:val="Titre2"/>
       </w:pPr>
-      <w:bookmarkStart w:id="1" w:name="_Toc56790670"/>
+      <w:bookmarkStart w:id="1" w:name="_Toc56793551"/>
       <w:r>
         <w:t xml:space="preserve">1.1 </w:t>
       </w:r>
@@ -1388,7 +1697,7 @@
       <w:pPr>
         <w:pStyle w:val="Titre2"/>
       </w:pPr>
-      <w:bookmarkStart w:id="2" w:name="_Toc56790671"/>
+      <w:bookmarkStart w:id="2" w:name="_Toc56793552"/>
       <w:r>
         <w:t xml:space="preserve">1.2 </w:t>
       </w:r>
@@ -1471,11 +1780,19 @@
           <w:rFonts w:cstheme="minorHAnsi"/>
         </w:rPr>
       </w:pPr>
+      <w:proofErr w:type="gramStart"/>
       <w:r>
         <w:rPr>
           <w:rFonts w:cstheme="minorHAnsi"/>
         </w:rPr>
-        <w:t>n-joueurs jouent chacun un élève au tour par tour</w:t>
+        <w:t>n</w:t>
+      </w:r>
+      <w:proofErr w:type="gramEnd"/>
+      <w:r>
+        <w:rPr>
+          <w:rFonts w:cstheme="minorHAnsi"/>
+        </w:rPr>
+        <w:t>-joueurs jouent chacun un élève au tour par tour</w:t>
       </w:r>
     </w:p>
     <w:p>
@@ -1610,7 +1927,7 @@
       <w:pPr>
         <w:pStyle w:val="Titre2"/>
       </w:pPr>
-      <w:bookmarkStart w:id="3" w:name="_Toc56790672"/>
+      <w:bookmarkStart w:id="3" w:name="_Toc56793553"/>
       <w:r>
         <w:lastRenderedPageBreak/>
         <w:t>1.3 Ressources</w:t>
@@ -1676,14 +1993,27 @@
       <w:r>
         <w:t xml:space="preserve">Figure </w:t>
       </w:r>
-      <w:fldSimple w:instr=" SEQ Figure \* ARABIC ">
-        <w:r>
-          <w:rPr>
-            <w:noProof/>
-          </w:rPr>
-          <w:t>2</w:t>
-        </w:r>
-      </w:fldSimple>
+      <w:r>
+        <w:fldChar w:fldCharType="begin"/>
+      </w:r>
+      <w:r>
+        <w:instrText xml:space="preserve"> SEQ Figure \* ARABIC </w:instrText>
+      </w:r>
+      <w:r>
+        <w:fldChar w:fldCharType="separate"/>
+      </w:r>
+      <w:r>
+        <w:rPr>
+          <w:noProof/>
+        </w:rPr>
+        <w:t>2</w:t>
+      </w:r>
+      <w:r>
+        <w:rPr>
+          <w:noProof/>
+        </w:rPr>
+        <w:fldChar w:fldCharType="end"/>
+      </w:r>
       <w:r>
         <w:t xml:space="preserve"> - Textures pour le jeu</w:t>
       </w:r>
@@ -1719,7 +2049,7 @@
       <w:pPr>
         <w:pStyle w:val="Titre1"/>
       </w:pPr>
-      <w:bookmarkStart w:id="5" w:name="_Toc56790673"/>
+      <w:bookmarkStart w:id="5" w:name="_Toc56793554"/>
       <w:r>
         <w:lastRenderedPageBreak/>
         <w:t>2 - Description et états</w:t>
@@ -1735,7 +2065,7 @@
       <w:pPr>
         <w:pStyle w:val="Titre2"/>
       </w:pPr>
-      <w:bookmarkStart w:id="6" w:name="_Toc56790674"/>
+      <w:bookmarkStart w:id="6" w:name="_Toc56793555"/>
       <w:r>
         <w:t>2.1 Déroulement global d’une partie</w:t>
       </w:r>
@@ -1826,7 +2156,7 @@
       <w:pPr>
         <w:pStyle w:val="Titre2"/>
       </w:pPr>
-      <w:bookmarkStart w:id="7" w:name="_Toc56790675"/>
+      <w:bookmarkStart w:id="7" w:name="_Toc56793556"/>
       <w:r>
         <w:lastRenderedPageBreak/>
         <w:t>2.2 Phase de déplacement</w:t>
@@ -1986,7 +2316,7 @@
       <w:pPr>
         <w:pStyle w:val="Titre2"/>
       </w:pPr>
-      <w:bookmarkStart w:id="8" w:name="_Toc56790676"/>
+      <w:bookmarkStart w:id="8" w:name="_Toc56793557"/>
       <w:r>
         <w:t>2.3 Phase de combat</w:t>
       </w:r>
@@ -2137,7 +2467,7 @@
       <w:pPr>
         <w:pStyle w:val="Titre2"/>
       </w:pPr>
-      <w:bookmarkStart w:id="9" w:name="_Toc56790677"/>
+      <w:bookmarkStart w:id="9" w:name="_Toc56793558"/>
       <w:r>
         <w:lastRenderedPageBreak/>
         <w:t>2.4 Phase d’échange</w:t>
@@ -2372,14 +2702,27 @@
       <w:r>
         <w:t xml:space="preserve">Figure </w:t>
       </w:r>
-      <w:fldSimple w:instr=" SEQ Figure \* ARABIC ">
-        <w:r>
-          <w:rPr>
-            <w:noProof/>
-          </w:rPr>
-          <w:t>3</w:t>
-        </w:r>
-      </w:fldSimple>
+      <w:r>
+        <w:fldChar w:fldCharType="begin"/>
+      </w:r>
+      <w:r>
+        <w:instrText xml:space="preserve"> SEQ Figure \* ARABIC </w:instrText>
+      </w:r>
+      <w:r>
+        <w:fldChar w:fldCharType="separate"/>
+      </w:r>
+      <w:r>
+        <w:rPr>
+          <w:noProof/>
+        </w:rPr>
+        <w:t>3</w:t>
+      </w:r>
+      <w:r>
+        <w:rPr>
+          <w:noProof/>
+        </w:rPr>
+        <w:fldChar w:fldCharType="end"/>
+      </w:r>
       <w:r>
         <w:t xml:space="preserve"> -</w:t>
       </w:r>
@@ -2400,7 +2743,7 @@
       <w:pPr>
         <w:pStyle w:val="Titre1"/>
       </w:pPr>
-      <w:bookmarkStart w:id="10" w:name="_Toc56790678"/>
+      <w:bookmarkStart w:id="10" w:name="_Toc56793559"/>
       <w:r>
         <w:lastRenderedPageBreak/>
         <w:t>3</w:t>
@@ -2417,7 +2760,7 @@
       <w:pPr>
         <w:pStyle w:val="Titre2"/>
       </w:pPr>
-      <w:bookmarkStart w:id="11" w:name="_Toc56790679"/>
+      <w:bookmarkStart w:id="11" w:name="_Toc56793560"/>
       <w:r>
         <w:t>3</w:t>
       </w:r>
@@ -2534,7 +2877,7 @@
       <w:pPr>
         <w:pStyle w:val="Titre2"/>
       </w:pPr>
-      <w:bookmarkStart w:id="12" w:name="_Toc56790680"/>
+      <w:bookmarkStart w:id="12" w:name="_Toc56793561"/>
       <w:r>
         <w:t>3</w:t>
       </w:r>
@@ -2582,12 +2925,17 @@
         <w:t xml:space="preserve"> aux layers, il est possible de créer la surface finale à afficher lors d’un appel de </w:t>
       </w:r>
       <w:proofErr w:type="spellStart"/>
+      <w:proofErr w:type="gramStart"/>
       <w:r>
         <w:t>getScene</w:t>
       </w:r>
       <w:proofErr w:type="spellEnd"/>
       <w:r>
-        <w:t xml:space="preserve">(). Les différentes classes sont les suivantes : </w:t>
+        <w:t>(</w:t>
+      </w:r>
+      <w:proofErr w:type="gramEnd"/>
+      <w:r>
+        <w:t xml:space="preserve">). Les différentes classes sont les suivantes : </w:t>
       </w:r>
     </w:p>
     <w:p>
@@ -2628,12 +2976,17 @@
         <w:t xml:space="preserve"> vient synthétiser la partie rendue en proposant d’actualiser la texture finale à l’aide de </w:t>
       </w:r>
       <w:proofErr w:type="spellStart"/>
+      <w:proofErr w:type="gramStart"/>
       <w:r>
         <w:t>setLayer</w:t>
       </w:r>
       <w:proofErr w:type="spellEnd"/>
       <w:r>
-        <w:t xml:space="preserve">() et </w:t>
+        <w:t>(</w:t>
+      </w:r>
+      <w:proofErr w:type="gramEnd"/>
+      <w:r>
+        <w:t xml:space="preserve">) et </w:t>
       </w:r>
       <w:proofErr w:type="spellStart"/>
       <w:r>
@@ -2690,12 +3043,17 @@
         <w:t xml:space="preserve">. </w:t>
       </w:r>
       <w:proofErr w:type="spellStart"/>
+      <w:proofErr w:type="gramStart"/>
       <w:r>
         <w:t>getLayer</w:t>
       </w:r>
       <w:proofErr w:type="spellEnd"/>
       <w:r>
-        <w:t xml:space="preserve">() permet d’obtenir la surface associée à l’ensemble des tiles qu’elle contient. </w:t>
+        <w:t>(</w:t>
+      </w:r>
+      <w:proofErr w:type="gramEnd"/>
+      <w:r>
+        <w:t xml:space="preserve">) permet d’obtenir la surface associée à l’ensemble des tiles qu’elle contient. </w:t>
       </w:r>
     </w:p>
     <w:p>
@@ -2809,27 +3167,14 @@
       <w:r>
         <w:t xml:space="preserve">Figure </w:t>
       </w:r>
-      <w:r>
-        <w:fldChar w:fldCharType="begin"/>
-      </w:r>
-      <w:r>
-        <w:instrText xml:space="preserve"> SEQ Figure \* ARABIC </w:instrText>
-      </w:r>
-      <w:r>
-        <w:fldChar w:fldCharType="separate"/>
-      </w:r>
-      <w:r>
-        <w:rPr>
-          <w:noProof/>
-        </w:rPr>
-        <w:t>4</w:t>
-      </w:r>
-      <w:r>
-        <w:rPr>
-          <w:noProof/>
-        </w:rPr>
-        <w:fldChar w:fldCharType="end"/>
-      </w:r>
+      <w:fldSimple w:instr=" SEQ Figure \* ARABIC ">
+        <w:r>
+          <w:rPr>
+            <w:noProof/>
+          </w:rPr>
+          <w:t>4</w:t>
+        </w:r>
+      </w:fldSimple>
       <w:r>
         <w:t xml:space="preserve"> - Diagramme de rendu</w:t>
       </w:r>
@@ -2848,6 +3193,7 @@
       <w:pPr>
         <w:pStyle w:val="Titre1"/>
       </w:pPr>
+      <w:bookmarkStart w:id="13" w:name="_Toc56793562"/>
       <w:r>
         <w:lastRenderedPageBreak/>
         <w:t>4</w:t>
@@ -2861,14 +3207,17 @@
       <w:r>
         <w:t>s de changements d’états et moteur de jeu</w:t>
       </w:r>
+      <w:bookmarkEnd w:id="13"/>
     </w:p>
     <w:p>
       <w:pPr>
         <w:pStyle w:val="Titre2"/>
       </w:pPr>
+      <w:bookmarkStart w:id="14" w:name="_Toc56793563"/>
       <w:r>
         <w:t>4.1 Changement extérieur</w:t>
       </w:r>
+      <w:bookmarkEnd w:id="14"/>
     </w:p>
     <w:p>
       <w:r>
@@ -2929,9 +3278,11 @@
       <w:pPr>
         <w:pStyle w:val="Titre2"/>
       </w:pPr>
+      <w:bookmarkStart w:id="15" w:name="_Toc56793564"/>
       <w:r>
         <w:t>4.2 Changements autonomes</w:t>
       </w:r>
+      <w:bookmarkEnd w:id="15"/>
     </w:p>
     <w:p>
       <w:r>
@@ -3092,9 +3443,11 @@
           <w:numId w:val="17"/>
         </w:numPr>
       </w:pPr>
+      <w:bookmarkStart w:id="16" w:name="_Toc56793565"/>
       <w:r>
         <w:t>Conception Logiciel</w:t>
       </w:r>
+      <w:bookmarkEnd w:id="16"/>
     </w:p>
     <w:p>
       <w:pPr>
@@ -3714,7 +4067,27 @@
           <w:sz w:val="22"/>
           <w:szCs w:val="22"/>
         </w:rPr>
-        <w:t xml:space="preserve"> du moteur. Elle stocke les commandes dans une std::map avec une clé entière. Ce mode de stockage permet d’introduire une notion de priorité : on traite les commandes dans l’ordre de leurs clés, de la plus petite à la plus grande. Lorsqu’un nouveau tour démarre,</w:t>
+        <w:t xml:space="preserve"> du moteur. Elle stocke les commandes dans une </w:t>
+      </w:r>
+      <w:proofErr w:type="gramStart"/>
+      <w:r>
+        <w:rPr>
+          <w:rFonts w:asciiTheme="minorHAnsi" w:hAnsiTheme="minorHAnsi" w:cstheme="minorHAnsi"/>
+          <w:color w:val="auto"/>
+          <w:sz w:val="22"/>
+          <w:szCs w:val="22"/>
+        </w:rPr>
+        <w:t>std::</w:t>
+      </w:r>
+      <w:proofErr w:type="gramEnd"/>
+      <w:r>
+        <w:rPr>
+          <w:rFonts w:asciiTheme="minorHAnsi" w:hAnsiTheme="minorHAnsi" w:cstheme="minorHAnsi"/>
+          <w:color w:val="auto"/>
+          <w:sz w:val="22"/>
+          <w:szCs w:val="22"/>
+        </w:rPr>
+        <w:t>map avec une clé entière. Ce mode de stockage permet d’introduire une notion de priorité : on traite les commandes dans l’ordre de leurs clés, de la plus petite à la plus grande. Lorsqu’un nouveau tour démarre,</w:t>
       </w:r>
     </w:p>
     <w:p>
@@ -3767,7 +4140,27 @@
           <w:sz w:val="22"/>
           <w:szCs w:val="22"/>
         </w:rPr>
-        <w:t xml:space="preserve"> a appelé la méthode update() après un temps suffisant, le moteur appelle la méthode </w:t>
+        <w:t xml:space="preserve"> a appelé la méthode </w:t>
+      </w:r>
+      <w:proofErr w:type="gramStart"/>
+      <w:r>
+        <w:rPr>
+          <w:rFonts w:asciiTheme="minorHAnsi" w:hAnsiTheme="minorHAnsi" w:cstheme="minorHAnsi"/>
+          <w:color w:val="auto"/>
+          <w:sz w:val="22"/>
+          <w:szCs w:val="22"/>
+        </w:rPr>
+        <w:t>update(</w:t>
+      </w:r>
+      <w:proofErr w:type="gramEnd"/>
+      <w:r>
+        <w:rPr>
+          <w:rFonts w:asciiTheme="minorHAnsi" w:hAnsiTheme="minorHAnsi" w:cstheme="minorHAnsi"/>
+          <w:color w:val="auto"/>
+          <w:sz w:val="22"/>
+          <w:szCs w:val="22"/>
+        </w:rPr>
+        <w:t xml:space="preserve">) après un temps suffisant, le moteur appelle la méthode </w:t>
       </w:r>
       <w:proofErr w:type="spellStart"/>
       <w:r>
@@ -3857,14 +4250,27 @@
       <w:r>
         <w:t xml:space="preserve">Figure </w:t>
       </w:r>
-      <w:fldSimple w:instr=" SEQ Figure \* ARABIC ">
-        <w:r>
-          <w:rPr>
-            <w:noProof/>
-          </w:rPr>
-          <w:t>5</w:t>
-        </w:r>
-      </w:fldSimple>
+      <w:r>
+        <w:fldChar w:fldCharType="begin"/>
+      </w:r>
+      <w:r>
+        <w:instrText xml:space="preserve"> SEQ Figure \* ARABIC </w:instrText>
+      </w:r>
+      <w:r>
+        <w:fldChar w:fldCharType="separate"/>
+      </w:r>
+      <w:r>
+        <w:rPr>
+          <w:noProof/>
+        </w:rPr>
+        <w:t>5</w:t>
+      </w:r>
+      <w:r>
+        <w:rPr>
+          <w:noProof/>
+        </w:rPr>
+        <w:fldChar w:fldCharType="end"/>
+      </w:r>
       <w:r>
         <w:t xml:space="preserve"> - Diagramme du moteur de jeu</w:t>
       </w:r>

</xml_diff>

<commit_message>
[RAPPORT] [README] update 4.1
</commit_message>
<xml_diff>
--- a/rapport/Rapport.docx
+++ b/rapport/Rapport.docx
@@ -249,30 +249,9 @@
         <w:br w:type="page"/>
       </w:r>
     </w:p>
-    <w:p>
-      <w:pPr>
-        <w:pStyle w:val="En-ttedetabledesmatires"/>
-      </w:pPr>
-      <w:r>
-        <w:rPr>
-          <w:rStyle w:val="Aucun"/>
-        </w:rPr>
-        <w:lastRenderedPageBreak/>
-        <w:t>Table des matières</w:t>
-      </w:r>
-      <w:r>
-        <w:fldChar w:fldCharType="begin"/>
-      </w:r>
-      <w:r>
-        <w:instrText xml:space="preserve"> TOC \t "heading 1, 1,heading 2, 2"</w:instrText>
-      </w:r>
-      <w:r>
-        <w:fldChar w:fldCharType="separate"/>
-      </w:r>
-    </w:p>
     <w:sdt>
       <w:sdtPr>
-        <w:id w:val="308366490"/>
+        <w:id w:val="-1912999269"/>
         <w:docPartObj>
           <w:docPartGallery w:val="Table of Contents"/>
           <w:docPartUnique/>
@@ -296,6 +275,9 @@
           <w:pPr>
             <w:pStyle w:val="En-ttedetabledesmatires"/>
           </w:pPr>
+          <w:r>
+            <w:t>Table des matières</w:t>
+          </w:r>
         </w:p>
         <w:p>
           <w:pPr>
@@ -316,7 +298,7 @@
           <w:r>
             <w:fldChar w:fldCharType="separate"/>
           </w:r>
-          <w:hyperlink w:anchor="_Toc61183941" w:history="1">
+          <w:hyperlink w:anchor="_Toc62073630" w:history="1">
             <w:r>
               <w:rPr>
                 <w:rStyle w:val="Lienhypertexte"/>
@@ -344,7 +326,7 @@
                 <w:noProof/>
                 <w:webHidden/>
               </w:rPr>
-              <w:instrText xml:space="preserve"> PAGEREF _Toc61183941 \h </w:instrText>
+              <w:instrText xml:space="preserve"> PAGEREF _Toc62073630 \h </w:instrText>
             </w:r>
             <w:r>
               <w:rPr>
@@ -385,7 +367,7 @@
               <w:bdr w:val="none" w:sz="0" w:space="0" w:color="auto"/>
             </w:rPr>
           </w:pPr>
-          <w:hyperlink w:anchor="_Toc61183942" w:history="1">
+          <w:hyperlink w:anchor="_Toc62073631" w:history="1">
             <w:r>
               <w:rPr>
                 <w:rStyle w:val="Lienhypertexte"/>
@@ -412,7 +394,7 @@
                 <w:noProof/>
                 <w:webHidden/>
               </w:rPr>
-              <w:instrText xml:space="preserve"> PAGEREF _Toc61183942 \h </w:instrText>
+              <w:instrText xml:space="preserve"> PAGEREF _Toc62073631 \h </w:instrText>
             </w:r>
             <w:r>
               <w:rPr>
@@ -453,7 +435,7 @@
               <w:bdr w:val="none" w:sz="0" w:space="0" w:color="auto"/>
             </w:rPr>
           </w:pPr>
-          <w:hyperlink w:anchor="_Toc61183943" w:history="1">
+          <w:hyperlink w:anchor="_Toc62073632" w:history="1">
             <w:r>
               <w:rPr>
                 <w:rStyle w:val="Lienhypertexte"/>
@@ -480,7 +462,7 @@
                 <w:noProof/>
                 <w:webHidden/>
               </w:rPr>
-              <w:instrText xml:space="preserve"> PAGEREF _Toc61183943 \h </w:instrText>
+              <w:instrText xml:space="preserve"> PAGEREF _Toc62073632 \h </w:instrText>
             </w:r>
             <w:r>
               <w:rPr>
@@ -521,7 +503,7 @@
               <w:bdr w:val="none" w:sz="0" w:space="0" w:color="auto"/>
             </w:rPr>
           </w:pPr>
-          <w:hyperlink w:anchor="_Toc61183944" w:history="1">
+          <w:hyperlink w:anchor="_Toc62073633" w:history="1">
             <w:r>
               <w:rPr>
                 <w:rStyle w:val="Lienhypertexte"/>
@@ -548,7 +530,7 @@
                 <w:noProof/>
                 <w:webHidden/>
               </w:rPr>
-              <w:instrText xml:space="preserve"> PAGEREF _Toc61183944 \h </w:instrText>
+              <w:instrText xml:space="preserve"> PAGEREF _Toc62073633 \h </w:instrText>
             </w:r>
             <w:r>
               <w:rPr>
@@ -589,7 +571,7 @@
               <w:bdr w:val="none" w:sz="0" w:space="0" w:color="auto"/>
             </w:rPr>
           </w:pPr>
-          <w:hyperlink w:anchor="_Toc61183945" w:history="1">
+          <w:hyperlink w:anchor="_Toc62073634" w:history="1">
             <w:r>
               <w:rPr>
                 <w:rStyle w:val="Lienhypertexte"/>
@@ -617,7 +599,7 @@
                 <w:noProof/>
                 <w:webHidden/>
               </w:rPr>
-              <w:instrText xml:space="preserve"> PAGEREF _Toc61183945 \h </w:instrText>
+              <w:instrText xml:space="preserve"> PAGEREF _Toc62073634 \h </w:instrText>
             </w:r>
             <w:r>
               <w:rPr>
@@ -658,7 +640,7 @@
               <w:bdr w:val="none" w:sz="0" w:space="0" w:color="auto"/>
             </w:rPr>
           </w:pPr>
-          <w:hyperlink w:anchor="_Toc61183946" w:history="1">
+          <w:hyperlink w:anchor="_Toc62073635" w:history="1">
             <w:r>
               <w:rPr>
                 <w:rStyle w:val="Lienhypertexte"/>
@@ -685,7 +667,7 @@
                 <w:noProof/>
                 <w:webHidden/>
               </w:rPr>
-              <w:instrText xml:space="preserve"> PAGEREF _Toc61183946 \h </w:instrText>
+              <w:instrText xml:space="preserve"> PAGEREF _Toc62073635 \h </w:instrText>
             </w:r>
             <w:r>
               <w:rPr>
@@ -726,7 +708,7 @@
               <w:bdr w:val="none" w:sz="0" w:space="0" w:color="auto"/>
             </w:rPr>
           </w:pPr>
-          <w:hyperlink w:anchor="_Toc61183947" w:history="1">
+          <w:hyperlink w:anchor="_Toc62073636" w:history="1">
             <w:r>
               <w:rPr>
                 <w:rStyle w:val="Lienhypertexte"/>
@@ -753,7 +735,7 @@
                 <w:noProof/>
                 <w:webHidden/>
               </w:rPr>
-              <w:instrText xml:space="preserve"> PAGEREF _Toc61183947 \h </w:instrText>
+              <w:instrText xml:space="preserve"> PAGEREF _Toc62073636 \h </w:instrText>
             </w:r>
             <w:r>
               <w:rPr>
@@ -794,7 +776,7 @@
               <w:bdr w:val="none" w:sz="0" w:space="0" w:color="auto"/>
             </w:rPr>
           </w:pPr>
-          <w:hyperlink w:anchor="_Toc61183948" w:history="1">
+          <w:hyperlink w:anchor="_Toc62073637" w:history="1">
             <w:r>
               <w:rPr>
                 <w:rStyle w:val="Lienhypertexte"/>
@@ -821,7 +803,7 @@
                 <w:noProof/>
                 <w:webHidden/>
               </w:rPr>
-              <w:instrText xml:space="preserve"> PAGEREF _Toc61183948 \h </w:instrText>
+              <w:instrText xml:space="preserve"> PAGEREF _Toc62073637 \h </w:instrText>
             </w:r>
             <w:r>
               <w:rPr>
@@ -862,7 +844,7 @@
               <w:bdr w:val="none" w:sz="0" w:space="0" w:color="auto"/>
             </w:rPr>
           </w:pPr>
-          <w:hyperlink w:anchor="_Toc61183949" w:history="1">
+          <w:hyperlink w:anchor="_Toc62073638" w:history="1">
             <w:r>
               <w:rPr>
                 <w:rStyle w:val="Lienhypertexte"/>
@@ -889,7 +871,7 @@
                 <w:noProof/>
                 <w:webHidden/>
               </w:rPr>
-              <w:instrText xml:space="preserve"> PAGEREF _Toc61183949 \h </w:instrText>
+              <w:instrText xml:space="preserve"> PAGEREF _Toc62073638 \h </w:instrText>
             </w:r>
             <w:r>
               <w:rPr>
@@ -930,7 +912,7 @@
               <w:bdr w:val="none" w:sz="0" w:space="0" w:color="auto"/>
             </w:rPr>
           </w:pPr>
-          <w:hyperlink w:anchor="_Toc61183950" w:history="1">
+          <w:hyperlink w:anchor="_Toc62073639" w:history="1">
             <w:r>
               <w:rPr>
                 <w:rStyle w:val="Lienhypertexte"/>
@@ -958,7 +940,7 @@
                 <w:noProof/>
                 <w:webHidden/>
               </w:rPr>
-              <w:instrText xml:space="preserve"> PAGEREF _Toc61183950 \h </w:instrText>
+              <w:instrText xml:space="preserve"> PAGEREF _Toc62073639 \h </w:instrText>
             </w:r>
             <w:r>
               <w:rPr>
@@ -999,7 +981,7 @@
               <w:bdr w:val="none" w:sz="0" w:space="0" w:color="auto"/>
             </w:rPr>
           </w:pPr>
-          <w:hyperlink w:anchor="_Toc61183951" w:history="1">
+          <w:hyperlink w:anchor="_Toc62073640" w:history="1">
             <w:r>
               <w:rPr>
                 <w:rStyle w:val="Lienhypertexte"/>
@@ -1026,7 +1008,7 @@
                 <w:noProof/>
                 <w:webHidden/>
               </w:rPr>
-              <w:instrText xml:space="preserve"> PAGEREF _Toc61183951 \h </w:instrText>
+              <w:instrText xml:space="preserve"> PAGEREF _Toc62073640 \h </w:instrText>
             </w:r>
             <w:r>
               <w:rPr>
@@ -1067,7 +1049,7 @@
               <w:bdr w:val="none" w:sz="0" w:space="0" w:color="auto"/>
             </w:rPr>
           </w:pPr>
-          <w:hyperlink w:anchor="_Toc61183952" w:history="1">
+          <w:hyperlink w:anchor="_Toc62073641" w:history="1">
             <w:r>
               <w:rPr>
                 <w:rStyle w:val="Lienhypertexte"/>
@@ -1094,7 +1076,7 @@
                 <w:noProof/>
                 <w:webHidden/>
               </w:rPr>
-              <w:instrText xml:space="preserve"> PAGEREF _Toc61183952 \h </w:instrText>
+              <w:instrText xml:space="preserve"> PAGEREF _Toc62073641 \h </w:instrText>
             </w:r>
             <w:r>
               <w:rPr>
@@ -1135,7 +1117,7 @@
               <w:bdr w:val="none" w:sz="0" w:space="0" w:color="auto"/>
             </w:rPr>
           </w:pPr>
-          <w:hyperlink w:anchor="_Toc61183953" w:history="1">
+          <w:hyperlink w:anchor="_Toc62073642" w:history="1">
             <w:r>
               <w:rPr>
                 <w:rStyle w:val="Lienhypertexte"/>
@@ -1163,7 +1145,7 @@
                 <w:noProof/>
                 <w:webHidden/>
               </w:rPr>
-              <w:instrText xml:space="preserve"> PAGEREF _Toc61183953 \h </w:instrText>
+              <w:instrText xml:space="preserve"> PAGEREF _Toc62073642 \h </w:instrText>
             </w:r>
             <w:r>
               <w:rPr>
@@ -1204,7 +1186,7 @@
               <w:bdr w:val="none" w:sz="0" w:space="0" w:color="auto"/>
             </w:rPr>
           </w:pPr>
-          <w:hyperlink w:anchor="_Toc61183954" w:history="1">
+          <w:hyperlink w:anchor="_Toc62073643" w:history="1">
             <w:r>
               <w:rPr>
                 <w:rStyle w:val="Lienhypertexte"/>
@@ -1231,7 +1213,7 @@
                 <w:noProof/>
                 <w:webHidden/>
               </w:rPr>
-              <w:instrText xml:space="preserve"> PAGEREF _Toc61183954 \h </w:instrText>
+              <w:instrText xml:space="preserve"> PAGEREF _Toc62073643 \h </w:instrText>
             </w:r>
             <w:r>
               <w:rPr>
@@ -1272,7 +1254,7 @@
               <w:bdr w:val="none" w:sz="0" w:space="0" w:color="auto"/>
             </w:rPr>
           </w:pPr>
-          <w:hyperlink w:anchor="_Toc61183955" w:history="1">
+          <w:hyperlink w:anchor="_Toc62073644" w:history="1">
             <w:r>
               <w:rPr>
                 <w:rStyle w:val="Lienhypertexte"/>
@@ -1299,7 +1281,7 @@
                 <w:noProof/>
                 <w:webHidden/>
               </w:rPr>
-              <w:instrText xml:space="preserve"> PAGEREF _Toc61183955 \h </w:instrText>
+              <w:instrText xml:space="preserve"> PAGEREF _Toc62073644 \h </w:instrText>
             </w:r>
             <w:r>
               <w:rPr>
@@ -1343,7 +1325,7 @@
               <w:bdr w:val="none" w:sz="0" w:space="0" w:color="auto"/>
             </w:rPr>
           </w:pPr>
-          <w:hyperlink w:anchor="_Toc61183956" w:history="1">
+          <w:hyperlink w:anchor="_Toc62073645" w:history="1">
             <w:r>
               <w:rPr>
                 <w:rStyle w:val="Lienhypertexte"/>
@@ -1387,7 +1369,7 @@
                 <w:noProof/>
                 <w:webHidden/>
               </w:rPr>
-              <w:instrText xml:space="preserve"> PAGEREF _Toc61183956 \h </w:instrText>
+              <w:instrText xml:space="preserve"> PAGEREF _Toc62073645 \h </w:instrText>
             </w:r>
             <w:r>
               <w:rPr>
@@ -1428,7 +1410,7 @@
               <w:bdr w:val="none" w:sz="0" w:space="0" w:color="auto"/>
             </w:rPr>
           </w:pPr>
-          <w:hyperlink w:anchor="_Toc61183957" w:history="1">
+          <w:hyperlink w:anchor="_Toc62073646" w:history="1">
             <w:r>
               <w:rPr>
                 <w:rStyle w:val="Lienhypertexte"/>
@@ -1456,7 +1438,7 @@
                 <w:noProof/>
                 <w:webHidden/>
               </w:rPr>
-              <w:instrText xml:space="preserve"> PAGEREF _Toc61183957 \h </w:instrText>
+              <w:instrText xml:space="preserve"> PAGEREF _Toc62073646 \h </w:instrText>
             </w:r>
             <w:r>
               <w:rPr>
@@ -1497,7 +1479,7 @@
               <w:bdr w:val="none" w:sz="0" w:space="0" w:color="auto"/>
             </w:rPr>
           </w:pPr>
-          <w:hyperlink w:anchor="_Toc61183958" w:history="1">
+          <w:hyperlink w:anchor="_Toc62073647" w:history="1">
             <w:r>
               <w:rPr>
                 <w:rStyle w:val="Lienhypertexte"/>
@@ -1524,7 +1506,7 @@
                 <w:noProof/>
                 <w:webHidden/>
               </w:rPr>
-              <w:instrText xml:space="preserve"> PAGEREF _Toc61183958 \h </w:instrText>
+              <w:instrText xml:space="preserve"> PAGEREF _Toc62073647 \h </w:instrText>
             </w:r>
             <w:r>
               <w:rPr>
@@ -1565,7 +1547,7 @@
               <w:bdr w:val="none" w:sz="0" w:space="0" w:color="auto"/>
             </w:rPr>
           </w:pPr>
-          <w:hyperlink w:anchor="_Toc61183959" w:history="1">
+          <w:hyperlink w:anchor="_Toc62073648" w:history="1">
             <w:r>
               <w:rPr>
                 <w:rStyle w:val="Lienhypertexte"/>
@@ -1592,7 +1574,7 @@
                 <w:noProof/>
                 <w:webHidden/>
               </w:rPr>
-              <w:instrText xml:space="preserve"> PAGEREF _Toc61183959 \h </w:instrText>
+              <w:instrText xml:space="preserve"> PAGEREF _Toc62073648 \h </w:instrText>
             </w:r>
             <w:r>
               <w:rPr>
@@ -1633,7 +1615,7 @@
               <w:bdr w:val="none" w:sz="0" w:space="0" w:color="auto"/>
             </w:rPr>
           </w:pPr>
-          <w:hyperlink w:anchor="_Toc61183960" w:history="1">
+          <w:hyperlink w:anchor="_Toc62073649" w:history="1">
             <w:r>
               <w:rPr>
                 <w:rStyle w:val="Lienhypertexte"/>
@@ -1660,7 +1642,7 @@
                 <w:noProof/>
                 <w:webHidden/>
               </w:rPr>
-              <w:instrText xml:space="preserve"> PAGEREF _Toc61183960 \h </w:instrText>
+              <w:instrText xml:space="preserve"> PAGEREF _Toc62073649 \h </w:instrText>
             </w:r>
             <w:r>
               <w:rPr>
@@ -1701,7 +1683,7 @@
               <w:bdr w:val="none" w:sz="0" w:space="0" w:color="auto"/>
             </w:rPr>
           </w:pPr>
-          <w:hyperlink w:anchor="_Toc61183961" w:history="1">
+          <w:hyperlink w:anchor="_Toc62073650" w:history="1">
             <w:r>
               <w:rPr>
                 <w:rStyle w:val="Lienhypertexte"/>
@@ -1728,7 +1710,7 @@
                 <w:noProof/>
                 <w:webHidden/>
               </w:rPr>
-              <w:instrText xml:space="preserve"> PAGEREF _Toc61183961 \h </w:instrText>
+              <w:instrText xml:space="preserve"> PAGEREF _Toc62073650 \h </w:instrText>
             </w:r>
             <w:r>
               <w:rPr>
@@ -1769,7 +1751,7 @@
               <w:bdr w:val="none" w:sz="0" w:space="0" w:color="auto"/>
             </w:rPr>
           </w:pPr>
-          <w:hyperlink w:anchor="_Toc61183962" w:history="1">
+          <w:hyperlink w:anchor="_Toc62073651" w:history="1">
             <w:r>
               <w:rPr>
                 <w:rStyle w:val="Lienhypertexte"/>
@@ -1796,7 +1778,7 @@
                 <w:noProof/>
                 <w:webHidden/>
               </w:rPr>
-              <w:instrText xml:space="preserve"> PAGEREF _Toc61183962 \h </w:instrText>
+              <w:instrText xml:space="preserve"> PAGEREF _Toc62073651 \h </w:instrText>
             </w:r>
             <w:r>
               <w:rPr>
@@ -1817,6 +1799,211 @@
                 <w:webHidden/>
               </w:rPr>
               <w:t>17</w:t>
+            </w:r>
+            <w:r>
+              <w:rPr>
+                <w:noProof/>
+                <w:webHidden/>
+              </w:rPr>
+              <w:fldChar w:fldCharType="end"/>
+            </w:r>
+          </w:hyperlink>
+        </w:p>
+        <w:p>
+          <w:pPr>
+            <w:pStyle w:val="TM1"/>
+            <w:rPr>
+              <w:rFonts w:asciiTheme="minorHAnsi" w:eastAsiaTheme="minorEastAsia" w:hAnsiTheme="minorHAnsi" w:cstheme="minorBidi"/>
+              <w:noProof/>
+              <w:color w:val="auto"/>
+              <w:bdr w:val="none" w:sz="0" w:space="0" w:color="auto"/>
+            </w:rPr>
+          </w:pPr>
+          <w:hyperlink w:anchor="_Toc62073652" w:history="1">
+            <w:r>
+              <w:rPr>
+                <w:rStyle w:val="Lienhypertexte"/>
+                <w:rFonts w:eastAsia="Arial Unicode MS" w:cs="Arial Unicode MS"/>
+                <w:noProof/>
+              </w:rPr>
+              <w:t>6- Modularisation</w:t>
+            </w:r>
+            <w:r>
+              <w:rPr>
+                <w:noProof/>
+                <w:webHidden/>
+              </w:rPr>
+              <w:tab/>
+            </w:r>
+            <w:r>
+              <w:rPr>
+                <w:noProof/>
+                <w:webHidden/>
+              </w:rPr>
+              <w:fldChar w:fldCharType="begin"/>
+            </w:r>
+            <w:r>
+              <w:rPr>
+                <w:noProof/>
+                <w:webHidden/>
+              </w:rPr>
+              <w:instrText xml:space="preserve"> PAGEREF _Toc62073652 \h </w:instrText>
+            </w:r>
+            <w:r>
+              <w:rPr>
+                <w:noProof/>
+                <w:webHidden/>
+              </w:rPr>
+            </w:r>
+            <w:r>
+              <w:rPr>
+                <w:noProof/>
+                <w:webHidden/>
+              </w:rPr>
+              <w:fldChar w:fldCharType="separate"/>
+            </w:r>
+            <w:r>
+              <w:rPr>
+                <w:noProof/>
+                <w:webHidden/>
+              </w:rPr>
+              <w:t>18</w:t>
+            </w:r>
+            <w:r>
+              <w:rPr>
+                <w:noProof/>
+                <w:webHidden/>
+              </w:rPr>
+              <w:fldChar w:fldCharType="end"/>
+            </w:r>
+          </w:hyperlink>
+        </w:p>
+        <w:p>
+          <w:pPr>
+            <w:pStyle w:val="TM2"/>
+            <w:rPr>
+              <w:rFonts w:asciiTheme="minorHAnsi" w:eastAsiaTheme="minorEastAsia" w:hAnsiTheme="minorHAnsi" w:cstheme="minorBidi"/>
+              <w:noProof/>
+              <w:color w:val="auto"/>
+              <w:bdr w:val="none" w:sz="0" w:space="0" w:color="auto"/>
+            </w:rPr>
+          </w:pPr>
+          <w:hyperlink w:anchor="_Toc62073653" w:history="1">
+            <w:r>
+              <w:rPr>
+                <w:rStyle w:val="Lienhypertexte"/>
+                <w:noProof/>
+              </w:rPr>
+              <w:t>6.1 Client</w:t>
+            </w:r>
+            <w:r>
+              <w:rPr>
+                <w:noProof/>
+                <w:webHidden/>
+              </w:rPr>
+              <w:tab/>
+            </w:r>
+            <w:r>
+              <w:rPr>
+                <w:noProof/>
+                <w:webHidden/>
+              </w:rPr>
+              <w:fldChar w:fldCharType="begin"/>
+            </w:r>
+            <w:r>
+              <w:rPr>
+                <w:noProof/>
+                <w:webHidden/>
+              </w:rPr>
+              <w:instrText xml:space="preserve"> PAGEREF _Toc62073653 \h </w:instrText>
+            </w:r>
+            <w:r>
+              <w:rPr>
+                <w:noProof/>
+                <w:webHidden/>
+              </w:rPr>
+            </w:r>
+            <w:r>
+              <w:rPr>
+                <w:noProof/>
+                <w:webHidden/>
+              </w:rPr>
+              <w:fldChar w:fldCharType="separate"/>
+            </w:r>
+            <w:r>
+              <w:rPr>
+                <w:noProof/>
+                <w:webHidden/>
+              </w:rPr>
+              <w:t>18</w:t>
+            </w:r>
+            <w:r>
+              <w:rPr>
+                <w:noProof/>
+                <w:webHidden/>
+              </w:rPr>
+              <w:fldChar w:fldCharType="end"/>
+            </w:r>
+          </w:hyperlink>
+        </w:p>
+        <w:p>
+          <w:pPr>
+            <w:pStyle w:val="TM2"/>
+            <w:rPr>
+              <w:rFonts w:asciiTheme="minorHAnsi" w:eastAsiaTheme="minorEastAsia" w:hAnsiTheme="minorHAnsi" w:cstheme="minorBidi"/>
+              <w:noProof/>
+              <w:color w:val="auto"/>
+              <w:bdr w:val="none" w:sz="0" w:space="0" w:color="auto"/>
+            </w:rPr>
+          </w:pPr>
+          <w:hyperlink w:anchor="_Toc62073654" w:history="1">
+            <w:r>
+              <w:rPr>
+                <w:rStyle w:val="Lienhypertexte"/>
+                <w:noProof/>
+              </w:rPr>
+              <w:t>6.2 Conception Logicielle</w:t>
+            </w:r>
+            <w:r>
+              <w:rPr>
+                <w:noProof/>
+                <w:webHidden/>
+              </w:rPr>
+              <w:tab/>
+            </w:r>
+            <w:r>
+              <w:rPr>
+                <w:noProof/>
+                <w:webHidden/>
+              </w:rPr>
+              <w:fldChar w:fldCharType="begin"/>
+            </w:r>
+            <w:r>
+              <w:rPr>
+                <w:noProof/>
+                <w:webHidden/>
+              </w:rPr>
+              <w:instrText xml:space="preserve"> PAGEREF _Toc62073654 \h </w:instrText>
+            </w:r>
+            <w:r>
+              <w:rPr>
+                <w:noProof/>
+                <w:webHidden/>
+              </w:rPr>
+            </w:r>
+            <w:r>
+              <w:rPr>
+                <w:noProof/>
+                <w:webHidden/>
+              </w:rPr>
+              <w:fldChar w:fldCharType="separate"/>
+            </w:r>
+            <w:r>
+              <w:rPr>
+                <w:noProof/>
+                <w:webHidden/>
+              </w:rPr>
+              <w:t>19</w:t>
             </w:r>
             <w:r>
               <w:rPr>
@@ -1841,17 +2028,6 @@
     <w:p>
       <w:pPr>
         <w:pStyle w:val="Corps"/>
-        <w:rPr>
-          <w:rStyle w:val="Aucun"/>
-        </w:rPr>
-      </w:pPr>
-      <w:r>
-        <w:fldChar w:fldCharType="end"/>
-      </w:r>
-    </w:p>
-    <w:p>
-      <w:pPr>
-        <w:pStyle w:val="Corps"/>
       </w:pPr>
       <w:r>
         <w:rPr>
@@ -1866,7 +2042,7 @@
         <w:pStyle w:val="Titre1"/>
       </w:pPr>
       <w:bookmarkStart w:id="0" w:name="_Toc"/>
-      <w:bookmarkStart w:id="1" w:name="_Toc61183941"/>
+      <w:bookmarkStart w:id="1" w:name="_Toc62073630"/>
       <w:r>
         <w:rPr>
           <w:rStyle w:val="Aucun"/>
@@ -1978,7 +2154,7 @@
         <w:pStyle w:val="Titre2"/>
       </w:pPr>
       <w:bookmarkStart w:id="2" w:name="_Toc1"/>
-      <w:bookmarkStart w:id="3" w:name="_Toc61183942"/>
+      <w:bookmarkStart w:id="3" w:name="_Toc62073631"/>
       <w:r>
         <w:rPr>
           <w:rStyle w:val="Aucun"/>
@@ -2218,7 +2394,7 @@
         <w:pStyle w:val="Titre2"/>
       </w:pPr>
       <w:bookmarkStart w:id="4" w:name="_Toc2"/>
-      <w:bookmarkStart w:id="5" w:name="_Toc61183943"/>
+      <w:bookmarkStart w:id="5" w:name="_Toc62073632"/>
       <w:r>
         <w:rPr>
           <w:rStyle w:val="Aucun"/>
@@ -2474,7 +2650,7 @@
         <w:pStyle w:val="Titre2"/>
       </w:pPr>
       <w:bookmarkStart w:id="6" w:name="_Toc3"/>
-      <w:bookmarkStart w:id="7" w:name="_Toc61183944"/>
+      <w:bookmarkStart w:id="7" w:name="_Toc62073633"/>
       <w:r>
         <w:rPr>
           <w:rStyle w:val="Aucun"/>
@@ -2592,7 +2768,7 @@
         <w:pStyle w:val="Titre1"/>
       </w:pPr>
       <w:bookmarkStart w:id="9" w:name="_Toc4"/>
-      <w:bookmarkStart w:id="10" w:name="_Toc61183945"/>
+      <w:bookmarkStart w:id="10" w:name="_Toc62073634"/>
       <w:r>
         <w:rPr>
           <w:rStyle w:val="Aucun"/>
@@ -2620,7 +2796,7 @@
         <w:pStyle w:val="Titre2"/>
       </w:pPr>
       <w:bookmarkStart w:id="11" w:name="_Toc5"/>
-      <w:bookmarkStart w:id="12" w:name="_Toc61183946"/>
+      <w:bookmarkStart w:id="12" w:name="_Toc62073635"/>
       <w:r>
         <w:rPr>
           <w:rStyle w:val="Aucun"/>
@@ -2723,7 +2899,7 @@
         <w:pStyle w:val="Titre2"/>
       </w:pPr>
       <w:bookmarkStart w:id="13" w:name="_Toc6"/>
-      <w:bookmarkStart w:id="14" w:name="_Toc61183947"/>
+      <w:bookmarkStart w:id="14" w:name="_Toc62073636"/>
       <w:r>
         <w:rPr>
           <w:rStyle w:val="Aucun"/>
@@ -2916,7 +3092,7 @@
         <w:pStyle w:val="Titre2"/>
       </w:pPr>
       <w:bookmarkStart w:id="15" w:name="_Toc7"/>
-      <w:bookmarkStart w:id="16" w:name="_Toc61183948"/>
+      <w:bookmarkStart w:id="16" w:name="_Toc62073637"/>
       <w:r>
         <w:rPr>
           <w:rStyle w:val="Aucun"/>
@@ -3103,7 +3279,7 @@
         <w:pStyle w:val="Titre2"/>
       </w:pPr>
       <w:bookmarkStart w:id="17" w:name="_Toc8"/>
-      <w:bookmarkStart w:id="18" w:name="_Toc61183949"/>
+      <w:bookmarkStart w:id="18" w:name="_Toc62073638"/>
       <w:r>
         <w:rPr>
           <w:rStyle w:val="Aucun"/>
@@ -3347,39 +3523,47 @@
         </w:rPr>
         <w:lastRenderedPageBreak/>
         <w:drawing>
-          <wp:inline distT="0" distB="0" distL="0" distR="0" wp14:anchorId="30FEB898" wp14:editId="7A605E84">
-            <wp:extent cx="6915150" cy="5924550"/>
+          <wp:inline distT="0" distB="0" distL="0" distR="0" wp14:anchorId="3D33AC10" wp14:editId="7CB34DBE">
+            <wp:extent cx="9473609" cy="6040749"/>
             <wp:effectExtent l="0" t="0" r="0" b="0"/>
-            <wp:docPr id="1073741834" name="officeArt object" descr="Image 10"/>
-            <wp:cNvGraphicFramePr/>
+            <wp:docPr id="1" name="Image 1"/>
+            <wp:cNvGraphicFramePr>
+              <a:graphicFrameLocks xmlns:a="http://schemas.openxmlformats.org/drawingml/2006/main" noChangeAspect="1"/>
+            </wp:cNvGraphicFramePr>
             <a:graphic xmlns:a="http://schemas.openxmlformats.org/drawingml/2006/main">
               <a:graphicData uri="http://schemas.openxmlformats.org/drawingml/2006/picture">
                 <pic:pic xmlns:pic="http://schemas.openxmlformats.org/drawingml/2006/picture">
                   <pic:nvPicPr>
-                    <pic:cNvPr id="1073741834" name="Image 10" descr="Image 10"/>
+                    <pic:cNvPr id="0" name="Picture 1"/>
                     <pic:cNvPicPr>
-                      <a:picLocks noChangeAspect="1"/>
+                      <a:picLocks noChangeAspect="1" noChangeArrowheads="1"/>
                     </pic:cNvPicPr>
                   </pic:nvPicPr>
                   <pic:blipFill>
-                    <a:blip r:embed="rId16"/>
+                    <a:blip r:embed="rId16" cstate="print">
+                      <a:extLst>
+                        <a:ext uri="{28A0092B-C50C-407E-A947-70E740481C1C}">
+                          <a14:useLocalDpi xmlns:a14="http://schemas.microsoft.com/office/drawing/2010/main" val="0"/>
+                        </a:ext>
+                      </a:extLst>
+                    </a:blip>
+                    <a:srcRect/>
                     <a:stretch>
                       <a:fillRect/>
                     </a:stretch>
                   </pic:blipFill>
-                  <pic:spPr>
+                  <pic:spPr bwMode="auto">
                     <a:xfrm>
                       <a:off x="0" y="0"/>
-                      <a:ext cx="6915838" cy="5925139"/>
+                      <a:ext cx="9489916" cy="6051147"/>
                     </a:xfrm>
                     <a:prstGeom prst="rect">
                       <a:avLst/>
                     </a:prstGeom>
-                    <a:ln w="12700" cap="flat">
+                    <a:noFill/>
+                    <a:ln>
                       <a:noFill/>
-                      <a:miter lim="400000"/>
                     </a:ln>
-                    <a:effectLst/>
                   </pic:spPr>
                 </pic:pic>
               </a:graphicData>
@@ -3412,7 +3596,7 @@
         <w:pStyle w:val="Titre1"/>
       </w:pPr>
       <w:bookmarkStart w:id="19" w:name="_Toc9"/>
-      <w:bookmarkStart w:id="20" w:name="_Toc61183950"/>
+      <w:bookmarkStart w:id="20" w:name="_Toc62073639"/>
       <w:r>
         <w:rPr>
           <w:rStyle w:val="Aucun"/>
@@ -3436,7 +3620,7 @@
         <w:pStyle w:val="Titre2"/>
       </w:pPr>
       <w:bookmarkStart w:id="21" w:name="_Toc10"/>
-      <w:bookmarkStart w:id="22" w:name="_Toc61183951"/>
+      <w:bookmarkStart w:id="22" w:name="_Toc62073640"/>
       <w:r>
         <w:rPr>
           <w:rStyle w:val="Aucun"/>
@@ -3702,7 +3886,7 @@
         <w:pStyle w:val="Titre2"/>
       </w:pPr>
       <w:bookmarkStart w:id="23" w:name="_Toc11"/>
-      <w:bookmarkStart w:id="24" w:name="_Toc61183952"/>
+      <w:bookmarkStart w:id="24" w:name="_Toc62073641"/>
       <w:r>
         <w:rPr>
           <w:rStyle w:val="Aucun"/>
@@ -4290,39 +4474,47 @@
         </w:rPr>
         <w:lastRenderedPageBreak/>
         <w:drawing>
-          <wp:inline distT="0" distB="0" distL="0" distR="0" wp14:anchorId="0F38A090" wp14:editId="266F8D03">
-            <wp:extent cx="6248400" cy="5514975"/>
-            <wp:effectExtent l="0" t="0" r="0" b="9525"/>
-            <wp:docPr id="1073741835" name="officeArt object" descr="Image 13"/>
-            <wp:cNvGraphicFramePr/>
+          <wp:inline distT="0" distB="0" distL="0" distR="0" wp14:anchorId="713BEF28" wp14:editId="6C3689A7">
+            <wp:extent cx="9288466" cy="3732028"/>
+            <wp:effectExtent l="0" t="0" r="8255" b="1905"/>
+            <wp:docPr id="2" name="Image 2"/>
+            <wp:cNvGraphicFramePr>
+              <a:graphicFrameLocks xmlns:a="http://schemas.openxmlformats.org/drawingml/2006/main" noChangeAspect="1"/>
+            </wp:cNvGraphicFramePr>
             <a:graphic xmlns:a="http://schemas.openxmlformats.org/drawingml/2006/main">
               <a:graphicData uri="http://schemas.openxmlformats.org/drawingml/2006/picture">
                 <pic:pic xmlns:pic="http://schemas.openxmlformats.org/drawingml/2006/picture">
                   <pic:nvPicPr>
-                    <pic:cNvPr id="1073741835" name="Image 13" descr="Image 13"/>
+                    <pic:cNvPr id="0" name="Picture 2"/>
                     <pic:cNvPicPr>
-                      <a:picLocks noChangeAspect="1"/>
+                      <a:picLocks noChangeAspect="1" noChangeArrowheads="1"/>
                     </pic:cNvPicPr>
                   </pic:nvPicPr>
                   <pic:blipFill>
-                    <a:blip r:embed="rId19"/>
+                    <a:blip r:embed="rId19">
+                      <a:extLst>
+                        <a:ext uri="{28A0092B-C50C-407E-A947-70E740481C1C}">
+                          <a14:useLocalDpi xmlns:a14="http://schemas.microsoft.com/office/drawing/2010/main" val="0"/>
+                        </a:ext>
+                      </a:extLst>
+                    </a:blip>
+                    <a:srcRect/>
                     <a:stretch>
                       <a:fillRect/>
                     </a:stretch>
                   </pic:blipFill>
-                  <pic:spPr>
+                  <pic:spPr bwMode="auto">
                     <a:xfrm>
                       <a:off x="0" y="0"/>
-                      <a:ext cx="6249070" cy="5515566"/>
+                      <a:ext cx="9345722" cy="3755033"/>
                     </a:xfrm>
                     <a:prstGeom prst="rect">
                       <a:avLst/>
                     </a:prstGeom>
-                    <a:ln w="12700" cap="flat">
+                    <a:noFill/>
+                    <a:ln>
                       <a:noFill/>
-                      <a:miter lim="400000"/>
                     </a:ln>
-                    <a:effectLst/>
                   </pic:spPr>
                 </pic:pic>
               </a:graphicData>
@@ -4348,9 +4540,10 @@
         <w:pStyle w:val="Corps"/>
         <w:sectPr>
           <w:headerReference w:type="default" r:id="rId20"/>
-          <w:pgSz w:w="11900" w:h="16840"/>
+          <w:pgSz w:w="16840" w:h="11900" w:orient="landscape"/>
           <w:pgMar w:top="1417" w:right="1417" w:bottom="1417" w:left="1417" w:header="708" w:footer="708" w:gutter="0"/>
           <w:cols w:space="720"/>
+          <w:docGrid w:linePitch="326"/>
         </w:sectPr>
       </w:pPr>
     </w:p>
@@ -4359,7 +4552,7 @@
         <w:pStyle w:val="Titre1"/>
       </w:pPr>
       <w:bookmarkStart w:id="25" w:name="_Toc12"/>
-      <w:bookmarkStart w:id="26" w:name="_Toc61183953"/>
+      <w:bookmarkStart w:id="26" w:name="_Toc62073642"/>
       <w:r>
         <w:rPr>
           <w:rStyle w:val="Aucun"/>
@@ -4376,7 +4569,7 @@
         <w:pStyle w:val="Titre2"/>
       </w:pPr>
       <w:bookmarkStart w:id="27" w:name="_Toc13"/>
-      <w:bookmarkStart w:id="28" w:name="_Toc61183954"/>
+      <w:bookmarkStart w:id="28" w:name="_Toc62073643"/>
       <w:r>
         <w:rPr>
           <w:rStyle w:val="Aucun"/>
@@ -4461,7 +4654,7 @@
         <w:pStyle w:val="Titre2"/>
       </w:pPr>
       <w:bookmarkStart w:id="29" w:name="_Toc14"/>
-      <w:bookmarkStart w:id="30" w:name="_Toc61183955"/>
+      <w:bookmarkStart w:id="30" w:name="_Toc62073644"/>
       <w:r>
         <w:rPr>
           <w:rStyle w:val="Aucun"/>
@@ -4745,7 +4938,7 @@
         </w:numPr>
       </w:pPr>
       <w:bookmarkStart w:id="31" w:name="_Toc15"/>
-      <w:bookmarkStart w:id="32" w:name="_Toc61183956"/>
+      <w:bookmarkStart w:id="32" w:name="_Toc62073645"/>
       <w:r>
         <w:rPr>
           <w:rStyle w:val="Aucun"/>
@@ -5312,39 +5505,47 @@
         </w:rPr>
         <w:lastRenderedPageBreak/>
         <w:drawing>
-          <wp:inline distT="0" distB="0" distL="0" distR="0" wp14:anchorId="30DDC99D" wp14:editId="1618D2BF">
-            <wp:extent cx="9324975" cy="4781550"/>
-            <wp:effectExtent l="0" t="0" r="9525" b="0"/>
-            <wp:docPr id="1073741836" name="officeArt object" descr="Picture 1"/>
-            <wp:cNvGraphicFramePr/>
+          <wp:inline distT="0" distB="0" distL="0" distR="0" wp14:anchorId="1FD0C64A" wp14:editId="019D85B6">
+            <wp:extent cx="8888730" cy="4529455"/>
+            <wp:effectExtent l="0" t="0" r="7620" b="4445"/>
+            <wp:docPr id="4" name="Image 4"/>
+            <wp:cNvGraphicFramePr>
+              <a:graphicFrameLocks xmlns:a="http://schemas.openxmlformats.org/drawingml/2006/main" noChangeAspect="1"/>
+            </wp:cNvGraphicFramePr>
             <a:graphic xmlns:a="http://schemas.openxmlformats.org/drawingml/2006/main">
               <a:graphicData uri="http://schemas.openxmlformats.org/drawingml/2006/picture">
                 <pic:pic xmlns:pic="http://schemas.openxmlformats.org/drawingml/2006/picture">
                   <pic:nvPicPr>
-                    <pic:cNvPr id="1073741836" name="Picture 1" descr="Picture 1"/>
+                    <pic:cNvPr id="0" name="Picture 3"/>
                     <pic:cNvPicPr>
-                      <a:picLocks noChangeAspect="1"/>
+                      <a:picLocks noChangeAspect="1" noChangeArrowheads="1"/>
                     </pic:cNvPicPr>
                   </pic:nvPicPr>
                   <pic:blipFill>
-                    <a:blip r:embed="rId22"/>
+                    <a:blip r:embed="rId22">
+                      <a:extLst>
+                        <a:ext uri="{28A0092B-C50C-407E-A947-70E740481C1C}">
+                          <a14:useLocalDpi xmlns:a14="http://schemas.microsoft.com/office/drawing/2010/main" val="0"/>
+                        </a:ext>
+                      </a:extLst>
+                    </a:blip>
+                    <a:srcRect/>
                     <a:stretch>
                       <a:fillRect/>
                     </a:stretch>
                   </pic:blipFill>
-                  <pic:spPr>
+                  <pic:spPr bwMode="auto">
                     <a:xfrm>
                       <a:off x="0" y="0"/>
-                      <a:ext cx="9326445" cy="4782304"/>
+                      <a:ext cx="8888730" cy="4529455"/>
                     </a:xfrm>
                     <a:prstGeom prst="rect">
                       <a:avLst/>
                     </a:prstGeom>
-                    <a:ln w="12700" cap="flat">
+                    <a:noFill/>
+                    <a:ln>
                       <a:noFill/>
-                      <a:miter lim="400000"/>
                     </a:ln>
-                    <a:effectLst/>
                   </pic:spPr>
                 </pic:pic>
               </a:graphicData>
@@ -5382,7 +5583,7 @@
         <w:pStyle w:val="Titre1"/>
       </w:pPr>
       <w:bookmarkStart w:id="33" w:name="_Toc16"/>
-      <w:bookmarkStart w:id="34" w:name="_Toc61183957"/>
+      <w:bookmarkStart w:id="34" w:name="_Toc62073646"/>
       <w:r>
         <w:rPr>
           <w:rStyle w:val="Aucun"/>
@@ -5399,7 +5600,7 @@
         <w:pStyle w:val="Titre2"/>
       </w:pPr>
       <w:bookmarkStart w:id="35" w:name="_Toc17"/>
-      <w:bookmarkStart w:id="36" w:name="_Toc61183958"/>
+      <w:bookmarkStart w:id="36" w:name="_Toc62073647"/>
       <w:r>
         <w:rPr>
           <w:rStyle w:val="Aucun"/>
@@ -5492,7 +5693,7 @@
         <w:pStyle w:val="Titre2"/>
       </w:pPr>
       <w:bookmarkStart w:id="37" w:name="_Toc18"/>
-      <w:bookmarkStart w:id="38" w:name="_Toc61183959"/>
+      <w:bookmarkStart w:id="38" w:name="_Toc62073648"/>
       <w:r>
         <w:rPr>
           <w:rStyle w:val="Aucun"/>
@@ -5567,25 +5768,7 @@
         <w:rPr>
           <w:rStyle w:val="Aucun"/>
         </w:rPr>
-        <w:t xml:space="preserve">Figure </w:t>
-      </w:r>
-      <w:r>
-        <w:rPr>
-          <w:rStyle w:val="Aucun"/>
-        </w:rPr>
-        <w:t>6</w:t>
-      </w:r>
-      <w:r>
-        <w:rPr>
-          <w:rStyle w:val="Aucun"/>
-        </w:rPr>
-        <w:t xml:space="preserve"> - Diagramme d</w:t>
-      </w:r>
-      <w:r>
-        <w:rPr>
-          <w:rStyle w:val="Aucun"/>
-        </w:rPr>
-        <w:t>e l’IA Simple</w:t>
+        <w:t>Figure 6 - Diagramme de l’IA Simple</w:t>
       </w:r>
     </w:p>
     <w:p>
@@ -5601,7 +5784,7 @@
         </w:rPr>
       </w:pPr>
       <w:bookmarkStart w:id="39" w:name="_Toc19"/>
-      <w:bookmarkStart w:id="40" w:name="_Toc61183960"/>
+      <w:bookmarkStart w:id="40" w:name="_Toc62073649"/>
       <w:r>
         <w:rPr>
           <w:rStyle w:val="Aucun"/>
@@ -5633,7 +5816,7 @@
         </w:rPr>
         <w:tab/>
       </w:r>
-      <w:bookmarkStart w:id="42" w:name="_Toc61183961"/>
+      <w:bookmarkStart w:id="42" w:name="_Toc62073650"/>
       <w:r>
         <w:rPr>
           <w:rStyle w:val="Aucun"/>
@@ -5898,13 +6081,20 @@
           <w:rStyle w:val="Aucun"/>
           <w:color w:val="202122"/>
         </w:rPr>
-        <w:t xml:space="preserve"> du </w:t>
+        <w:t xml:space="preserve"> </w:t>
+      </w:r>
+      <w:r>
+        <w:rPr>
+          <w:rStyle w:val="Aucun"/>
+          <w:color w:val="auto"/>
+        </w:rPr>
+        <w:t xml:space="preserve">du </w:t>
       </w:r>
       <w:proofErr w:type="spellStart"/>
       <w:r>
         <w:rPr>
           <w:rStyle w:val="Aucun"/>
-          <w:color w:val="CC9A00"/>
+          <w:color w:val="auto"/>
         </w:rPr>
         <w:t>noeud</w:t>
       </w:r>
@@ -5912,9 +6102,16 @@
       <w:r>
         <w:rPr>
           <w:rStyle w:val="Aucun"/>
+          <w:color w:val="auto"/>
+        </w:rPr>
+        <w:t xml:space="preserve"> </w:t>
+      </w:r>
+      <w:r>
+        <w:rPr>
+          <w:rStyle w:val="Aucun"/>
           <w:color w:val="202122"/>
         </w:rPr>
-        <w:t xml:space="preserve"> ayant la plus faible valeur de « end » (le </w:t>
+        <w:t xml:space="preserve">ayant la plus faible valeur de « end » (le </w:t>
       </w:r>
       <w:proofErr w:type="spellStart"/>
       <w:r>
@@ -5953,7 +6150,7 @@
       <w:r>
         <w:rPr>
           <w:rStyle w:val="Aucun"/>
-          <w:color w:val="CC9A00"/>
+          <w:color w:val="auto"/>
         </w:rPr>
         <w:t>noeud</w:t>
       </w:r>
@@ -6116,7 +6313,7 @@
         <w:pStyle w:val="Corps"/>
         <w:rPr>
           <w:rStyle w:val="Aucun"/>
-          <w:color w:val="CC9A00"/>
+          <w:color w:val="auto"/>
         </w:rPr>
       </w:pPr>
       <w:r>
@@ -6184,7 +6381,7 @@
       <w:r>
         <w:rPr>
           <w:rStyle w:val="Aucun"/>
-          <w:color w:val="CC9A00"/>
+          <w:color w:val="auto"/>
         </w:rPr>
         <w:t>noeud</w:t>
       </w:r>
@@ -6326,6 +6523,9 @@
         </w:rPr>
       </w:pPr>
       <w:r>
+        <w:rPr>
+          <w:lang w:val="fr-FR"/>
+        </w:rPr>
         <w:br w:type="page"/>
       </w:r>
     </w:p>
@@ -6333,6 +6533,7 @@
       <w:pPr>
         <w:rPr>
           <w:color w:val="202122"/>
+          <w:lang w:val="fr-FR"/>
         </w:rPr>
         <w:sectPr>
           <w:headerReference w:type="default" r:id="rId26"/>
@@ -6346,7 +6547,7 @@
       <w:pPr>
         <w:pStyle w:val="Titre2"/>
       </w:pPr>
-      <w:bookmarkStart w:id="43" w:name="_Toc61183962"/>
+      <w:bookmarkStart w:id="43" w:name="_Toc62073651"/>
       <w:r>
         <w:lastRenderedPageBreak/>
         <w:t>5.4 Conception Logicielle</w:t>
@@ -6428,25 +6629,7 @@
         <w:rPr>
           <w:rStyle w:val="Aucun"/>
         </w:rPr>
-        <w:t xml:space="preserve">Figure </w:t>
-      </w:r>
-      <w:r>
-        <w:rPr>
-          <w:rStyle w:val="Aucun"/>
-        </w:rPr>
-        <w:t>7</w:t>
-      </w:r>
-      <w:r>
-        <w:rPr>
-          <w:rStyle w:val="Aucun"/>
-        </w:rPr>
-        <w:t xml:space="preserve"> - Diagramme </w:t>
-      </w:r>
-      <w:r>
-        <w:rPr>
-          <w:rStyle w:val="Aucun"/>
-        </w:rPr>
-        <w:t>de l’IA Heuristique</w:t>
+        <w:t>Figure 7 - Diagramme de l’IA Heuristique</w:t>
       </w:r>
     </w:p>
     <w:p>
@@ -6481,16 +6664,205 @@
     </w:p>
     <w:p>
       <w:pPr>
+        <w:pStyle w:val="Titre1"/>
+        <w:rPr>
+          <w:rStyle w:val="Aucun"/>
+          <w:rFonts w:eastAsia="Arial Unicode MS" w:cs="Arial Unicode MS"/>
+        </w:rPr>
+      </w:pPr>
+      <w:bookmarkStart w:id="44" w:name="_Toc62073652"/>
+      <w:r>
+        <w:rPr>
+          <w:rStyle w:val="Aucun"/>
+          <w:rFonts w:eastAsia="Arial Unicode MS" w:cs="Arial Unicode MS"/>
+        </w:rPr>
+        <w:t>6</w:t>
+      </w:r>
+      <w:r>
+        <w:rPr>
+          <w:rStyle w:val="Aucun"/>
+          <w:rFonts w:eastAsia="Arial Unicode MS" w:cs="Arial Unicode MS"/>
+        </w:rPr>
+        <w:t xml:space="preserve">- </w:t>
+      </w:r>
+      <w:r>
+        <w:rPr>
+          <w:rStyle w:val="Aucun"/>
+          <w:rFonts w:eastAsia="Arial Unicode MS" w:cs="Arial Unicode MS"/>
+        </w:rPr>
+        <w:t>Modularisation</w:t>
+      </w:r>
+      <w:bookmarkEnd w:id="44"/>
+    </w:p>
+    <w:p>
+      <w:pPr>
+        <w:pStyle w:val="Titre2"/>
+      </w:pPr>
+      <w:bookmarkStart w:id="45" w:name="_Toc62073653"/>
+      <w:r>
+        <w:t>6.1 Client</w:t>
+      </w:r>
+      <w:bookmarkEnd w:id="45"/>
+    </w:p>
+    <w:p>
+      <w:pPr>
         <w:pStyle w:val="Corps"/>
-        <w:rPr>
-          <w:color w:val="202122"/>
-        </w:rPr>
+      </w:pPr>
+      <w:r>
+        <w:t>Du côté client, nous avons choisi de faire l’affichage et l’envoie de commande.</w:t>
+      </w:r>
+    </w:p>
+    <w:p>
+      <w:pPr>
+        <w:pStyle w:val="Corps"/>
+      </w:pPr>
+      <w:r>
+        <w:br w:type="page"/>
+      </w:r>
+    </w:p>
+    <w:p>
+      <w:pPr>
+        <w:pStyle w:val="Corps"/>
+        <w:sectPr>
+          <w:pgSz w:w="11900" w:h="16840"/>
+          <w:pgMar w:top="1418" w:right="1418" w:bottom="1418" w:left="1418" w:header="708" w:footer="708" w:gutter="0"/>
+          <w:cols w:space="720"/>
+          <w:docGrid w:linePitch="326"/>
+        </w:sectPr>
+      </w:pPr>
+    </w:p>
+    <w:p>
+      <w:pPr>
+        <w:pStyle w:val="Titre2"/>
+      </w:pPr>
+      <w:bookmarkStart w:id="46" w:name="_Toc62073654"/>
+      <w:r>
+        <w:lastRenderedPageBreak/>
+        <w:t>6.2 Conception Logicielle</w:t>
+      </w:r>
+      <w:bookmarkEnd w:id="46"/>
+    </w:p>
+    <w:p>
+      <w:pPr>
+        <w:pStyle w:val="Titre2"/>
+      </w:pPr>
+    </w:p>
+    <w:p>
+      <w:pPr>
+        <w:pStyle w:val="Titre2"/>
+      </w:pPr>
+      <w:bookmarkStart w:id="47" w:name="_Toc62073655"/>
+      <w:r>
+        <w:rPr>
+          <w:noProof/>
+        </w:rPr>
+        <w:drawing>
+          <wp:inline distT="0" distB="0" distL="0" distR="0" wp14:anchorId="278693EC" wp14:editId="51F326F0">
+            <wp:extent cx="9236840" cy="4199861"/>
+            <wp:effectExtent l="0" t="0" r="2540" b="0"/>
+            <wp:docPr id="6" name="Image 6"/>
+            <wp:cNvGraphicFramePr>
+              <a:graphicFrameLocks xmlns:a="http://schemas.openxmlformats.org/drawingml/2006/main" noChangeAspect="1"/>
+            </wp:cNvGraphicFramePr>
+            <a:graphic xmlns:a="http://schemas.openxmlformats.org/drawingml/2006/main">
+              <a:graphicData uri="http://schemas.openxmlformats.org/drawingml/2006/picture">
+                <pic:pic xmlns:pic="http://schemas.openxmlformats.org/drawingml/2006/picture">
+                  <pic:nvPicPr>
+                    <pic:cNvPr id="0" name="Picture 5"/>
+                    <pic:cNvPicPr>
+                      <a:picLocks noChangeAspect="1" noChangeArrowheads="1"/>
+                    </pic:cNvPicPr>
+                  </pic:nvPicPr>
+                  <pic:blipFill>
+                    <a:blip r:embed="rId28">
+                      <a:extLst>
+                        <a:ext uri="{28A0092B-C50C-407E-A947-70E740481C1C}">
+                          <a14:useLocalDpi xmlns:a14="http://schemas.microsoft.com/office/drawing/2010/main" val="0"/>
+                        </a:ext>
+                      </a:extLst>
+                    </a:blip>
+                    <a:srcRect/>
+                    <a:stretch>
+                      <a:fillRect/>
+                    </a:stretch>
+                  </pic:blipFill>
+                  <pic:spPr bwMode="auto">
+                    <a:xfrm>
+                      <a:off x="0" y="0"/>
+                      <a:ext cx="9274854" cy="4217145"/>
+                    </a:xfrm>
+                    <a:prstGeom prst="rect">
+                      <a:avLst/>
+                    </a:prstGeom>
+                    <a:noFill/>
+                    <a:ln>
+                      <a:noFill/>
+                    </a:ln>
+                  </pic:spPr>
+                </pic:pic>
+              </a:graphicData>
+            </a:graphic>
+          </wp:inline>
+        </w:drawing>
+      </w:r>
+      <w:bookmarkEnd w:id="47"/>
+    </w:p>
+    <w:p>
+      <w:pPr>
+        <w:pStyle w:val="Corps"/>
+      </w:pPr>
+    </w:p>
+    <w:p>
+      <w:pPr>
+        <w:pStyle w:val="Lgende"/>
+        <w:jc w:val="center"/>
+      </w:pPr>
+      <w:r>
+        <w:rPr>
+          <w:rStyle w:val="Aucun"/>
+        </w:rPr>
+        <w:t xml:space="preserve">Figure </w:t>
+      </w:r>
+      <w:r>
+        <w:rPr>
+          <w:rStyle w:val="Aucun"/>
+        </w:rPr>
+        <w:t>8</w:t>
+      </w:r>
+      <w:r>
+        <w:rPr>
+          <w:rStyle w:val="Aucun"/>
+        </w:rPr>
+        <w:t>- Diagramme d</w:t>
+      </w:r>
+      <w:r>
+        <w:rPr>
+          <w:rStyle w:val="Aucun"/>
+        </w:rPr>
+        <w:t>u module client</w:t>
+      </w:r>
+    </w:p>
+    <w:p>
+      <w:pPr>
+        <w:pStyle w:val="Corps"/>
+        <w:sectPr>
+          <w:pgSz w:w="16840" w:h="11900" w:orient="landscape"/>
+          <w:pgMar w:top="1418" w:right="1418" w:bottom="1418" w:left="1418" w:header="709" w:footer="709" w:gutter="0"/>
+          <w:cols w:space="720"/>
+          <w:docGrid w:linePitch="326"/>
+        </w:sectPr>
+      </w:pPr>
+    </w:p>
+    <w:p>
+      <w:pPr>
+        <w:pStyle w:val="Corps"/>
       </w:pPr>
     </w:p>
     <w:sectPr>
       <w:pgSz w:w="11900" w:h="16840"/>
-      <w:pgMar w:top="1417" w:right="1417" w:bottom="1417" w:left="1417" w:header="708" w:footer="708" w:gutter="0"/>
+      <w:pgMar w:top="1418" w:right="1418" w:bottom="1418" w:left="1418" w:header="708" w:footer="708" w:gutter="0"/>
       <w:cols w:space="720"/>
+      <w:docGrid w:linePitch="326"/>
     </w:sectPr>
   </w:body>
 </w:document>

</xml_diff>